<commit_message>
Uppdatering logg för möte
</commit_message>
<xml_diff>
--- a/Övrigt/Loggfiler/Loggbok.docx
+++ b/Övrigt/Loggfiler/Loggbok.docx
@@ -1,22 +1,40 @@
 
 <file path=word/document.xml><?xml version="1.0" encoding="utf-8"?>
-<w:document xmlns:wpc="http://schemas.microsoft.com/office/word/2010/wordprocessingCanvas" xmlns:mc="http://schemas.openxmlformats.org/markup-compatibility/2006" xmlns:o="urn:schemas-microsoft-com:office:office" xmlns:r="http://schemas.openxmlformats.org/officeDocument/2006/relationships" xmlns:m="http://schemas.openxmlformats.org/officeDocument/2006/math" xmlns:v="urn:schemas-microsoft-com:vml" xmlns:wp14="http://schemas.microsoft.com/office/word/2010/wordprocessingDrawing" xmlns:wp="http://schemas.openxmlformats.org/drawingml/2006/wordprocessingDrawing" xmlns:w10="urn:schemas-microsoft-com:office:word" xmlns:w="http://schemas.openxmlformats.org/wordprocessingml/2006/main" xmlns:w14="http://schemas.microsoft.com/office/word/2010/wordml" xmlns:w15="http://schemas.microsoft.com/office/word/2012/wordml" xmlns:wpg="http://schemas.microsoft.com/office/word/2010/wordprocessingGroup" xmlns:wpi="http://schemas.microsoft.com/office/word/2010/wordprocessingInk" xmlns:wne="http://schemas.microsoft.com/office/word/2006/wordml" xmlns:wps="http://schemas.microsoft.com/office/word/2010/wordprocessingShape" mc:Ignorable="w14 w15 wp14">
+<w:document xmlns:wpc="http://schemas.microsoft.com/office/word/2010/wordprocessingCanvas" xmlns:mo="http://schemas.microsoft.com/office/mac/office/2008/main" xmlns:mc="http://schemas.openxmlformats.org/markup-compatibility/2006" xmlns:mv="urn:schemas-microsoft-com:mac:vml" xmlns:o="urn:schemas-microsoft-com:office:office" xmlns:r="http://schemas.openxmlformats.org/officeDocument/2006/relationships" xmlns:m="http://schemas.openxmlformats.org/officeDocument/2006/math" xmlns:v="urn:schemas-microsoft-com:vml" xmlns:wp14="http://schemas.microsoft.com/office/word/2010/wordprocessingDrawing" xmlns:wp="http://schemas.openxmlformats.org/drawingml/2006/wordprocessingDrawing" xmlns:w10="urn:schemas-microsoft-com:office:word" xmlns:w="http://schemas.openxmlformats.org/wordprocessingml/2006/main" xmlns:w14="http://schemas.microsoft.com/office/word/2010/wordml" xmlns:wpg="http://schemas.microsoft.com/office/word/2010/wordprocessingGroup" xmlns:wpi="http://schemas.microsoft.com/office/word/2010/wordprocessingInk" xmlns:wne="http://schemas.microsoft.com/office/word/2006/wordml" xmlns:wps="http://schemas.microsoft.com/office/word/2010/wordprocessingShape" mc:Ignorable="w14 wp14">
   <w:body>
     <w:p>
       <w:pPr>
         <w:pStyle w:val="Title"/>
       </w:pPr>
       <w:r>
-        <w:t>Loggbok (miun-java-project)</w:t>
+        <w:t>Loggbok (</w:t>
+      </w:r>
+      <w:proofErr w:type="spellStart"/>
+      <w:r>
+        <w:t>miun</w:t>
+      </w:r>
+      <w:proofErr w:type="spellEnd"/>
+      <w:r>
+        <w:t>-java-</w:t>
+      </w:r>
+      <w:proofErr w:type="spellStart"/>
+      <w:r>
+        <w:t>project</w:t>
+      </w:r>
+      <w:proofErr w:type="spellEnd"/>
+      <w:r>
+        <w:t>)</w:t>
       </w:r>
     </w:p>
     <w:p>
       <w:pPr>
         <w:pStyle w:val="Heading1"/>
       </w:pPr>
+      <w:proofErr w:type="gramStart"/>
       <w:r>
         <w:t>17-01-23</w:t>
       </w:r>
+      <w:proofErr w:type="gramEnd"/>
     </w:p>
     <w:p>
       <w:pPr>
@@ -111,16 +129,26 @@
         </w:numPr>
       </w:pPr>
       <w:r>
-        <w:t>Fördjupning av vissa biblotek.</w:t>
+        <w:t xml:space="preserve">Fördjupning av vissa </w:t>
+      </w:r>
+      <w:proofErr w:type="spellStart"/>
+      <w:r>
+        <w:t>biblotek</w:t>
+      </w:r>
+      <w:proofErr w:type="spellEnd"/>
+      <w:r>
+        <w:t>.</w:t>
       </w:r>
     </w:p>
     <w:p>
       <w:pPr>
         <w:pStyle w:val="Heading1"/>
       </w:pPr>
+      <w:proofErr w:type="gramStart"/>
       <w:r>
         <w:t>17-01-24</w:t>
       </w:r>
+      <w:proofErr w:type="gramEnd"/>
     </w:p>
     <w:p>
       <w:pPr>
@@ -139,7 +167,15 @@
         </w:numPr>
       </w:pPr>
       <w:r>
-        <w:t>Testat gjort en simpel applikation till Android med Android Studio. En modoluskalkylator.</w:t>
+        <w:t xml:space="preserve">Testat gjort en simpel applikation till Android med Android Studio. En </w:t>
+      </w:r>
+      <w:proofErr w:type="spellStart"/>
+      <w:r>
+        <w:t>modoluskalkylator</w:t>
+      </w:r>
+      <w:proofErr w:type="spellEnd"/>
+      <w:r>
+        <w:t>.</w:t>
       </w:r>
     </w:p>
     <w:p>
@@ -203,16 +239,26 @@
         </w:numPr>
       </w:pPr>
       <w:r>
-        <w:t>Fördjupning av vissa biblotek.</w:t>
+        <w:t xml:space="preserve">Fördjupning av vissa </w:t>
+      </w:r>
+      <w:proofErr w:type="spellStart"/>
+      <w:r>
+        <w:t>biblotek</w:t>
+      </w:r>
+      <w:proofErr w:type="spellEnd"/>
+      <w:r>
+        <w:t>.</w:t>
       </w:r>
     </w:p>
     <w:p>
       <w:pPr>
         <w:pStyle w:val="Heading1"/>
       </w:pPr>
+      <w:proofErr w:type="gramStart"/>
       <w:r>
         <w:t>17-01-25</w:t>
       </w:r>
+      <w:proofErr w:type="gramEnd"/>
     </w:p>
     <w:p>
       <w:pPr>
@@ -237,7 +283,23 @@
         <w:t>ått</w:t>
       </w:r>
       <w:r>
-        <w:t xml:space="preserve"> igenom hur man använder Github och Git bash.</w:t>
+        <w:t xml:space="preserve"> igenom hur man använder </w:t>
+      </w:r>
+      <w:proofErr w:type="spellStart"/>
+      <w:r>
+        <w:t>Github</w:t>
+      </w:r>
+      <w:proofErr w:type="spellEnd"/>
+      <w:r>
+        <w:t xml:space="preserve"> och Git </w:t>
+      </w:r>
+      <w:proofErr w:type="spellStart"/>
+      <w:r>
+        <w:t>bash</w:t>
+      </w:r>
+      <w:proofErr w:type="spellEnd"/>
+      <w:r>
+        <w:t>.</w:t>
       </w:r>
     </w:p>
     <w:p>
@@ -300,17 +362,24 @@
           <w:numId w:val="4"/>
         </w:numPr>
       </w:pPr>
-      <w:r>
-        <w:t>Labboration 2 och 3.</w:t>
+      <w:proofErr w:type="spellStart"/>
+      <w:r>
+        <w:t>Labboration</w:t>
+      </w:r>
+      <w:proofErr w:type="spellEnd"/>
+      <w:r>
+        <w:t xml:space="preserve"> 2 och 3.</w:t>
       </w:r>
     </w:p>
     <w:p>
       <w:pPr>
         <w:pStyle w:val="Heading1"/>
       </w:pPr>
+      <w:proofErr w:type="gramStart"/>
       <w:r>
         <w:t>17-01-26</w:t>
       </w:r>
+      <w:proofErr w:type="gramEnd"/>
     </w:p>
     <w:p>
       <w:pPr>
@@ -329,7 +398,23 @@
         </w:numPr>
       </w:pPr>
       <w:r>
-        <w:t>Mer genomgång av github och git.</w:t>
+        <w:t xml:space="preserve">Mer genomgång av </w:t>
+      </w:r>
+      <w:proofErr w:type="spellStart"/>
+      <w:r>
+        <w:t>github</w:t>
+      </w:r>
+      <w:proofErr w:type="spellEnd"/>
+      <w:r>
+        <w:t xml:space="preserve"> och </w:t>
+      </w:r>
+      <w:proofErr w:type="spellStart"/>
+      <w:r>
+        <w:t>git</w:t>
+      </w:r>
+      <w:proofErr w:type="spellEnd"/>
+      <w:r>
+        <w:t>.</w:t>
       </w:r>
     </w:p>
     <w:p>
@@ -340,8 +425,13 @@
           <w:numId w:val="1"/>
         </w:numPr>
       </w:pPr>
-      <w:r>
-        <w:t>Disskussion av möjliga lösningar innan möte med ”Anders”.</w:t>
+      <w:proofErr w:type="spellStart"/>
+      <w:r>
+        <w:t>Disskussion</w:t>
+      </w:r>
+      <w:proofErr w:type="spellEnd"/>
+      <w:r>
+        <w:t xml:space="preserve"> av möjliga lösningar innan möte med ”Anders”.</w:t>
       </w:r>
     </w:p>
     <w:p>
@@ -353,7 +443,23 @@
         </w:numPr>
       </w:pPr>
       <w:r>
-        <w:t>Testat simpelt program i Netbeans från föreläsning med JQL och Glassfish.</w:t>
+        <w:t xml:space="preserve">Testat simpelt program i </w:t>
+      </w:r>
+      <w:proofErr w:type="spellStart"/>
+      <w:r>
+        <w:t>Netbeans</w:t>
+      </w:r>
+      <w:proofErr w:type="spellEnd"/>
+      <w:r>
+        <w:t xml:space="preserve"> från föreläsning med JQL och </w:t>
+      </w:r>
+      <w:proofErr w:type="spellStart"/>
+      <w:r>
+        <w:t>Glassfish</w:t>
+      </w:r>
+      <w:proofErr w:type="spellEnd"/>
+      <w:r>
+        <w:t>.</w:t>
       </w:r>
     </w:p>
     <w:p>
@@ -364,8 +470,13 @@
           <w:numId w:val="1"/>
         </w:numPr>
       </w:pPr>
-      <w:r>
-        <w:t>Förberätt frågor till ”Anders”.</w:t>
+      <w:proofErr w:type="spellStart"/>
+      <w:r>
+        <w:t>Förberätt</w:t>
+      </w:r>
+      <w:proofErr w:type="spellEnd"/>
+      <w:r>
+        <w:t xml:space="preserve"> frågor till ”Anders”.</w:t>
       </w:r>
     </w:p>
     <w:p>
@@ -390,7 +501,23 @@
         </w:numPr>
       </w:pPr>
       <w:r>
-        <w:t>Lagt upp en grundläggande idékarta på GitHub.</w:t>
+        <w:t xml:space="preserve">Lagt upp en grundläggande </w:t>
+      </w:r>
+      <w:proofErr w:type="spellStart"/>
+      <w:r>
+        <w:t>idékarta</w:t>
+      </w:r>
+      <w:proofErr w:type="spellEnd"/>
+      <w:r>
+        <w:t xml:space="preserve"> på </w:t>
+      </w:r>
+      <w:proofErr w:type="spellStart"/>
+      <w:r>
+        <w:t>GitHub</w:t>
+      </w:r>
+      <w:proofErr w:type="spellEnd"/>
+      <w:r>
+        <w:t>.</w:t>
       </w:r>
     </w:p>
     <w:p>
@@ -410,7 +537,15 @@
         </w:numPr>
       </w:pPr>
       <w:r>
-        <w:t>Systemet skall bestå av förljande:</w:t>
+        <w:t xml:space="preserve">Systemet skall bestå av </w:t>
+      </w:r>
+      <w:proofErr w:type="spellStart"/>
+      <w:r>
+        <w:t>förljande</w:t>
+      </w:r>
+      <w:proofErr w:type="spellEnd"/>
+      <w:r>
+        <w:t>:</w:t>
       </w:r>
     </w:p>
     <w:p>
@@ -433,11 +568,24 @@
           <w:numId w:val="2"/>
         </w:numPr>
       </w:pPr>
-      <w:r>
-        <w:t xml:space="preserve">Restauranhemsida – Som </w:t>
-      </w:r>
-      <w:r>
-        <w:t>visar veckans lunch/middagsmeny. Lunch alla dagar i veckan men middag endast tisdag till lördag. Poster för möjliga band som ska spela. Bildflöde med bilder från t.ex spelningar.</w:t>
+      <w:proofErr w:type="spellStart"/>
+      <w:r>
+        <w:t>Restauranhemsida</w:t>
+      </w:r>
+      <w:proofErr w:type="spellEnd"/>
+      <w:r>
+        <w:t xml:space="preserve"> – Som </w:t>
+      </w:r>
+      <w:r>
+        <w:t xml:space="preserve">visar veckans lunch/middagsmeny. Lunch alla dagar i veckan men middag endast tisdag till lördag. Poster för möjliga band som ska spela. Bildflöde med bilder från </w:t>
+      </w:r>
+      <w:proofErr w:type="spellStart"/>
+      <w:r>
+        <w:t>t.ex</w:t>
+      </w:r>
+      <w:proofErr w:type="spellEnd"/>
+      <w:r>
+        <w:t xml:space="preserve"> spelningar.</w:t>
       </w:r>
     </w:p>
     <w:p>
@@ -449,7 +597,15 @@
         </w:numPr>
       </w:pPr>
       <w:r>
-        <w:t>Servitrisapplikation – En app som servitriser tar hjälp av om vad bordet beställer för mat.</w:t>
+        <w:t xml:space="preserve">Servitrisapplikation – En </w:t>
+      </w:r>
+      <w:proofErr w:type="spellStart"/>
+      <w:r>
+        <w:t>app</w:t>
+      </w:r>
+      <w:proofErr w:type="spellEnd"/>
+      <w:r>
+        <w:t xml:space="preserve"> som servitriser tar hjälp av om vad bordet beställer för mat.</w:t>
       </w:r>
     </w:p>
     <w:p>
@@ -460,8 +616,21 @@
           <w:numId w:val="2"/>
         </w:numPr>
       </w:pPr>
-      <w:r>
-        <w:t>Kökapplikation – Skall visas på en tablet vilka maträtter borden beställt. Skall visa detta på ett bra och tydligt sätt så kocken vet när han ska börja laga vissa rätter.</w:t>
+      <w:proofErr w:type="spellStart"/>
+      <w:r>
+        <w:t>Kökapplikation</w:t>
+      </w:r>
+      <w:proofErr w:type="spellEnd"/>
+      <w:r>
+        <w:t xml:space="preserve"> – Skall visas på en </w:t>
+      </w:r>
+      <w:proofErr w:type="spellStart"/>
+      <w:r>
+        <w:t>tablet</w:t>
+      </w:r>
+      <w:proofErr w:type="spellEnd"/>
+      <w:r>
+        <w:t xml:space="preserve"> vilka maträtter borden beställt. Skall visa detta på ett bra och tydligt sätt så kocken vet när han ska börja laga vissa rätter.</w:t>
       </w:r>
     </w:p>
     <w:p>
@@ -485,7 +654,15 @@
         </w:numPr>
       </w:pPr>
       <w:r>
-        <w:t>Databas – Som lagrar och ändrar information, och ger ut information till appar och hemsidor.</w:t>
+        <w:t xml:space="preserve">Databas – Som lagrar och ändrar information, och ger ut information till </w:t>
+      </w:r>
+      <w:proofErr w:type="spellStart"/>
+      <w:r>
+        <w:t>appar</w:t>
+      </w:r>
+      <w:proofErr w:type="spellEnd"/>
+      <w:r>
+        <w:t xml:space="preserve"> och hemsidor.</w:t>
       </w:r>
     </w:p>
     <w:p>
@@ -517,7 +694,15 @@
         </w:numPr>
       </w:pPr>
       <w:r>
-        <w:t>Skissa på utsenden på hemsida</w:t>
+        <w:t xml:space="preserve">Skissa på </w:t>
+      </w:r>
+      <w:proofErr w:type="spellStart"/>
+      <w:r>
+        <w:t>utsenden</w:t>
+      </w:r>
+      <w:proofErr w:type="spellEnd"/>
+      <w:r>
+        <w:t xml:space="preserve"> på hemsida</w:t>
       </w:r>
     </w:p>
     <w:p>
@@ -541,7 +726,15 @@
         </w:numPr>
       </w:pPr>
       <w:r>
-        <w:t>Presentera dessa på ett sätt som förklarar för ”Anders” hur arbetsproscessen skulle ändras.</w:t>
+        <w:t xml:space="preserve">Presentera dessa på ett sätt som förklarar för ”Anders” hur </w:t>
+      </w:r>
+      <w:proofErr w:type="spellStart"/>
+      <w:r>
+        <w:t>arbetsproscessen</w:t>
+      </w:r>
+      <w:proofErr w:type="spellEnd"/>
+      <w:r>
+        <w:t xml:space="preserve"> skulle ändras.</w:t>
       </w:r>
     </w:p>
     <w:p>
@@ -553,7 +746,31 @@
         </w:numPr>
       </w:pPr>
       <w:r>
-        <w:t>Testa gör ett enkelt system som använder en server, android app och en hemsida för att kommunisera.</w:t>
+        <w:t xml:space="preserve">Testa gör ett enkelt system som använder en server, </w:t>
+      </w:r>
+      <w:proofErr w:type="spellStart"/>
+      <w:r>
+        <w:t>android</w:t>
+      </w:r>
+      <w:proofErr w:type="spellEnd"/>
+      <w:r>
+        <w:t xml:space="preserve"> </w:t>
+      </w:r>
+      <w:proofErr w:type="spellStart"/>
+      <w:r>
+        <w:t>app</w:t>
+      </w:r>
+      <w:proofErr w:type="spellEnd"/>
+      <w:r>
+        <w:t xml:space="preserve"> och en hemsida för att </w:t>
+      </w:r>
+      <w:proofErr w:type="spellStart"/>
+      <w:r>
+        <w:t>kommunisera</w:t>
+      </w:r>
+      <w:proofErr w:type="spellEnd"/>
+      <w:r>
+        <w:t>.</w:t>
       </w:r>
     </w:p>
     <w:p>
@@ -572,9 +789,11 @@
       <w:pPr>
         <w:pStyle w:val="Heading1"/>
       </w:pPr>
+      <w:proofErr w:type="gramStart"/>
       <w:r>
         <w:t>17-01-27</w:t>
       </w:r>
+      <w:proofErr w:type="gramEnd"/>
     </w:p>
     <w:p>
       <w:pPr>
@@ -586,6 +805,71 @@
     </w:p>
     <w:p>
       <w:pPr>
+        <w:pStyle w:val="ListParagraph"/>
+        <w:numPr>
+          <w:ilvl w:val="0"/>
+          <w:numId w:val="9"/>
+        </w:numPr>
+      </w:pPr>
+      <w:r>
+        <w:t>Diskussion av upplägg på webbsidor samt applikationer</w:t>
+      </w:r>
+    </w:p>
+    <w:p>
+      <w:pPr>
+        <w:pStyle w:val="ListParagraph"/>
+        <w:numPr>
+          <w:ilvl w:val="0"/>
+          <w:numId w:val="9"/>
+        </w:numPr>
+      </w:pPr>
+      <w:r>
+        <w:t>Generell diskussion om systemets funktion</w:t>
+      </w:r>
+    </w:p>
+    <w:p>
+      <w:pPr>
+        <w:pStyle w:val="ListParagraph"/>
+        <w:numPr>
+          <w:ilvl w:val="0"/>
+          <w:numId w:val="9"/>
+        </w:numPr>
+      </w:pPr>
+      <w:r>
+        <w:t>Små detaljidéer för schema-</w:t>
+      </w:r>
+      <w:proofErr w:type="spellStart"/>
+      <w:r>
+        <w:t>appen</w:t>
+      </w:r>
+      <w:proofErr w:type="spellEnd"/>
+    </w:p>
+    <w:p>
+      <w:pPr>
+        <w:pStyle w:val="ListParagraph"/>
+        <w:numPr>
+          <w:ilvl w:val="0"/>
+          <w:numId w:val="9"/>
+        </w:numPr>
+      </w:pPr>
+      <w:r>
+        <w:t>Lätt diskuterat vilka tabeller databasen skall innehålla.</w:t>
+      </w:r>
+    </w:p>
+    <w:p>
+      <w:pPr>
+        <w:pStyle w:val="ListParagraph"/>
+        <w:numPr>
+          <w:ilvl w:val="0"/>
+          <w:numId w:val="9"/>
+        </w:numPr>
+      </w:pPr>
+      <w:r>
+        <w:t>Exempel av upplägg är dokumenterat av Gabriel och Jocke med bilder.</w:t>
+      </w:r>
+    </w:p>
+    <w:p>
+      <w:pPr>
         <w:pStyle w:val="Heading2"/>
       </w:pPr>
       <w:r>
@@ -594,13 +878,101 @@
     </w:p>
     <w:p>
       <w:pPr>
-        <w:pStyle w:val="Heading2"/>
-      </w:pPr>
-      <w:r>
-        <w:t>Fokus</w:t>
+        <w:pStyle w:val="ListParagraph"/>
+        <w:numPr>
+          <w:ilvl w:val="0"/>
+          <w:numId w:val="10"/>
+        </w:numPr>
+      </w:pPr>
+      <w:r>
+        <w:t xml:space="preserve">Jocke kommer fokusera på att göra </w:t>
+      </w:r>
+      <w:proofErr w:type="spellStart"/>
+      <w:r>
+        <w:t>mockups</w:t>
+      </w:r>
+      <w:proofErr w:type="spellEnd"/>
+      <w:r>
+        <w:t xml:space="preserve"> till nästa träff med ”Anders”.</w:t>
+      </w:r>
+    </w:p>
+    <w:p>
+      <w:pPr>
+        <w:pStyle w:val="ListParagraph"/>
+        <w:numPr>
+          <w:ilvl w:val="0"/>
+          <w:numId w:val="10"/>
+        </w:numPr>
+      </w:pPr>
+      <w:r>
+        <w:t xml:space="preserve">Databasen bör innehålla anställda, lunch och al carte meny, </w:t>
+      </w:r>
+      <w:proofErr w:type="spellStart"/>
+      <w:r>
+        <w:t>ev</w:t>
+      </w:r>
+      <w:proofErr w:type="spellEnd"/>
+      <w:r>
+        <w:t xml:space="preserve"> (videos och bilde</w:t>
       </w:r>
       <w:bookmarkStart w:id="0" w:name="_GoBack"/>
       <w:bookmarkEnd w:id="0"/>
+      <w:r>
+        <w:t xml:space="preserve">r), schema och </w:t>
+      </w:r>
+      <w:proofErr w:type="spellStart"/>
+      <w:r>
+        <w:t>affisher</w:t>
+      </w:r>
+      <w:proofErr w:type="spellEnd"/>
+      <w:r>
+        <w:t>.</w:t>
+      </w:r>
+    </w:p>
+    <w:p>
+      <w:pPr>
+        <w:pStyle w:val="Heading2"/>
+      </w:pPr>
+      <w:r>
+        <w:t>Fokus</w:t>
+      </w:r>
+    </w:p>
+    <w:p>
+      <w:pPr>
+        <w:pStyle w:val="ListParagraph"/>
+        <w:numPr>
+          <w:ilvl w:val="0"/>
+          <w:numId w:val="11"/>
+        </w:numPr>
+      </w:pPr>
+      <w:r>
+        <w:t>Laboration 2 och 3</w:t>
+      </w:r>
+    </w:p>
+    <w:p>
+      <w:pPr>
+        <w:pStyle w:val="ListParagraph"/>
+        <w:numPr>
+          <w:ilvl w:val="0"/>
+          <w:numId w:val="11"/>
+        </w:numPr>
+      </w:pPr>
+      <w:r>
+        <w:t xml:space="preserve">Skapa ett simpelt system för att testa sammankoppling av alla </w:t>
+      </w:r>
+      <w:proofErr w:type="gramStart"/>
+      <w:r>
+        <w:t xml:space="preserve">delar ( </w:t>
+      </w:r>
+      <w:proofErr w:type="spellStart"/>
+      <w:r>
+        <w:t>android</w:t>
+      </w:r>
+      <w:proofErr w:type="spellEnd"/>
+      <w:proofErr w:type="gramEnd"/>
+      <w:r>
+        <w:t>, databas samt webb).</w:t>
+      </w:r>
     </w:p>
     <w:sectPr>
       <w:pgSz w:w="11906" w:h="16838"/>
@@ -613,8 +985,121 @@
 </file>
 
 <file path=word/numbering.xml><?xml version="1.0" encoding="utf-8"?>
-<w:numbering xmlns:wpc="http://schemas.microsoft.com/office/word/2010/wordprocessingCanvas" xmlns:mc="http://schemas.openxmlformats.org/markup-compatibility/2006" xmlns:o="urn:schemas-microsoft-com:office:office" xmlns:r="http://schemas.openxmlformats.org/officeDocument/2006/relationships" xmlns:m="http://schemas.openxmlformats.org/officeDocument/2006/math" xmlns:v="urn:schemas-microsoft-com:vml" xmlns:wp14="http://schemas.microsoft.com/office/word/2010/wordprocessingDrawing" xmlns:wp="http://schemas.openxmlformats.org/drawingml/2006/wordprocessingDrawing" xmlns:w10="urn:schemas-microsoft-com:office:word" xmlns:w="http://schemas.openxmlformats.org/wordprocessingml/2006/main" xmlns:w14="http://schemas.microsoft.com/office/word/2010/wordml" xmlns:w15="http://schemas.microsoft.com/office/word/2012/wordml" xmlns:wpg="http://schemas.microsoft.com/office/word/2010/wordprocessingGroup" xmlns:wpi="http://schemas.microsoft.com/office/word/2010/wordprocessingInk" xmlns:wne="http://schemas.microsoft.com/office/word/2006/wordml" xmlns:wps="http://schemas.microsoft.com/office/word/2010/wordprocessingShape" mc:Ignorable="w14 w15 wp14">
-  <w:abstractNum w:abstractNumId="0" w15:restartNumberingAfterBreak="0">
+<w:numbering xmlns:wpc="http://schemas.microsoft.com/office/word/2010/wordprocessingCanvas" xmlns:mo="http://schemas.microsoft.com/office/mac/office/2008/main" xmlns:mc="http://schemas.openxmlformats.org/markup-compatibility/2006" xmlns:mv="urn:schemas-microsoft-com:mac:vml" xmlns:o="urn:schemas-microsoft-com:office:office" xmlns:r="http://schemas.openxmlformats.org/officeDocument/2006/relationships" xmlns:m="http://schemas.openxmlformats.org/officeDocument/2006/math" xmlns:v="urn:schemas-microsoft-com:vml" xmlns:wp14="http://schemas.microsoft.com/office/word/2010/wordprocessingDrawing" xmlns:wp="http://schemas.openxmlformats.org/drawingml/2006/wordprocessingDrawing" xmlns:w10="urn:schemas-microsoft-com:office:word" xmlns:w="http://schemas.openxmlformats.org/wordprocessingml/2006/main" xmlns:w14="http://schemas.microsoft.com/office/word/2010/wordml" xmlns:wpg="http://schemas.microsoft.com/office/word/2010/wordprocessingGroup" xmlns:wpi="http://schemas.microsoft.com/office/word/2010/wordprocessingInk" xmlns:wne="http://schemas.microsoft.com/office/word/2006/wordml" xmlns:wps="http://schemas.microsoft.com/office/word/2010/wordprocessingShape" mc:Ignorable="w14 wp14">
+  <w:abstractNum w:abstractNumId="0">
+    <w:nsid w:val="04F3013C"/>
+    <w:multiLevelType w:val="hybridMultilevel"/>
+    <w:tmpl w:val="0C603EDC"/>
+    <w:lvl w:ilvl="0" w:tplc="04090001">
+      <w:start w:val="1"/>
+      <w:numFmt w:val="bullet"/>
+      <w:lvlText w:val=""/>
+      <w:lvlJc w:val="left"/>
+      <w:pPr>
+        <w:ind w:left="720" w:hanging="360"/>
+      </w:pPr>
+      <w:rPr>
+        <w:rFonts w:ascii="Symbol" w:hAnsi="Symbol" w:hint="default"/>
+      </w:rPr>
+    </w:lvl>
+    <w:lvl w:ilvl="1" w:tplc="04090003" w:tentative="1">
+      <w:start w:val="1"/>
+      <w:numFmt w:val="bullet"/>
+      <w:lvlText w:val="o"/>
+      <w:lvlJc w:val="left"/>
+      <w:pPr>
+        <w:ind w:left="1440" w:hanging="360"/>
+      </w:pPr>
+      <w:rPr>
+        <w:rFonts w:ascii="Courier New" w:hAnsi="Courier New" w:hint="default"/>
+      </w:rPr>
+    </w:lvl>
+    <w:lvl w:ilvl="2" w:tplc="04090005" w:tentative="1">
+      <w:start w:val="1"/>
+      <w:numFmt w:val="bullet"/>
+      <w:lvlText w:val=""/>
+      <w:lvlJc w:val="left"/>
+      <w:pPr>
+        <w:ind w:left="2160" w:hanging="360"/>
+      </w:pPr>
+      <w:rPr>
+        <w:rFonts w:ascii="Wingdings" w:hAnsi="Wingdings" w:hint="default"/>
+      </w:rPr>
+    </w:lvl>
+    <w:lvl w:ilvl="3" w:tplc="04090001" w:tentative="1">
+      <w:start w:val="1"/>
+      <w:numFmt w:val="bullet"/>
+      <w:lvlText w:val=""/>
+      <w:lvlJc w:val="left"/>
+      <w:pPr>
+        <w:ind w:left="2880" w:hanging="360"/>
+      </w:pPr>
+      <w:rPr>
+        <w:rFonts w:ascii="Symbol" w:hAnsi="Symbol" w:hint="default"/>
+      </w:rPr>
+    </w:lvl>
+    <w:lvl w:ilvl="4" w:tplc="04090003" w:tentative="1">
+      <w:start w:val="1"/>
+      <w:numFmt w:val="bullet"/>
+      <w:lvlText w:val="o"/>
+      <w:lvlJc w:val="left"/>
+      <w:pPr>
+        <w:ind w:left="3600" w:hanging="360"/>
+      </w:pPr>
+      <w:rPr>
+        <w:rFonts w:ascii="Courier New" w:hAnsi="Courier New" w:hint="default"/>
+      </w:rPr>
+    </w:lvl>
+    <w:lvl w:ilvl="5" w:tplc="04090005" w:tentative="1">
+      <w:start w:val="1"/>
+      <w:numFmt w:val="bullet"/>
+      <w:lvlText w:val=""/>
+      <w:lvlJc w:val="left"/>
+      <w:pPr>
+        <w:ind w:left="4320" w:hanging="360"/>
+      </w:pPr>
+      <w:rPr>
+        <w:rFonts w:ascii="Wingdings" w:hAnsi="Wingdings" w:hint="default"/>
+      </w:rPr>
+    </w:lvl>
+    <w:lvl w:ilvl="6" w:tplc="04090001" w:tentative="1">
+      <w:start w:val="1"/>
+      <w:numFmt w:val="bullet"/>
+      <w:lvlText w:val=""/>
+      <w:lvlJc w:val="left"/>
+      <w:pPr>
+        <w:ind w:left="5040" w:hanging="360"/>
+      </w:pPr>
+      <w:rPr>
+        <w:rFonts w:ascii="Symbol" w:hAnsi="Symbol" w:hint="default"/>
+      </w:rPr>
+    </w:lvl>
+    <w:lvl w:ilvl="7" w:tplc="04090003" w:tentative="1">
+      <w:start w:val="1"/>
+      <w:numFmt w:val="bullet"/>
+      <w:lvlText w:val="o"/>
+      <w:lvlJc w:val="left"/>
+      <w:pPr>
+        <w:ind w:left="5760" w:hanging="360"/>
+      </w:pPr>
+      <w:rPr>
+        <w:rFonts w:ascii="Courier New" w:hAnsi="Courier New" w:hint="default"/>
+      </w:rPr>
+    </w:lvl>
+    <w:lvl w:ilvl="8" w:tplc="04090005" w:tentative="1">
+      <w:start w:val="1"/>
+      <w:numFmt w:val="bullet"/>
+      <w:lvlText w:val=""/>
+      <w:lvlJc w:val="left"/>
+      <w:pPr>
+        <w:ind w:left="6480" w:hanging="360"/>
+      </w:pPr>
+      <w:rPr>
+        <w:rFonts w:ascii="Wingdings" w:hAnsi="Wingdings" w:hint="default"/>
+      </w:rPr>
+    </w:lvl>
+  </w:abstractNum>
+  <w:abstractNum w:abstractNumId="1">
     <w:nsid w:val="054E2E6C"/>
     <w:multiLevelType w:val="hybridMultilevel"/>
     <w:tmpl w:val="C0E80EFA"/>
@@ -727,7 +1212,7 @@
       </w:rPr>
     </w:lvl>
   </w:abstractNum>
-  <w:abstractNum w:abstractNumId="1" w15:restartNumberingAfterBreak="0">
+  <w:abstractNum w:abstractNumId="2">
     <w:nsid w:val="2C0A49FE"/>
     <w:multiLevelType w:val="hybridMultilevel"/>
     <w:tmpl w:val="95821700"/>
@@ -840,7 +1325,7 @@
       </w:rPr>
     </w:lvl>
   </w:abstractNum>
-  <w:abstractNum w:abstractNumId="2" w15:restartNumberingAfterBreak="0">
+  <w:abstractNum w:abstractNumId="3">
     <w:nsid w:val="36022937"/>
     <w:multiLevelType w:val="hybridMultilevel"/>
     <w:tmpl w:val="C32270BE"/>
@@ -953,7 +1438,7 @@
       </w:rPr>
     </w:lvl>
   </w:abstractNum>
-  <w:abstractNum w:abstractNumId="3" w15:restartNumberingAfterBreak="0">
+  <w:abstractNum w:abstractNumId="4">
     <w:nsid w:val="5193316C"/>
     <w:multiLevelType w:val="hybridMultilevel"/>
     <w:tmpl w:val="6354FBE0"/>
@@ -1066,7 +1551,7 @@
       </w:rPr>
     </w:lvl>
   </w:abstractNum>
-  <w:abstractNum w:abstractNumId="4" w15:restartNumberingAfterBreak="0">
+  <w:abstractNum w:abstractNumId="5">
     <w:nsid w:val="53A51FB2"/>
     <w:multiLevelType w:val="hybridMultilevel"/>
     <w:tmpl w:val="AA4CA854"/>
@@ -1179,7 +1664,7 @@
       </w:rPr>
     </w:lvl>
   </w:abstractNum>
-  <w:abstractNum w:abstractNumId="5" w15:restartNumberingAfterBreak="0">
+  <w:abstractNum w:abstractNumId="6">
     <w:nsid w:val="609037AC"/>
     <w:multiLevelType w:val="hybridMultilevel"/>
     <w:tmpl w:val="F4228168"/>
@@ -1292,7 +1777,7 @@
       </w:rPr>
     </w:lvl>
   </w:abstractNum>
-  <w:abstractNum w:abstractNumId="6" w15:restartNumberingAfterBreak="0">
+  <w:abstractNum w:abstractNumId="7">
     <w:nsid w:val="618E5233"/>
     <w:multiLevelType w:val="hybridMultilevel"/>
     <w:tmpl w:val="4BDA4136"/>
@@ -1405,7 +1890,233 @@
       </w:rPr>
     </w:lvl>
   </w:abstractNum>
-  <w:abstractNum w:abstractNumId="7" w15:restartNumberingAfterBreak="0">
+  <w:abstractNum w:abstractNumId="8">
+    <w:nsid w:val="64BA7DF4"/>
+    <w:multiLevelType w:val="hybridMultilevel"/>
+    <w:tmpl w:val="9F1A1E2E"/>
+    <w:lvl w:ilvl="0" w:tplc="04090001">
+      <w:start w:val="1"/>
+      <w:numFmt w:val="bullet"/>
+      <w:lvlText w:val=""/>
+      <w:lvlJc w:val="left"/>
+      <w:pPr>
+        <w:ind w:left="720" w:hanging="360"/>
+      </w:pPr>
+      <w:rPr>
+        <w:rFonts w:ascii="Symbol" w:hAnsi="Symbol" w:hint="default"/>
+      </w:rPr>
+    </w:lvl>
+    <w:lvl w:ilvl="1" w:tplc="04090003" w:tentative="1">
+      <w:start w:val="1"/>
+      <w:numFmt w:val="bullet"/>
+      <w:lvlText w:val="o"/>
+      <w:lvlJc w:val="left"/>
+      <w:pPr>
+        <w:ind w:left="1440" w:hanging="360"/>
+      </w:pPr>
+      <w:rPr>
+        <w:rFonts w:ascii="Courier New" w:hAnsi="Courier New" w:hint="default"/>
+      </w:rPr>
+    </w:lvl>
+    <w:lvl w:ilvl="2" w:tplc="04090005" w:tentative="1">
+      <w:start w:val="1"/>
+      <w:numFmt w:val="bullet"/>
+      <w:lvlText w:val=""/>
+      <w:lvlJc w:val="left"/>
+      <w:pPr>
+        <w:ind w:left="2160" w:hanging="360"/>
+      </w:pPr>
+      <w:rPr>
+        <w:rFonts w:ascii="Wingdings" w:hAnsi="Wingdings" w:hint="default"/>
+      </w:rPr>
+    </w:lvl>
+    <w:lvl w:ilvl="3" w:tplc="04090001" w:tentative="1">
+      <w:start w:val="1"/>
+      <w:numFmt w:val="bullet"/>
+      <w:lvlText w:val=""/>
+      <w:lvlJc w:val="left"/>
+      <w:pPr>
+        <w:ind w:left="2880" w:hanging="360"/>
+      </w:pPr>
+      <w:rPr>
+        <w:rFonts w:ascii="Symbol" w:hAnsi="Symbol" w:hint="default"/>
+      </w:rPr>
+    </w:lvl>
+    <w:lvl w:ilvl="4" w:tplc="04090003" w:tentative="1">
+      <w:start w:val="1"/>
+      <w:numFmt w:val="bullet"/>
+      <w:lvlText w:val="o"/>
+      <w:lvlJc w:val="left"/>
+      <w:pPr>
+        <w:ind w:left="3600" w:hanging="360"/>
+      </w:pPr>
+      <w:rPr>
+        <w:rFonts w:ascii="Courier New" w:hAnsi="Courier New" w:hint="default"/>
+      </w:rPr>
+    </w:lvl>
+    <w:lvl w:ilvl="5" w:tplc="04090005" w:tentative="1">
+      <w:start w:val="1"/>
+      <w:numFmt w:val="bullet"/>
+      <w:lvlText w:val=""/>
+      <w:lvlJc w:val="left"/>
+      <w:pPr>
+        <w:ind w:left="4320" w:hanging="360"/>
+      </w:pPr>
+      <w:rPr>
+        <w:rFonts w:ascii="Wingdings" w:hAnsi="Wingdings" w:hint="default"/>
+      </w:rPr>
+    </w:lvl>
+    <w:lvl w:ilvl="6" w:tplc="04090001" w:tentative="1">
+      <w:start w:val="1"/>
+      <w:numFmt w:val="bullet"/>
+      <w:lvlText w:val=""/>
+      <w:lvlJc w:val="left"/>
+      <w:pPr>
+        <w:ind w:left="5040" w:hanging="360"/>
+      </w:pPr>
+      <w:rPr>
+        <w:rFonts w:ascii="Symbol" w:hAnsi="Symbol" w:hint="default"/>
+      </w:rPr>
+    </w:lvl>
+    <w:lvl w:ilvl="7" w:tplc="04090003" w:tentative="1">
+      <w:start w:val="1"/>
+      <w:numFmt w:val="bullet"/>
+      <w:lvlText w:val="o"/>
+      <w:lvlJc w:val="left"/>
+      <w:pPr>
+        <w:ind w:left="5760" w:hanging="360"/>
+      </w:pPr>
+      <w:rPr>
+        <w:rFonts w:ascii="Courier New" w:hAnsi="Courier New" w:hint="default"/>
+      </w:rPr>
+    </w:lvl>
+    <w:lvl w:ilvl="8" w:tplc="04090005" w:tentative="1">
+      <w:start w:val="1"/>
+      <w:numFmt w:val="bullet"/>
+      <w:lvlText w:val=""/>
+      <w:lvlJc w:val="left"/>
+      <w:pPr>
+        <w:ind w:left="6480" w:hanging="360"/>
+      </w:pPr>
+      <w:rPr>
+        <w:rFonts w:ascii="Wingdings" w:hAnsi="Wingdings" w:hint="default"/>
+      </w:rPr>
+    </w:lvl>
+  </w:abstractNum>
+  <w:abstractNum w:abstractNumId="9">
+    <w:nsid w:val="79E76C35"/>
+    <w:multiLevelType w:val="hybridMultilevel"/>
+    <w:tmpl w:val="0410481C"/>
+    <w:lvl w:ilvl="0" w:tplc="04090001">
+      <w:start w:val="1"/>
+      <w:numFmt w:val="bullet"/>
+      <w:lvlText w:val=""/>
+      <w:lvlJc w:val="left"/>
+      <w:pPr>
+        <w:ind w:left="720" w:hanging="360"/>
+      </w:pPr>
+      <w:rPr>
+        <w:rFonts w:ascii="Symbol" w:hAnsi="Symbol" w:hint="default"/>
+      </w:rPr>
+    </w:lvl>
+    <w:lvl w:ilvl="1" w:tplc="04090003" w:tentative="1">
+      <w:start w:val="1"/>
+      <w:numFmt w:val="bullet"/>
+      <w:lvlText w:val="o"/>
+      <w:lvlJc w:val="left"/>
+      <w:pPr>
+        <w:ind w:left="1440" w:hanging="360"/>
+      </w:pPr>
+      <w:rPr>
+        <w:rFonts w:ascii="Courier New" w:hAnsi="Courier New" w:hint="default"/>
+      </w:rPr>
+    </w:lvl>
+    <w:lvl w:ilvl="2" w:tplc="04090005" w:tentative="1">
+      <w:start w:val="1"/>
+      <w:numFmt w:val="bullet"/>
+      <w:lvlText w:val=""/>
+      <w:lvlJc w:val="left"/>
+      <w:pPr>
+        <w:ind w:left="2160" w:hanging="360"/>
+      </w:pPr>
+      <w:rPr>
+        <w:rFonts w:ascii="Wingdings" w:hAnsi="Wingdings" w:hint="default"/>
+      </w:rPr>
+    </w:lvl>
+    <w:lvl w:ilvl="3" w:tplc="04090001" w:tentative="1">
+      <w:start w:val="1"/>
+      <w:numFmt w:val="bullet"/>
+      <w:lvlText w:val=""/>
+      <w:lvlJc w:val="left"/>
+      <w:pPr>
+        <w:ind w:left="2880" w:hanging="360"/>
+      </w:pPr>
+      <w:rPr>
+        <w:rFonts w:ascii="Symbol" w:hAnsi="Symbol" w:hint="default"/>
+      </w:rPr>
+    </w:lvl>
+    <w:lvl w:ilvl="4" w:tplc="04090003" w:tentative="1">
+      <w:start w:val="1"/>
+      <w:numFmt w:val="bullet"/>
+      <w:lvlText w:val="o"/>
+      <w:lvlJc w:val="left"/>
+      <w:pPr>
+        <w:ind w:left="3600" w:hanging="360"/>
+      </w:pPr>
+      <w:rPr>
+        <w:rFonts w:ascii="Courier New" w:hAnsi="Courier New" w:hint="default"/>
+      </w:rPr>
+    </w:lvl>
+    <w:lvl w:ilvl="5" w:tplc="04090005" w:tentative="1">
+      <w:start w:val="1"/>
+      <w:numFmt w:val="bullet"/>
+      <w:lvlText w:val=""/>
+      <w:lvlJc w:val="left"/>
+      <w:pPr>
+        <w:ind w:left="4320" w:hanging="360"/>
+      </w:pPr>
+      <w:rPr>
+        <w:rFonts w:ascii="Wingdings" w:hAnsi="Wingdings" w:hint="default"/>
+      </w:rPr>
+    </w:lvl>
+    <w:lvl w:ilvl="6" w:tplc="04090001" w:tentative="1">
+      <w:start w:val="1"/>
+      <w:numFmt w:val="bullet"/>
+      <w:lvlText w:val=""/>
+      <w:lvlJc w:val="left"/>
+      <w:pPr>
+        <w:ind w:left="5040" w:hanging="360"/>
+      </w:pPr>
+      <w:rPr>
+        <w:rFonts w:ascii="Symbol" w:hAnsi="Symbol" w:hint="default"/>
+      </w:rPr>
+    </w:lvl>
+    <w:lvl w:ilvl="7" w:tplc="04090003" w:tentative="1">
+      <w:start w:val="1"/>
+      <w:numFmt w:val="bullet"/>
+      <w:lvlText w:val="o"/>
+      <w:lvlJc w:val="left"/>
+      <w:pPr>
+        <w:ind w:left="5760" w:hanging="360"/>
+      </w:pPr>
+      <w:rPr>
+        <w:rFonts w:ascii="Courier New" w:hAnsi="Courier New" w:hint="default"/>
+      </w:rPr>
+    </w:lvl>
+    <w:lvl w:ilvl="8" w:tplc="04090005" w:tentative="1">
+      <w:start w:val="1"/>
+      <w:numFmt w:val="bullet"/>
+      <w:lvlText w:val=""/>
+      <w:lvlJc w:val="left"/>
+      <w:pPr>
+        <w:ind w:left="6480" w:hanging="360"/>
+      </w:pPr>
+      <w:rPr>
+        <w:rFonts w:ascii="Wingdings" w:hAnsi="Wingdings" w:hint="default"/>
+      </w:rPr>
+    </w:lvl>
+  </w:abstractNum>
+  <w:abstractNum w:abstractNumId="10">
     <w:nsid w:val="7E914BD7"/>
     <w:multiLevelType w:val="hybridMultilevel"/>
     <w:tmpl w:val="0A5A69A4"/>
@@ -1519,34 +2230,43 @@
     </w:lvl>
   </w:abstractNum>
   <w:num w:numId="1">
+    <w:abstractNumId w:val="2"/>
+  </w:num>
+  <w:num w:numId="2">
+    <w:abstractNumId w:val="10"/>
+  </w:num>
+  <w:num w:numId="3">
+    <w:abstractNumId w:val="4"/>
+  </w:num>
+  <w:num w:numId="4">
+    <w:abstractNumId w:val="5"/>
+  </w:num>
+  <w:num w:numId="5">
+    <w:abstractNumId w:val="6"/>
+  </w:num>
+  <w:num w:numId="6">
     <w:abstractNumId w:val="1"/>
   </w:num>
-  <w:num w:numId="2">
+  <w:num w:numId="7">
     <w:abstractNumId w:val="7"/>
   </w:num>
-  <w:num w:numId="3">
+  <w:num w:numId="8">
     <w:abstractNumId w:val="3"/>
   </w:num>
-  <w:num w:numId="4">
-    <w:abstractNumId w:val="4"/>
-  </w:num>
-  <w:num w:numId="5">
-    <w:abstractNumId w:val="5"/>
-  </w:num>
-  <w:num w:numId="6">
+  <w:num w:numId="9">
     <w:abstractNumId w:val="0"/>
   </w:num>
-  <w:num w:numId="7">
-    <w:abstractNumId w:val="6"/>
+  <w:num w:numId="10">
+    <w:abstractNumId w:val="8"/>
   </w:num>
-  <w:num w:numId="8">
-    <w:abstractNumId w:val="2"/>
+  <w:num w:numId="11">
+    <w:abstractNumId w:val="9"/>
   </w:num>
 </w:numbering>
 </file>
 
 <file path=word/styles.xml><?xml version="1.0" encoding="utf-8"?>
-<w:styles xmlns:mc="http://schemas.openxmlformats.org/markup-compatibility/2006" xmlns:r="http://schemas.openxmlformats.org/officeDocument/2006/relationships" xmlns:w="http://schemas.openxmlformats.org/wordprocessingml/2006/main" xmlns:w14="http://schemas.microsoft.com/office/word/2010/wordml" xmlns:w15="http://schemas.microsoft.com/office/word/2012/wordml" mc:Ignorable="w14 w15">
+<w:styles xmlns:mc="http://schemas.openxmlformats.org/markup-compatibility/2006" xmlns:r="http://schemas.openxmlformats.org/officeDocument/2006/relationships" xmlns:w="http://schemas.openxmlformats.org/wordprocessingml/2006/main" xmlns:w14="http://schemas.microsoft.com/office/word/2010/wordml" mc:Ignorable="w14">
   <w:docDefaults>
     <w:rPrDefault>
       <w:rPr>
@@ -1562,378 +2282,466 @@
       </w:pPr>
     </w:pPrDefault>
   </w:docDefaults>
-  <w:latentStyles w:defLockedState="0" w:defUIPriority="99" w:defSemiHidden="0" w:defUnhideWhenUsed="0" w:defQFormat="0" w:count="371">
-    <w:lsdException w:name="Normal" w:uiPriority="0" w:qFormat="1"/>
-    <w:lsdException w:name="heading 1" w:uiPriority="9" w:qFormat="1"/>
-    <w:lsdException w:name="heading 2" w:semiHidden="1" w:uiPriority="9" w:unhideWhenUsed="1" w:qFormat="1"/>
-    <w:lsdException w:name="heading 3" w:semiHidden="1" w:uiPriority="9" w:unhideWhenUsed="1" w:qFormat="1"/>
-    <w:lsdException w:name="heading 4" w:semiHidden="1" w:uiPriority="9" w:unhideWhenUsed="1" w:qFormat="1"/>
-    <w:lsdException w:name="heading 5" w:semiHidden="1" w:uiPriority="9" w:unhideWhenUsed="1" w:qFormat="1"/>
-    <w:lsdException w:name="heading 6" w:semiHidden="1" w:uiPriority="9" w:unhideWhenUsed="1" w:qFormat="1"/>
-    <w:lsdException w:name="heading 7" w:semiHidden="1" w:uiPriority="9" w:unhideWhenUsed="1" w:qFormat="1"/>
-    <w:lsdException w:name="heading 8" w:semiHidden="1" w:uiPriority="9" w:unhideWhenUsed="1" w:qFormat="1"/>
-    <w:lsdException w:name="heading 9" w:semiHidden="1" w:uiPriority="9" w:unhideWhenUsed="1" w:qFormat="1"/>
-    <w:lsdException w:name="index 1" w:semiHidden="1" w:unhideWhenUsed="1"/>
-    <w:lsdException w:name="index 2" w:semiHidden="1" w:unhideWhenUsed="1"/>
-    <w:lsdException w:name="index 3" w:semiHidden="1" w:unhideWhenUsed="1"/>
-    <w:lsdException w:name="index 4" w:semiHidden="1" w:unhideWhenUsed="1"/>
-    <w:lsdException w:name="index 5" w:semiHidden="1" w:unhideWhenUsed="1"/>
-    <w:lsdException w:name="index 6" w:semiHidden="1" w:unhideWhenUsed="1"/>
-    <w:lsdException w:name="index 7" w:semiHidden="1" w:unhideWhenUsed="1"/>
-    <w:lsdException w:name="index 8" w:semiHidden="1" w:unhideWhenUsed="1"/>
-    <w:lsdException w:name="index 9" w:semiHidden="1" w:unhideWhenUsed="1"/>
-    <w:lsdException w:name="toc 1" w:semiHidden="1" w:uiPriority="39" w:unhideWhenUsed="1"/>
-    <w:lsdException w:name="toc 2" w:semiHidden="1" w:uiPriority="39" w:unhideWhenUsed="1"/>
-    <w:lsdException w:name="toc 3" w:semiHidden="1" w:uiPriority="39" w:unhideWhenUsed="1"/>
-    <w:lsdException w:name="toc 4" w:semiHidden="1" w:uiPriority="39" w:unhideWhenUsed="1"/>
-    <w:lsdException w:name="toc 5" w:semiHidden="1" w:uiPriority="39" w:unhideWhenUsed="1"/>
-    <w:lsdException w:name="toc 6" w:semiHidden="1" w:uiPriority="39" w:unhideWhenUsed="1"/>
-    <w:lsdException w:name="toc 7" w:semiHidden="1" w:uiPriority="39" w:unhideWhenUsed="1"/>
-    <w:lsdException w:name="toc 8" w:semiHidden="1" w:uiPriority="39" w:unhideWhenUsed="1"/>
-    <w:lsdException w:name="toc 9" w:semiHidden="1" w:uiPriority="39" w:unhideWhenUsed="1"/>
-    <w:lsdException w:name="Normal Indent" w:semiHidden="1" w:unhideWhenUsed="1"/>
-    <w:lsdException w:name="footnote text" w:semiHidden="1" w:unhideWhenUsed="1"/>
-    <w:lsdException w:name="annotation text" w:semiHidden="1" w:unhideWhenUsed="1"/>
-    <w:lsdException w:name="header" w:semiHidden="1" w:unhideWhenUsed="1"/>
-    <w:lsdException w:name="footer" w:semiHidden="1" w:unhideWhenUsed="1"/>
-    <w:lsdException w:name="index heading" w:semiHidden="1" w:unhideWhenUsed="1"/>
-    <w:lsdException w:name="caption" w:semiHidden="1" w:uiPriority="35" w:unhideWhenUsed="1" w:qFormat="1"/>
-    <w:lsdException w:name="table of figures" w:semiHidden="1" w:unhideWhenUsed="1"/>
-    <w:lsdException w:name="envelope address" w:semiHidden="1" w:unhideWhenUsed="1"/>
-    <w:lsdException w:name="envelope return" w:semiHidden="1" w:unhideWhenUsed="1"/>
-    <w:lsdException w:name="footnote reference" w:semiHidden="1" w:unhideWhenUsed="1"/>
-    <w:lsdException w:name="annotation reference" w:semiHidden="1" w:unhideWhenUsed="1"/>
-    <w:lsdException w:name="line number" w:semiHidden="1" w:unhideWhenUsed="1"/>
-    <w:lsdException w:name="page number" w:semiHidden="1" w:unhideWhenUsed="1"/>
-    <w:lsdException w:name="endnote reference" w:semiHidden="1" w:unhideWhenUsed="1"/>
-    <w:lsdException w:name="endnote text" w:semiHidden="1" w:unhideWhenUsed="1"/>
-    <w:lsdException w:name="table of authorities" w:semiHidden="1" w:unhideWhenUsed="1"/>
-    <w:lsdException w:name="macro" w:semiHidden="1" w:unhideWhenUsed="1"/>
-    <w:lsdException w:name="toa heading" w:semiHidden="1" w:unhideWhenUsed="1"/>
-    <w:lsdException w:name="List" w:semiHidden="1" w:unhideWhenUsed="1"/>
-    <w:lsdException w:name="List Bullet" w:semiHidden="1" w:unhideWhenUsed="1"/>
-    <w:lsdException w:name="List Number" w:semiHidden="1" w:unhideWhenUsed="1"/>
-    <w:lsdException w:name="List 2" w:semiHidden="1" w:unhideWhenUsed="1"/>
-    <w:lsdException w:name="List 3" w:semiHidden="1" w:unhideWhenUsed="1"/>
-    <w:lsdException w:name="List 4" w:semiHidden="1" w:unhideWhenUsed="1"/>
-    <w:lsdException w:name="List 5" w:semiHidden="1" w:unhideWhenUsed="1"/>
-    <w:lsdException w:name="List Bullet 2" w:semiHidden="1" w:unhideWhenUsed="1"/>
-    <w:lsdException w:name="List Bullet 3" w:semiHidden="1" w:unhideWhenUsed="1"/>
-    <w:lsdException w:name="List Bullet 4" w:semiHidden="1" w:unhideWhenUsed="1"/>
-    <w:lsdException w:name="List Bullet 5" w:semiHidden="1" w:unhideWhenUsed="1"/>
-    <w:lsdException w:name="List Number 2" w:semiHidden="1" w:unhideWhenUsed="1"/>
-    <w:lsdException w:name="List Number 3" w:semiHidden="1" w:unhideWhenUsed="1"/>
-    <w:lsdException w:name="List Number 4" w:semiHidden="1" w:unhideWhenUsed="1"/>
-    <w:lsdException w:name="List Number 5" w:semiHidden="1" w:unhideWhenUsed="1"/>
-    <w:lsdException w:name="Title" w:uiPriority="10" w:qFormat="1"/>
-    <w:lsdException w:name="Closing" w:semiHidden="1" w:unhideWhenUsed="1"/>
-    <w:lsdException w:name="Signature" w:semiHidden="1" w:unhideWhenUsed="1"/>
-    <w:lsdException w:name="Default Paragraph Font" w:semiHidden="1" w:uiPriority="1" w:unhideWhenUsed="1"/>
-    <w:lsdException w:name="Body Text" w:semiHidden="1" w:unhideWhenUsed="1"/>
-    <w:lsdException w:name="Body Text Indent" w:semiHidden="1" w:unhideWhenUsed="1"/>
-    <w:lsdException w:name="List Continue" w:semiHidden="1" w:unhideWhenUsed="1"/>
-    <w:lsdException w:name="List Continue 2" w:semiHidden="1" w:unhideWhenUsed="1"/>
-    <w:lsdException w:name="List Continue 3" w:semiHidden="1" w:unhideWhenUsed="1"/>
-    <w:lsdException w:name="List Continue 4" w:semiHidden="1" w:unhideWhenUsed="1"/>
-    <w:lsdException w:name="List Continue 5" w:semiHidden="1" w:unhideWhenUsed="1"/>
-    <w:lsdException w:name="Message Header" w:semiHidden="1" w:unhideWhenUsed="1"/>
-    <w:lsdException w:name="Subtitle" w:uiPriority="11" w:qFormat="1"/>
-    <w:lsdException w:name="Salutation" w:semiHidden="1" w:unhideWhenUsed="1"/>
-    <w:lsdException w:name="Date" w:semiHidden="1" w:unhideWhenUsed="1"/>
-    <w:lsdException w:name="Body Text First Indent" w:semiHidden="1" w:unhideWhenUsed="1"/>
-    <w:lsdException w:name="Body Text First Indent 2" w:semiHidden="1" w:unhideWhenUsed="1"/>
-    <w:lsdException w:name="Note Heading" w:semiHidden="1" w:unhideWhenUsed="1"/>
-    <w:lsdException w:name="Body Text 2" w:semiHidden="1" w:unhideWhenUsed="1"/>
-    <w:lsdException w:name="Body Text 3" w:semiHidden="1" w:unhideWhenUsed="1"/>
-    <w:lsdException w:name="Body Text Indent 2" w:semiHidden="1" w:unhideWhenUsed="1"/>
-    <w:lsdException w:name="Body Text Indent 3" w:semiHidden="1" w:unhideWhenUsed="1"/>
-    <w:lsdException w:name="Block Text" w:semiHidden="1" w:unhideWhenUsed="1"/>
-    <w:lsdException w:name="Hyperlink" w:semiHidden="1" w:unhideWhenUsed="1"/>
-    <w:lsdException w:name="FollowedHyperlink" w:semiHidden="1" w:unhideWhenUsed="1"/>
-    <w:lsdException w:name="Strong" w:uiPriority="22" w:qFormat="1"/>
-    <w:lsdException w:name="Emphasis" w:uiPriority="20" w:qFormat="1"/>
-    <w:lsdException w:name="Document Map" w:semiHidden="1" w:unhideWhenUsed="1"/>
-    <w:lsdException w:name="Plain Text" w:semiHidden="1" w:unhideWhenUsed="1"/>
-    <w:lsdException w:name="E-mail Signature" w:semiHidden="1" w:unhideWhenUsed="1"/>
-    <w:lsdException w:name="HTML Top of Form" w:semiHidden="1" w:unhideWhenUsed="1"/>
-    <w:lsdException w:name="HTML Bottom of Form" w:semiHidden="1" w:unhideWhenUsed="1"/>
-    <w:lsdException w:name="Normal (Web)" w:semiHidden="1" w:unhideWhenUsed="1"/>
-    <w:lsdException w:name="HTML Acronym" w:semiHidden="1" w:unhideWhenUsed="1"/>
-    <w:lsdException w:name="HTML Address" w:semiHidden="1" w:unhideWhenUsed="1"/>
-    <w:lsdException w:name="HTML Cite" w:semiHidden="1" w:unhideWhenUsed="1"/>
-    <w:lsdException w:name="HTML Code" w:semiHidden="1" w:unhideWhenUsed="1"/>
-    <w:lsdException w:name="HTML Definition" w:semiHidden="1" w:unhideWhenUsed="1"/>
-    <w:lsdException w:name="HTML Keyboard" w:semiHidden="1" w:unhideWhenUsed="1"/>
-    <w:lsdException w:name="HTML Preformatted" w:semiHidden="1" w:unhideWhenUsed="1"/>
-    <w:lsdException w:name="HTML Sample" w:semiHidden="1" w:unhideWhenUsed="1"/>
-    <w:lsdException w:name="HTML Typewriter" w:semiHidden="1" w:unhideWhenUsed="1"/>
-    <w:lsdException w:name="HTML Variable" w:semiHidden="1" w:unhideWhenUsed="1"/>
-    <w:lsdException w:name="Normal Table" w:semiHidden="1" w:unhideWhenUsed="1"/>
-    <w:lsdException w:name="annotation subject" w:semiHidden="1" w:unhideWhenUsed="1"/>
-    <w:lsdException w:name="No List" w:semiHidden="1" w:unhideWhenUsed="1"/>
-    <w:lsdException w:name="Outline List 1" w:semiHidden="1" w:unhideWhenUsed="1"/>
-    <w:lsdException w:name="Outline List 2" w:semiHidden="1" w:unhideWhenUsed="1"/>
-    <w:lsdException w:name="Outline List 3" w:semiHidden="1" w:unhideWhenUsed="1"/>
-    <w:lsdException w:name="Table Simple 1" w:semiHidden="1" w:unhideWhenUsed="1"/>
-    <w:lsdException w:name="Table Simple 2" w:semiHidden="1" w:unhideWhenUsed="1"/>
-    <w:lsdException w:name="Table Simple 3" w:semiHidden="1" w:unhideWhenUsed="1"/>
-    <w:lsdException w:name="Table Classic 1" w:semiHidden="1" w:unhideWhenUsed="1"/>
-    <w:lsdException w:name="Table Classic 2" w:semiHidden="1" w:unhideWhenUsed="1"/>
-    <w:lsdException w:name="Table Classic 3" w:semiHidden="1" w:unhideWhenUsed="1"/>
-    <w:lsdException w:name="Table Classic 4" w:semiHidden="1" w:unhideWhenUsed="1"/>
-    <w:lsdException w:name="Table Colorful 1" w:semiHidden="1" w:unhideWhenUsed="1"/>
-    <w:lsdException w:name="Table Colorful 2" w:semiHidden="1" w:unhideWhenUsed="1"/>
-    <w:lsdException w:name="Table Colorful 3" w:semiHidden="1" w:unhideWhenUsed="1"/>
-    <w:lsdException w:name="Table Columns 1" w:semiHidden="1" w:unhideWhenUsed="1"/>
-    <w:lsdException w:name="Table Columns 2" w:semiHidden="1" w:unhideWhenUsed="1"/>
-    <w:lsdException w:name="Table Columns 3" w:semiHidden="1" w:unhideWhenUsed="1"/>
-    <w:lsdException w:name="Table Columns 4" w:semiHidden="1" w:unhideWhenUsed="1"/>
-    <w:lsdException w:name="Table Columns 5" w:semiHidden="1" w:unhideWhenUsed="1"/>
-    <w:lsdException w:name="Table Grid 1" w:semiHidden="1" w:unhideWhenUsed="1"/>
-    <w:lsdException w:name="Table Grid 2" w:semiHidden="1" w:unhideWhenUsed="1"/>
-    <w:lsdException w:name="Table Grid 3" w:semiHidden="1" w:unhideWhenUsed="1"/>
-    <w:lsdException w:name="Table Grid 4" w:semiHidden="1" w:unhideWhenUsed="1"/>
-    <w:lsdException w:name="Table Grid 5" w:semiHidden="1" w:unhideWhenUsed="1"/>
-    <w:lsdException w:name="Table Grid 6" w:semiHidden="1" w:unhideWhenUsed="1"/>
-    <w:lsdException w:name="Table Grid 7" w:semiHidden="1" w:unhideWhenUsed="1"/>
-    <w:lsdException w:name="Table Grid 8" w:semiHidden="1" w:unhideWhenUsed="1"/>
-    <w:lsdException w:name="Table List 1" w:semiHidden="1" w:unhideWhenUsed="1"/>
-    <w:lsdException w:name="Table List 2" w:semiHidden="1" w:unhideWhenUsed="1"/>
-    <w:lsdException w:name="Table List 3" w:semiHidden="1" w:unhideWhenUsed="1"/>
-    <w:lsdException w:name="Table List 4" w:semiHidden="1" w:unhideWhenUsed="1"/>
-    <w:lsdException w:name="Table List 5" w:semiHidden="1" w:unhideWhenUsed="1"/>
-    <w:lsdException w:name="Table List 6" w:semiHidden="1" w:unhideWhenUsed="1"/>
-    <w:lsdException w:name="Table List 7" w:semiHidden="1" w:unhideWhenUsed="1"/>
-    <w:lsdException w:name="Table List 8" w:semiHidden="1" w:unhideWhenUsed="1"/>
-    <w:lsdException w:name="Table 3D effects 1" w:semiHidden="1" w:unhideWhenUsed="1"/>
-    <w:lsdException w:name="Table 3D effects 2" w:semiHidden="1" w:unhideWhenUsed="1"/>
-    <w:lsdException w:name="Table 3D effects 3" w:semiHidden="1" w:unhideWhenUsed="1"/>
-    <w:lsdException w:name="Table Contemporary" w:semiHidden="1" w:unhideWhenUsed="1"/>
-    <w:lsdException w:name="Table Elegant" w:semiHidden="1" w:unhideWhenUsed="1"/>
-    <w:lsdException w:name="Table Professional" w:semiHidden="1" w:unhideWhenUsed="1"/>
-    <w:lsdException w:name="Table Subtle 1" w:semiHidden="1" w:unhideWhenUsed="1"/>
-    <w:lsdException w:name="Table Subtle 2" w:semiHidden="1" w:unhideWhenUsed="1"/>
-    <w:lsdException w:name="Table Web 1" w:semiHidden="1" w:unhideWhenUsed="1"/>
-    <w:lsdException w:name="Table Web 2" w:semiHidden="1" w:unhideWhenUsed="1"/>
-    <w:lsdException w:name="Table Web 3" w:semiHidden="1" w:unhideWhenUsed="1"/>
-    <w:lsdException w:name="Balloon Text" w:semiHidden="1" w:unhideWhenUsed="1"/>
-    <w:lsdException w:name="Table Grid" w:uiPriority="39"/>
-    <w:lsdException w:name="Table Theme" w:semiHidden="1" w:unhideWhenUsed="1"/>
-    <w:lsdException w:name="Placeholder Text" w:semiHidden="1"/>
-    <w:lsdException w:name="No Spacing" w:uiPriority="1" w:qFormat="1"/>
-    <w:lsdException w:name="Light Shading" w:uiPriority="60"/>
-    <w:lsdException w:name="Light List" w:uiPriority="61"/>
-    <w:lsdException w:name="Light Grid" w:uiPriority="62"/>
-    <w:lsdException w:name="Medium Shading 1" w:uiPriority="63"/>
-    <w:lsdException w:name="Medium Shading 2" w:uiPriority="64"/>
-    <w:lsdException w:name="Medium List 1" w:uiPriority="65"/>
-    <w:lsdException w:name="Medium List 2" w:uiPriority="66"/>
-    <w:lsdException w:name="Medium Grid 1" w:uiPriority="67"/>
-    <w:lsdException w:name="Medium Grid 2" w:uiPriority="68"/>
-    <w:lsdException w:name="Medium Grid 3" w:uiPriority="69"/>
-    <w:lsdException w:name="Dark List" w:uiPriority="70"/>
-    <w:lsdException w:name="Colorful Shading" w:uiPriority="71"/>
-    <w:lsdException w:name="Colorful List" w:uiPriority="72"/>
-    <w:lsdException w:name="Colorful Grid" w:uiPriority="73"/>
-    <w:lsdException w:name="Light Shading Accent 1" w:uiPriority="60"/>
-    <w:lsdException w:name="Light List Accent 1" w:uiPriority="61"/>
-    <w:lsdException w:name="Light Grid Accent 1" w:uiPriority="62"/>
-    <w:lsdException w:name="Medium Shading 1 Accent 1" w:uiPriority="63"/>
-    <w:lsdException w:name="Medium Shading 2 Accent 1" w:uiPriority="64"/>
-    <w:lsdException w:name="Medium List 1 Accent 1" w:uiPriority="65"/>
-    <w:lsdException w:name="Revision" w:semiHidden="1"/>
-    <w:lsdException w:name="List Paragraph" w:uiPriority="34" w:qFormat="1"/>
-    <w:lsdException w:name="Quote" w:uiPriority="29" w:qFormat="1"/>
-    <w:lsdException w:name="Intense Quote" w:uiPriority="30" w:qFormat="1"/>
-    <w:lsdException w:name="Medium List 2 Accent 1" w:uiPriority="66"/>
-    <w:lsdException w:name="Medium Grid 1 Accent 1" w:uiPriority="67"/>
-    <w:lsdException w:name="Medium Grid 2 Accent 1" w:uiPriority="68"/>
-    <w:lsdException w:name="Medium Grid 3 Accent 1" w:uiPriority="69"/>
-    <w:lsdException w:name="Dark List Accent 1" w:uiPriority="70"/>
-    <w:lsdException w:name="Colorful Shading Accent 1" w:uiPriority="71"/>
-    <w:lsdException w:name="Colorful List Accent 1" w:uiPriority="72"/>
-    <w:lsdException w:name="Colorful Grid Accent 1" w:uiPriority="73"/>
-    <w:lsdException w:name="Light Shading Accent 2" w:uiPriority="60"/>
-    <w:lsdException w:name="Light List Accent 2" w:uiPriority="61"/>
-    <w:lsdException w:name="Light Grid Accent 2" w:uiPriority="62"/>
-    <w:lsdException w:name="Medium Shading 1 Accent 2" w:uiPriority="63"/>
-    <w:lsdException w:name="Medium Shading 2 Accent 2" w:uiPriority="64"/>
-    <w:lsdException w:name="Medium List 1 Accent 2" w:uiPriority="65"/>
-    <w:lsdException w:name="Medium List 2 Accent 2" w:uiPriority="66"/>
-    <w:lsdException w:name="Medium Grid 1 Accent 2" w:uiPriority="67"/>
-    <w:lsdException w:name="Medium Grid 2 Accent 2" w:uiPriority="68"/>
-    <w:lsdException w:name="Medium Grid 3 Accent 2" w:uiPriority="69"/>
-    <w:lsdException w:name="Dark List Accent 2" w:uiPriority="70"/>
-    <w:lsdException w:name="Colorful Shading Accent 2" w:uiPriority="71"/>
-    <w:lsdException w:name="Colorful List Accent 2" w:uiPriority="72"/>
-    <w:lsdException w:name="Colorful Grid Accent 2" w:uiPriority="73"/>
-    <w:lsdException w:name="Light Shading Accent 3" w:uiPriority="60"/>
-    <w:lsdException w:name="Light List Accent 3" w:uiPriority="61"/>
-    <w:lsdException w:name="Light Grid Accent 3" w:uiPriority="62"/>
-    <w:lsdException w:name="Medium Shading 1 Accent 3" w:uiPriority="63"/>
-    <w:lsdException w:name="Medium Shading 2 Accent 3" w:uiPriority="64"/>
-    <w:lsdException w:name="Medium List 1 Accent 3" w:uiPriority="65"/>
-    <w:lsdException w:name="Medium List 2 Accent 3" w:uiPriority="66"/>
-    <w:lsdException w:name="Medium Grid 1 Accent 3" w:uiPriority="67"/>
-    <w:lsdException w:name="Medium Grid 2 Accent 3" w:uiPriority="68"/>
-    <w:lsdException w:name="Medium Grid 3 Accent 3" w:uiPriority="69"/>
-    <w:lsdException w:name="Dark List Accent 3" w:uiPriority="70"/>
-    <w:lsdException w:name="Colorful Shading Accent 3" w:uiPriority="71"/>
-    <w:lsdException w:name="Colorful List Accent 3" w:uiPriority="72"/>
-    <w:lsdException w:name="Colorful Grid Accent 3" w:uiPriority="73"/>
-    <w:lsdException w:name="Light Shading Accent 4" w:uiPriority="60"/>
-    <w:lsdException w:name="Light List Accent 4" w:uiPriority="61"/>
-    <w:lsdException w:name="Light Grid Accent 4" w:uiPriority="62"/>
-    <w:lsdException w:name="Medium Shading 1 Accent 4" w:uiPriority="63"/>
-    <w:lsdException w:name="Medium Shading 2 Accent 4" w:uiPriority="64"/>
-    <w:lsdException w:name="Medium List 1 Accent 4" w:uiPriority="65"/>
-    <w:lsdException w:name="Medium List 2 Accent 4" w:uiPriority="66"/>
-    <w:lsdException w:name="Medium Grid 1 Accent 4" w:uiPriority="67"/>
-    <w:lsdException w:name="Medium Grid 2 Accent 4" w:uiPriority="68"/>
-    <w:lsdException w:name="Medium Grid 3 Accent 4" w:uiPriority="69"/>
-    <w:lsdException w:name="Dark List Accent 4" w:uiPriority="70"/>
-    <w:lsdException w:name="Colorful Shading Accent 4" w:uiPriority="71"/>
-    <w:lsdException w:name="Colorful List Accent 4" w:uiPriority="72"/>
-    <w:lsdException w:name="Colorful Grid Accent 4" w:uiPriority="73"/>
-    <w:lsdException w:name="Light Shading Accent 5" w:uiPriority="60"/>
-    <w:lsdException w:name="Light List Accent 5" w:uiPriority="61"/>
-    <w:lsdException w:name="Light Grid Accent 5" w:uiPriority="62"/>
-    <w:lsdException w:name="Medium Shading 1 Accent 5" w:uiPriority="63"/>
-    <w:lsdException w:name="Medium Shading 2 Accent 5" w:uiPriority="64"/>
-    <w:lsdException w:name="Medium List 1 Accent 5" w:uiPriority="65"/>
-    <w:lsdException w:name="Medium List 2 Accent 5" w:uiPriority="66"/>
-    <w:lsdException w:name="Medium Grid 1 Accent 5" w:uiPriority="67"/>
-    <w:lsdException w:name="Medium Grid 2 Accent 5" w:uiPriority="68"/>
-    <w:lsdException w:name="Medium Grid 3 Accent 5" w:uiPriority="69"/>
-    <w:lsdException w:name="Dark List Accent 5" w:uiPriority="70"/>
-    <w:lsdException w:name="Colorful Shading Accent 5" w:uiPriority="71"/>
-    <w:lsdException w:name="Colorful List Accent 5" w:uiPriority="72"/>
-    <w:lsdException w:name="Colorful Grid Accent 5" w:uiPriority="73"/>
-    <w:lsdException w:name="Light Shading Accent 6" w:uiPriority="60"/>
-    <w:lsdException w:name="Light List Accent 6" w:uiPriority="61"/>
-    <w:lsdException w:name="Light Grid Accent 6" w:uiPriority="62"/>
-    <w:lsdException w:name="Medium Shading 1 Accent 6" w:uiPriority="63"/>
-    <w:lsdException w:name="Medium Shading 2 Accent 6" w:uiPriority="64"/>
-    <w:lsdException w:name="Medium List 1 Accent 6" w:uiPriority="65"/>
-    <w:lsdException w:name="Medium List 2 Accent 6" w:uiPriority="66"/>
-    <w:lsdException w:name="Medium Grid 1 Accent 6" w:uiPriority="67"/>
-    <w:lsdException w:name="Medium Grid 2 Accent 6" w:uiPriority="68"/>
-    <w:lsdException w:name="Medium Grid 3 Accent 6" w:uiPriority="69"/>
-    <w:lsdException w:name="Dark List Accent 6" w:uiPriority="70"/>
-    <w:lsdException w:name="Colorful Shading Accent 6" w:uiPriority="71"/>
-    <w:lsdException w:name="Colorful List Accent 6" w:uiPriority="72"/>
-    <w:lsdException w:name="Colorful Grid Accent 6" w:uiPriority="73"/>
-    <w:lsdException w:name="Subtle Emphasis" w:uiPriority="19" w:qFormat="1"/>
-    <w:lsdException w:name="Intense Emphasis" w:uiPriority="21" w:qFormat="1"/>
-    <w:lsdException w:name="Subtle Reference" w:uiPriority="31" w:qFormat="1"/>
-    <w:lsdException w:name="Intense Reference" w:uiPriority="32" w:qFormat="1"/>
-    <w:lsdException w:name="Book Title" w:uiPriority="33" w:qFormat="1"/>
-    <w:lsdException w:name="Bibliography" w:semiHidden="1" w:uiPriority="37" w:unhideWhenUsed="1"/>
-    <w:lsdException w:name="TOC Heading" w:semiHidden="1" w:uiPriority="39" w:unhideWhenUsed="1" w:qFormat="1"/>
-    <w:lsdException w:name="Plain Table 1" w:uiPriority="41"/>
-    <w:lsdException w:name="Plain Table 2" w:uiPriority="42"/>
-    <w:lsdException w:name="Plain Table 3" w:uiPriority="43"/>
-    <w:lsdException w:name="Plain Table 4" w:uiPriority="44"/>
-    <w:lsdException w:name="Plain Table 5" w:uiPriority="45"/>
-    <w:lsdException w:name="Grid Table Light" w:uiPriority="40"/>
-    <w:lsdException w:name="Grid Table 1 Light" w:uiPriority="46"/>
-    <w:lsdException w:name="Grid Table 2" w:uiPriority="47"/>
-    <w:lsdException w:name="Grid Table 3" w:uiPriority="48"/>
-    <w:lsdException w:name="Grid Table 4" w:uiPriority="49"/>
-    <w:lsdException w:name="Grid Table 5 Dark" w:uiPriority="50"/>
-    <w:lsdException w:name="Grid Table 6 Colorful" w:uiPriority="51"/>
-    <w:lsdException w:name="Grid Table 7 Colorful" w:uiPriority="52"/>
-    <w:lsdException w:name="Grid Table 1 Light Accent 1" w:uiPriority="46"/>
-    <w:lsdException w:name="Grid Table 2 Accent 1" w:uiPriority="47"/>
-    <w:lsdException w:name="Grid Table 3 Accent 1" w:uiPriority="48"/>
-    <w:lsdException w:name="Grid Table 4 Accent 1" w:uiPriority="49"/>
-    <w:lsdException w:name="Grid Table 5 Dark Accent 1" w:uiPriority="50"/>
-    <w:lsdException w:name="Grid Table 6 Colorful Accent 1" w:uiPriority="51"/>
-    <w:lsdException w:name="Grid Table 7 Colorful Accent 1" w:uiPriority="52"/>
-    <w:lsdException w:name="Grid Table 1 Light Accent 2" w:uiPriority="46"/>
-    <w:lsdException w:name="Grid Table 2 Accent 2" w:uiPriority="47"/>
-    <w:lsdException w:name="Grid Table 3 Accent 2" w:uiPriority="48"/>
-    <w:lsdException w:name="Grid Table 4 Accent 2" w:uiPriority="49"/>
-    <w:lsdException w:name="Grid Table 5 Dark Accent 2" w:uiPriority="50"/>
-    <w:lsdException w:name="Grid Table 6 Colorful Accent 2" w:uiPriority="51"/>
-    <w:lsdException w:name="Grid Table 7 Colorful Accent 2" w:uiPriority="52"/>
-    <w:lsdException w:name="Grid Table 1 Light Accent 3" w:uiPriority="46"/>
-    <w:lsdException w:name="Grid Table 2 Accent 3" w:uiPriority="47"/>
-    <w:lsdException w:name="Grid Table 3 Accent 3" w:uiPriority="48"/>
-    <w:lsdException w:name="Grid Table 4 Accent 3" w:uiPriority="49"/>
-    <w:lsdException w:name="Grid Table 5 Dark Accent 3" w:uiPriority="50"/>
-    <w:lsdException w:name="Grid Table 6 Colorful Accent 3" w:uiPriority="51"/>
-    <w:lsdException w:name="Grid Table 7 Colorful Accent 3" w:uiPriority="52"/>
-    <w:lsdException w:name="Grid Table 1 Light Accent 4" w:uiPriority="46"/>
-    <w:lsdException w:name="Grid Table 2 Accent 4" w:uiPriority="47"/>
-    <w:lsdException w:name="Grid Table 3 Accent 4" w:uiPriority="48"/>
-    <w:lsdException w:name="Grid Table 4 Accent 4" w:uiPriority="49"/>
-    <w:lsdException w:name="Grid Table 5 Dark Accent 4" w:uiPriority="50"/>
-    <w:lsdException w:name="Grid Table 6 Colorful Accent 4" w:uiPriority="51"/>
-    <w:lsdException w:name="Grid Table 7 Colorful Accent 4" w:uiPriority="52"/>
-    <w:lsdException w:name="Grid Table 1 Light Accent 5" w:uiPriority="46"/>
-    <w:lsdException w:name="Grid Table 2 Accent 5" w:uiPriority="47"/>
-    <w:lsdException w:name="Grid Table 3 Accent 5" w:uiPriority="48"/>
-    <w:lsdException w:name="Grid Table 4 Accent 5" w:uiPriority="49"/>
-    <w:lsdException w:name="Grid Table 5 Dark Accent 5" w:uiPriority="50"/>
-    <w:lsdException w:name="Grid Table 6 Colorful Accent 5" w:uiPriority="51"/>
-    <w:lsdException w:name="Grid Table 7 Colorful Accent 5" w:uiPriority="52"/>
-    <w:lsdException w:name="Grid Table 1 Light Accent 6" w:uiPriority="46"/>
-    <w:lsdException w:name="Grid Table 2 Accent 6" w:uiPriority="47"/>
-    <w:lsdException w:name="Grid Table 3 Accent 6" w:uiPriority="48"/>
-    <w:lsdException w:name="Grid Table 4 Accent 6" w:uiPriority="49"/>
-    <w:lsdException w:name="Grid Table 5 Dark Accent 6" w:uiPriority="50"/>
-    <w:lsdException w:name="Grid Table 6 Colorful Accent 6" w:uiPriority="51"/>
-    <w:lsdException w:name="Grid Table 7 Colorful Accent 6" w:uiPriority="52"/>
-    <w:lsdException w:name="List Table 1 Light" w:uiPriority="46"/>
-    <w:lsdException w:name="List Table 2" w:uiPriority="47"/>
-    <w:lsdException w:name="List Table 3" w:uiPriority="48"/>
-    <w:lsdException w:name="List Table 4" w:uiPriority="49"/>
-    <w:lsdException w:name="List Table 5 Dark" w:uiPriority="50"/>
-    <w:lsdException w:name="List Table 6 Colorful" w:uiPriority="51"/>
-    <w:lsdException w:name="List Table 7 Colorful" w:uiPriority="52"/>
-    <w:lsdException w:name="List Table 1 Light Accent 1" w:uiPriority="46"/>
-    <w:lsdException w:name="List Table 2 Accent 1" w:uiPriority="47"/>
-    <w:lsdException w:name="List Table 3 Accent 1" w:uiPriority="48"/>
-    <w:lsdException w:name="List Table 4 Accent 1" w:uiPriority="49"/>
-    <w:lsdException w:name="List Table 5 Dark Accent 1" w:uiPriority="50"/>
-    <w:lsdException w:name="List Table 6 Colorful Accent 1" w:uiPriority="51"/>
-    <w:lsdException w:name="List Table 7 Colorful Accent 1" w:uiPriority="52"/>
-    <w:lsdException w:name="List Table 1 Light Accent 2" w:uiPriority="46"/>
-    <w:lsdException w:name="List Table 2 Accent 2" w:uiPriority="47"/>
-    <w:lsdException w:name="List Table 3 Accent 2" w:uiPriority="48"/>
-    <w:lsdException w:name="List Table 4 Accent 2" w:uiPriority="49"/>
-    <w:lsdException w:name="List Table 5 Dark Accent 2" w:uiPriority="50"/>
-    <w:lsdException w:name="List Table 6 Colorful Accent 2" w:uiPriority="51"/>
-    <w:lsdException w:name="List Table 7 Colorful Accent 2" w:uiPriority="52"/>
-    <w:lsdException w:name="List Table 1 Light Accent 3" w:uiPriority="46"/>
-    <w:lsdException w:name="List Table 2 Accent 3" w:uiPriority="47"/>
-    <w:lsdException w:name="List Table 3 Accent 3" w:uiPriority="48"/>
-    <w:lsdException w:name="List Table 4 Accent 3" w:uiPriority="49"/>
-    <w:lsdException w:name="List Table 5 Dark Accent 3" w:uiPriority="50"/>
-    <w:lsdException w:name="List Table 6 Colorful Accent 3" w:uiPriority="51"/>
-    <w:lsdException w:name="List Table 7 Colorful Accent 3" w:uiPriority="52"/>
-    <w:lsdException w:name="List Table 1 Light Accent 4" w:uiPriority="46"/>
-    <w:lsdException w:name="List Table 2 Accent 4" w:uiPriority="47"/>
-    <w:lsdException w:name="List Table 3 Accent 4" w:uiPriority="48"/>
-    <w:lsdException w:name="List Table 4 Accent 4" w:uiPriority="49"/>
-    <w:lsdException w:name="List Table 5 Dark Accent 4" w:uiPriority="50"/>
-    <w:lsdException w:name="List Table 6 Colorful Accent 4" w:uiPriority="51"/>
-    <w:lsdException w:name="List Table 7 Colorful Accent 4" w:uiPriority="52"/>
-    <w:lsdException w:name="List Table 1 Light Accent 5" w:uiPriority="46"/>
-    <w:lsdException w:name="List Table 2 Accent 5" w:uiPriority="47"/>
-    <w:lsdException w:name="List Table 3 Accent 5" w:uiPriority="48"/>
-    <w:lsdException w:name="List Table 4 Accent 5" w:uiPriority="49"/>
-    <w:lsdException w:name="List Table 5 Dark Accent 5" w:uiPriority="50"/>
-    <w:lsdException w:name="List Table 6 Colorful Accent 5" w:uiPriority="51"/>
-    <w:lsdException w:name="List Table 7 Colorful Accent 5" w:uiPriority="52"/>
-    <w:lsdException w:name="List Table 1 Light Accent 6" w:uiPriority="46"/>
-    <w:lsdException w:name="List Table 2 Accent 6" w:uiPriority="47"/>
-    <w:lsdException w:name="List Table 3 Accent 6" w:uiPriority="48"/>
-    <w:lsdException w:name="List Table 4 Accent 6" w:uiPriority="49"/>
-    <w:lsdException w:name="List Table 5 Dark Accent 6" w:uiPriority="50"/>
-    <w:lsdException w:name="List Table 6 Colorful Accent 6" w:uiPriority="51"/>
-    <w:lsdException w:name="List Table 7 Colorful Accent 6" w:uiPriority="52"/>
+  <w:latentStyles w:defLockedState="0" w:defUIPriority="99" w:defSemiHidden="1" w:defUnhideWhenUsed="1" w:defQFormat="0" w:count="276">
+    <w:lsdException w:name="Normal" w:semiHidden="0" w:uiPriority="0" w:unhideWhenUsed="0" w:qFormat="1"/>
+    <w:lsdException w:name="heading 1" w:semiHidden="0" w:uiPriority="9" w:unhideWhenUsed="0" w:qFormat="1"/>
+    <w:lsdException w:name="heading 2" w:uiPriority="9" w:qFormat="1"/>
+    <w:lsdException w:name="heading 3" w:uiPriority="9" w:qFormat="1"/>
+    <w:lsdException w:name="heading 4" w:uiPriority="9" w:qFormat="1"/>
+    <w:lsdException w:name="heading 5" w:uiPriority="9" w:qFormat="1"/>
+    <w:lsdException w:name="heading 6" w:uiPriority="9" w:qFormat="1"/>
+    <w:lsdException w:name="heading 7" w:uiPriority="9" w:qFormat="1"/>
+    <w:lsdException w:name="heading 8" w:uiPriority="9" w:qFormat="1"/>
+    <w:lsdException w:name="heading 9" w:uiPriority="9" w:qFormat="1"/>
+    <w:lsdException w:name="toc 1" w:uiPriority="39"/>
+    <w:lsdException w:name="toc 2" w:uiPriority="39"/>
+    <w:lsdException w:name="toc 3" w:uiPriority="39"/>
+    <w:lsdException w:name="toc 4" w:uiPriority="39"/>
+    <w:lsdException w:name="toc 5" w:uiPriority="39"/>
+    <w:lsdException w:name="toc 6" w:uiPriority="39"/>
+    <w:lsdException w:name="toc 7" w:uiPriority="39"/>
+    <w:lsdException w:name="toc 8" w:uiPriority="39"/>
+    <w:lsdException w:name="toc 9" w:uiPriority="39"/>
+    <w:lsdException w:name="caption" w:uiPriority="35" w:qFormat="1"/>
+    <w:lsdException w:name="Title" w:semiHidden="0" w:uiPriority="10" w:unhideWhenUsed="0" w:qFormat="1"/>
+    <w:lsdException w:name="Default Paragraph Font" w:uiPriority="1"/>
+    <w:lsdException w:name="Subtitle" w:semiHidden="0" w:uiPriority="11" w:unhideWhenUsed="0" w:qFormat="1"/>
+    <w:lsdException w:name="Strong" w:semiHidden="0" w:uiPriority="22" w:unhideWhenUsed="0" w:qFormat="1"/>
+    <w:lsdException w:name="Emphasis" w:semiHidden="0" w:uiPriority="20" w:unhideWhenUsed="0" w:qFormat="1"/>
+    <w:lsdException w:name="Table Grid" w:semiHidden="0" w:uiPriority="39" w:unhideWhenUsed="0"/>
+    <w:lsdException w:name="Note Level 1" w:semiHidden="0" w:unhideWhenUsed="0"/>
+    <w:lsdException w:name="Note Level 2" w:semiHidden="0" w:unhideWhenUsed="0"/>
+    <w:lsdException w:name="Note Level 3" w:semiHidden="0" w:unhideWhenUsed="0"/>
+    <w:lsdException w:name="Note Level 4" w:semiHidden="0" w:unhideWhenUsed="0"/>
+    <w:lsdException w:name="Note Level 5" w:semiHidden="0" w:unhideWhenUsed="0"/>
+    <w:lsdException w:name="Note Level 6" w:semiHidden="0" w:unhideWhenUsed="0"/>
+    <w:lsdException w:name="Note Level 7" w:semiHidden="0" w:unhideWhenUsed="0"/>
+    <w:lsdException w:name="Note Level 8" w:semiHidden="0" w:unhideWhenUsed="0"/>
+    <w:lsdException w:name="Note Level 9" w:semiHidden="0" w:unhideWhenUsed="0"/>
+    <w:lsdException w:name="Placeholder Text" w:unhideWhenUsed="0"/>
+    <w:lsdException w:name="No Spacing" w:semiHidden="0" w:uiPriority="1" w:unhideWhenUsed="0" w:qFormat="1"/>
+    <w:lsdException w:name="Light Shading" w:semiHidden="0" w:uiPriority="60" w:unhideWhenUsed="0"/>
+    <w:lsdException w:name="Light List" w:semiHidden="0" w:uiPriority="61" w:unhideWhenUsed="0"/>
+    <w:lsdException w:name="Light Grid" w:semiHidden="0" w:uiPriority="62" w:unhideWhenUsed="0"/>
+    <w:lsdException w:name="Medium Shading 1" w:semiHidden="0" w:uiPriority="63" w:unhideWhenUsed="0"/>
+    <w:lsdException w:name="Medium Shading 2" w:semiHidden="0" w:uiPriority="64" w:unhideWhenUsed="0"/>
+    <w:lsdException w:name="Medium List 1" w:semiHidden="0" w:uiPriority="65" w:unhideWhenUsed="0"/>
+    <w:lsdException w:name="Medium List 2" w:semiHidden="0" w:uiPriority="66" w:unhideWhenUsed="0"/>
+    <w:lsdException w:name="Medium Grid 1" w:semiHidden="0" w:uiPriority="67" w:unhideWhenUsed="0"/>
+    <w:lsdException w:name="Medium Grid 2" w:semiHidden="0" w:uiPriority="68" w:unhideWhenUsed="0"/>
+    <w:lsdException w:name="Medium Grid 3" w:semiHidden="0" w:uiPriority="69" w:unhideWhenUsed="0"/>
+    <w:lsdException w:name="Dark List" w:semiHidden="0" w:uiPriority="70" w:unhideWhenUsed="0"/>
+    <w:lsdException w:name="Colorful Shading" w:semiHidden="0" w:uiPriority="71" w:unhideWhenUsed="0"/>
+    <w:lsdException w:name="Colorful List" w:semiHidden="0" w:uiPriority="72" w:unhideWhenUsed="0"/>
+    <w:lsdException w:name="Colorful Grid" w:semiHidden="0" w:uiPriority="73" w:unhideWhenUsed="0"/>
+    <w:lsdException w:name="Light Shading Accent 1" w:semiHidden="0" w:uiPriority="60" w:unhideWhenUsed="0"/>
+    <w:lsdException w:name="Light List Accent 1" w:semiHidden="0" w:uiPriority="61" w:unhideWhenUsed="0"/>
+    <w:lsdException w:name="Light Grid Accent 1" w:semiHidden="0" w:uiPriority="62" w:unhideWhenUsed="0"/>
+    <w:lsdException w:name="Medium Shading 1 Accent 1" w:semiHidden="0" w:uiPriority="63" w:unhideWhenUsed="0"/>
+    <w:lsdException w:name="Medium Shading 2 Accent 1" w:semiHidden="0" w:uiPriority="64" w:unhideWhenUsed="0"/>
+    <w:lsdException w:name="Medium List 1 Accent 1" w:semiHidden="0" w:uiPriority="65" w:unhideWhenUsed="0"/>
+    <w:lsdException w:name="Revision" w:unhideWhenUsed="0"/>
+    <w:lsdException w:name="List Paragraph" w:semiHidden="0" w:uiPriority="34" w:unhideWhenUsed="0" w:qFormat="1"/>
+    <w:lsdException w:name="Quote" w:semiHidden="0" w:uiPriority="29" w:unhideWhenUsed="0" w:qFormat="1"/>
+    <w:lsdException w:name="Intense Quote" w:semiHidden="0" w:uiPriority="30" w:unhideWhenUsed="0" w:qFormat="1"/>
+    <w:lsdException w:name="Medium List 2 Accent 1" w:semiHidden="0" w:uiPriority="66" w:unhideWhenUsed="0"/>
+    <w:lsdException w:name="Medium Grid 1 Accent 1" w:semiHidden="0" w:uiPriority="67" w:unhideWhenUsed="0"/>
+    <w:lsdException w:name="Medium Grid 2 Accent 1" w:semiHidden="0" w:uiPriority="68" w:unhideWhenUsed="0"/>
+    <w:lsdException w:name="Medium Grid 3 Accent 1" w:semiHidden="0" w:uiPriority="69" w:unhideWhenUsed="0"/>
+    <w:lsdException w:name="Dark List Accent 1" w:semiHidden="0" w:uiPriority="70" w:unhideWhenUsed="0"/>
+    <w:lsdException w:name="Colorful Shading Accent 1" w:semiHidden="0" w:uiPriority="71" w:unhideWhenUsed="0"/>
+    <w:lsdException w:name="Colorful List Accent 1" w:semiHidden="0" w:uiPriority="72" w:unhideWhenUsed="0"/>
+    <w:lsdException w:name="Colorful Grid Accent 1" w:semiHidden="0" w:uiPriority="73" w:unhideWhenUsed="0"/>
+    <w:lsdException w:name="Light Shading Accent 2" w:semiHidden="0" w:uiPriority="60" w:unhideWhenUsed="0"/>
+    <w:lsdException w:name="Light List Accent 2" w:semiHidden="0" w:uiPriority="61" w:unhideWhenUsed="0"/>
+    <w:lsdException w:name="Light Grid Accent 2" w:semiHidden="0" w:uiPriority="62" w:unhideWhenUsed="0"/>
+    <w:lsdException w:name="Medium Shading 1 Accent 2" w:semiHidden="0" w:uiPriority="63" w:unhideWhenUsed="0"/>
+    <w:lsdException w:name="Medium Shading 2 Accent 2" w:semiHidden="0" w:uiPriority="64" w:unhideWhenUsed="0"/>
+    <w:lsdException w:name="Medium List 1 Accent 2" w:semiHidden="0" w:uiPriority="65" w:unhideWhenUsed="0"/>
+    <w:lsdException w:name="Medium List 2 Accent 2" w:semiHidden="0" w:uiPriority="66" w:unhideWhenUsed="0"/>
+    <w:lsdException w:name="Medium Grid 1 Accent 2" w:semiHidden="0" w:uiPriority="67" w:unhideWhenUsed="0"/>
+    <w:lsdException w:name="Medium Grid 2 Accent 2" w:semiHidden="0" w:uiPriority="68" w:unhideWhenUsed="0"/>
+    <w:lsdException w:name="Medium Grid 3 Accent 2" w:semiHidden="0" w:uiPriority="69" w:unhideWhenUsed="0"/>
+    <w:lsdException w:name="Dark List Accent 2" w:semiHidden="0" w:uiPriority="70" w:unhideWhenUsed="0"/>
+    <w:lsdException w:name="Colorful Shading Accent 2" w:semiHidden="0" w:uiPriority="71" w:unhideWhenUsed="0"/>
+    <w:lsdException w:name="Colorful List Accent 2" w:semiHidden="0" w:uiPriority="72" w:unhideWhenUsed="0"/>
+    <w:lsdException w:name="Colorful Grid Accent 2" w:semiHidden="0" w:uiPriority="73" w:unhideWhenUsed="0"/>
+    <w:lsdException w:name="Light Shading Accent 3" w:semiHidden="0" w:uiPriority="60" w:unhideWhenUsed="0"/>
+    <w:lsdException w:name="Light List Accent 3" w:semiHidden="0" w:uiPriority="61" w:unhideWhenUsed="0"/>
+    <w:lsdException w:name="Light Grid Accent 3" w:semiHidden="0" w:uiPriority="62" w:unhideWhenUsed="0"/>
+    <w:lsdException w:name="Medium Shading 1 Accent 3" w:semiHidden="0" w:uiPriority="63" w:unhideWhenUsed="0"/>
+    <w:lsdException w:name="Medium Shading 2 Accent 3" w:semiHidden="0" w:uiPriority="64" w:unhideWhenUsed="0"/>
+    <w:lsdException w:name="Medium List 1 Accent 3" w:semiHidden="0" w:uiPriority="65" w:unhideWhenUsed="0"/>
+    <w:lsdException w:name="Medium List 2 Accent 3" w:semiHidden="0" w:uiPriority="66" w:unhideWhenUsed="0"/>
+    <w:lsdException w:name="Medium Grid 1 Accent 3" w:semiHidden="0" w:uiPriority="67" w:unhideWhenUsed="0"/>
+    <w:lsdException w:name="Medium Grid 2 Accent 3" w:semiHidden="0" w:uiPriority="68" w:unhideWhenUsed="0"/>
+    <w:lsdException w:name="Medium Grid 3 Accent 3" w:semiHidden="0" w:uiPriority="69" w:unhideWhenUsed="0"/>
+    <w:lsdException w:name="Dark List Accent 3" w:semiHidden="0" w:uiPriority="70" w:unhideWhenUsed="0"/>
+    <w:lsdException w:name="Colorful Shading Accent 3" w:semiHidden="0" w:uiPriority="71" w:unhideWhenUsed="0"/>
+    <w:lsdException w:name="Colorful List Accent 3" w:semiHidden="0" w:uiPriority="72" w:unhideWhenUsed="0"/>
+    <w:lsdException w:name="Colorful Grid Accent 3" w:semiHidden="0" w:uiPriority="73" w:unhideWhenUsed="0"/>
+    <w:lsdException w:name="Light Shading Accent 4" w:semiHidden="0" w:uiPriority="60" w:unhideWhenUsed="0"/>
+    <w:lsdException w:name="Light List Accent 4" w:semiHidden="0" w:uiPriority="61" w:unhideWhenUsed="0"/>
+    <w:lsdException w:name="Light Grid Accent 4" w:semiHidden="0" w:uiPriority="62" w:unhideWhenUsed="0"/>
+    <w:lsdException w:name="Medium Shading 1 Accent 4" w:semiHidden="0" w:uiPriority="63" w:unhideWhenUsed="0"/>
+    <w:lsdException w:name="Medium Shading 2 Accent 4" w:semiHidden="0" w:uiPriority="64" w:unhideWhenUsed="0"/>
+    <w:lsdException w:name="Medium List 1 Accent 4" w:semiHidden="0" w:uiPriority="65" w:unhideWhenUsed="0"/>
+    <w:lsdException w:name="Medium List 2 Accent 4" w:semiHidden="0" w:uiPriority="66" w:unhideWhenUsed="0"/>
+    <w:lsdException w:name="Medium Grid 1 Accent 4" w:semiHidden="0" w:uiPriority="67" w:unhideWhenUsed="0"/>
+    <w:lsdException w:name="Medium Grid 2 Accent 4" w:semiHidden="0" w:uiPriority="68" w:unhideWhenUsed="0"/>
+    <w:lsdException w:name="Medium Grid 3 Accent 4" w:semiHidden="0" w:uiPriority="69" w:unhideWhenUsed="0"/>
+    <w:lsdException w:name="Dark List Accent 4" w:semiHidden="0" w:uiPriority="70" w:unhideWhenUsed="0"/>
+    <w:lsdException w:name="Colorful Shading Accent 4" w:semiHidden="0" w:uiPriority="71" w:unhideWhenUsed="0"/>
+    <w:lsdException w:name="Colorful List Accent 4" w:semiHidden="0" w:uiPriority="72" w:unhideWhenUsed="0"/>
+    <w:lsdException w:name="Colorful Grid Accent 4" w:semiHidden="0" w:uiPriority="73" w:unhideWhenUsed="0"/>
+    <w:lsdException w:name="Light Shading Accent 5" w:semiHidden="0" w:uiPriority="60" w:unhideWhenUsed="0"/>
+    <w:lsdException w:name="Light List Accent 5" w:semiHidden="0" w:uiPriority="61" w:unhideWhenUsed="0"/>
+    <w:lsdException w:name="Light Grid Accent 5" w:semiHidden="0" w:uiPriority="62" w:unhideWhenUsed="0"/>
+    <w:lsdException w:name="Medium Shading 1 Accent 5" w:semiHidden="0" w:uiPriority="63" w:unhideWhenUsed="0"/>
+    <w:lsdException w:name="Medium Shading 2 Accent 5" w:semiHidden="0" w:uiPriority="64" w:unhideWhenUsed="0"/>
+    <w:lsdException w:name="Medium List 1 Accent 5" w:semiHidden="0" w:uiPriority="65" w:unhideWhenUsed="0"/>
+    <w:lsdException w:name="Medium List 2 Accent 5" w:semiHidden="0" w:uiPriority="66" w:unhideWhenUsed="0"/>
+    <w:lsdException w:name="Medium Grid 1 Accent 5" w:semiHidden="0" w:uiPriority="67" w:unhideWhenUsed="0"/>
+    <w:lsdException w:name="Medium Grid 2 Accent 5" w:semiHidden="0" w:uiPriority="68" w:unhideWhenUsed="0"/>
+    <w:lsdException w:name="Medium Grid 3 Accent 5" w:semiHidden="0" w:uiPriority="69" w:unhideWhenUsed="0"/>
+    <w:lsdException w:name="Dark List Accent 5" w:semiHidden="0" w:uiPriority="70" w:unhideWhenUsed="0"/>
+    <w:lsdException w:name="Colorful Shading Accent 5" w:semiHidden="0" w:uiPriority="71" w:unhideWhenUsed="0"/>
+    <w:lsdException w:name="Colorful List Accent 5" w:semiHidden="0" w:uiPriority="72" w:unhideWhenUsed="0"/>
+    <w:lsdException w:name="Colorful Grid Accent 5" w:semiHidden="0" w:uiPriority="73" w:unhideWhenUsed="0"/>
+    <w:lsdException w:name="Light Shading Accent 6" w:semiHidden="0" w:uiPriority="60" w:unhideWhenUsed="0"/>
+    <w:lsdException w:name="Light List Accent 6" w:semiHidden="0" w:uiPriority="61" w:unhideWhenUsed="0"/>
+    <w:lsdException w:name="Light Grid Accent 6" w:semiHidden="0" w:uiPriority="62" w:unhideWhenUsed="0"/>
+    <w:lsdException w:name="Medium Shading 1 Accent 6" w:semiHidden="0" w:uiPriority="63" w:unhideWhenUsed="0"/>
+    <w:lsdException w:name="Medium Shading 2 Accent 6" w:semiHidden="0" w:uiPriority="64" w:unhideWhenUsed="0"/>
+    <w:lsdException w:name="Medium List 1 Accent 6" w:semiHidden="0" w:uiPriority="65" w:unhideWhenUsed="0"/>
+    <w:lsdException w:name="Medium List 2 Accent 6" w:semiHidden="0" w:uiPriority="66" w:unhideWhenUsed="0"/>
+    <w:lsdException w:name="Medium Grid 1 Accent 6" w:semiHidden="0" w:uiPriority="67" w:unhideWhenUsed="0"/>
+    <w:lsdException w:name="Medium Grid 2 Accent 6" w:semiHidden="0" w:uiPriority="68" w:unhideWhenUsed="0"/>
+    <w:lsdException w:name="Medium Grid 3 Accent 6" w:semiHidden="0" w:uiPriority="69" w:unhideWhenUsed="0"/>
+    <w:lsdException w:name="Dark List Accent 6" w:semiHidden="0" w:uiPriority="70" w:unhideWhenUsed="0"/>
+    <w:lsdException w:name="Colorful Shading Accent 6" w:semiHidden="0" w:uiPriority="71" w:unhideWhenUsed="0"/>
+    <w:lsdException w:name="Colorful List Accent 6" w:semiHidden="0" w:uiPriority="72" w:unhideWhenUsed="0"/>
+    <w:lsdException w:name="Colorful Grid Accent 6" w:semiHidden="0" w:uiPriority="73" w:unhideWhenUsed="0"/>
+    <w:lsdException w:name="Subtle Emphasis" w:semiHidden="0" w:uiPriority="19" w:unhideWhenUsed="0" w:qFormat="1"/>
+    <w:lsdException w:name="Intense Emphasis" w:semiHidden="0" w:uiPriority="21" w:unhideWhenUsed="0" w:qFormat="1"/>
+    <w:lsdException w:name="Subtle Reference" w:semiHidden="0" w:uiPriority="31" w:unhideWhenUsed="0" w:qFormat="1"/>
+    <w:lsdException w:name="Intense Reference" w:semiHidden="0" w:uiPriority="32" w:unhideWhenUsed="0" w:qFormat="1"/>
+    <w:lsdException w:name="Book Title" w:semiHidden="0" w:uiPriority="33" w:unhideWhenUsed="0" w:qFormat="1"/>
+    <w:lsdException w:name="Bibliography" w:uiPriority="37"/>
+    <w:lsdException w:name="TOC Heading" w:uiPriority="39" w:qFormat="1"/>
+  </w:latentStyles>
+  <w:style w:type="paragraph" w:default="1" w:styleId="Normal">
+    <w:name w:val="Normal"/>
+    <w:qFormat/>
+  </w:style>
+  <w:style w:type="paragraph" w:styleId="Heading1">
+    <w:name w:val="heading 1"/>
+    <w:basedOn w:val="Normal"/>
+    <w:next w:val="Normal"/>
+    <w:link w:val="Heading1Char"/>
+    <w:uiPriority w:val="9"/>
+    <w:qFormat/>
+    <w:rsid w:val="00523CE1"/>
+    <w:pPr>
+      <w:keepNext/>
+      <w:keepLines/>
+      <w:spacing w:before="240" w:after="0"/>
+      <w:outlineLvl w:val="0"/>
+    </w:pPr>
+    <w:rPr>
+      <w:rFonts w:asciiTheme="majorHAnsi" w:eastAsiaTheme="majorEastAsia" w:hAnsiTheme="majorHAnsi" w:cstheme="majorBidi"/>
+      <w:color w:val="2E74B5" w:themeColor="accent1" w:themeShade="BF"/>
+      <w:sz w:val="32"/>
+      <w:szCs w:val="32"/>
+    </w:rPr>
+  </w:style>
+  <w:style w:type="paragraph" w:styleId="Heading2">
+    <w:name w:val="heading 2"/>
+    <w:basedOn w:val="Normal"/>
+    <w:next w:val="Normal"/>
+    <w:link w:val="Heading2Char"/>
+    <w:uiPriority w:val="9"/>
+    <w:unhideWhenUsed/>
+    <w:qFormat/>
+    <w:rsid w:val="00523CE1"/>
+    <w:pPr>
+      <w:keepNext/>
+      <w:keepLines/>
+      <w:spacing w:before="40" w:after="0"/>
+      <w:outlineLvl w:val="1"/>
+    </w:pPr>
+    <w:rPr>
+      <w:rFonts w:asciiTheme="majorHAnsi" w:eastAsiaTheme="majorEastAsia" w:hAnsiTheme="majorHAnsi" w:cstheme="majorBidi"/>
+      <w:color w:val="2E74B5" w:themeColor="accent1" w:themeShade="BF"/>
+      <w:sz w:val="26"/>
+      <w:szCs w:val="26"/>
+    </w:rPr>
+  </w:style>
+  <w:style w:type="character" w:default="1" w:styleId="DefaultParagraphFont">
+    <w:name w:val="Default Paragraph Font"/>
+    <w:uiPriority w:val="1"/>
+    <w:semiHidden/>
+    <w:unhideWhenUsed/>
+  </w:style>
+  <w:style w:type="table" w:default="1" w:styleId="TableNormal">
+    <w:name w:val="Normal Table"/>
+    <w:uiPriority w:val="99"/>
+    <w:semiHidden/>
+    <w:unhideWhenUsed/>
+    <w:tblPr>
+      <w:tblInd w:w="0" w:type="dxa"/>
+      <w:tblCellMar>
+        <w:top w:w="0" w:type="dxa"/>
+        <w:left w:w="108" w:type="dxa"/>
+        <w:bottom w:w="0" w:type="dxa"/>
+        <w:right w:w="108" w:type="dxa"/>
+      </w:tblCellMar>
+    </w:tblPr>
+  </w:style>
+  <w:style w:type="numbering" w:default="1" w:styleId="NoList">
+    <w:name w:val="No List"/>
+    <w:uiPriority w:val="99"/>
+    <w:semiHidden/>
+    <w:unhideWhenUsed/>
+  </w:style>
+  <w:style w:type="paragraph" w:styleId="Title">
+    <w:name w:val="Title"/>
+    <w:basedOn w:val="Normal"/>
+    <w:next w:val="Normal"/>
+    <w:link w:val="TitleChar"/>
+    <w:uiPriority w:val="10"/>
+    <w:qFormat/>
+    <w:rsid w:val="00523CE1"/>
+    <w:pPr>
+      <w:spacing w:after="0" w:line="240" w:lineRule="auto"/>
+      <w:contextualSpacing/>
+    </w:pPr>
+    <w:rPr>
+      <w:rFonts w:asciiTheme="majorHAnsi" w:eastAsiaTheme="majorEastAsia" w:hAnsiTheme="majorHAnsi" w:cstheme="majorBidi"/>
+      <w:spacing w:val="-10"/>
+      <w:kern w:val="28"/>
+      <w:sz w:val="56"/>
+      <w:szCs w:val="56"/>
+    </w:rPr>
+  </w:style>
+  <w:style w:type="character" w:customStyle="1" w:styleId="TitleChar">
+    <w:name w:val="Title Char"/>
+    <w:basedOn w:val="DefaultParagraphFont"/>
+    <w:link w:val="Title"/>
+    <w:uiPriority w:val="10"/>
+    <w:rsid w:val="00523CE1"/>
+    <w:rPr>
+      <w:rFonts w:asciiTheme="majorHAnsi" w:eastAsiaTheme="majorEastAsia" w:hAnsiTheme="majorHAnsi" w:cstheme="majorBidi"/>
+      <w:spacing w:val="-10"/>
+      <w:kern w:val="28"/>
+      <w:sz w:val="56"/>
+      <w:szCs w:val="56"/>
+    </w:rPr>
+  </w:style>
+  <w:style w:type="character" w:customStyle="1" w:styleId="Heading1Char">
+    <w:name w:val="Heading 1 Char"/>
+    <w:basedOn w:val="DefaultParagraphFont"/>
+    <w:link w:val="Heading1"/>
+    <w:uiPriority w:val="9"/>
+    <w:rsid w:val="00523CE1"/>
+    <w:rPr>
+      <w:rFonts w:asciiTheme="majorHAnsi" w:eastAsiaTheme="majorEastAsia" w:hAnsiTheme="majorHAnsi" w:cstheme="majorBidi"/>
+      <w:color w:val="2E74B5" w:themeColor="accent1" w:themeShade="BF"/>
+      <w:sz w:val="32"/>
+      <w:szCs w:val="32"/>
+    </w:rPr>
+  </w:style>
+  <w:style w:type="paragraph" w:styleId="ListParagraph">
+    <w:name w:val="List Paragraph"/>
+    <w:basedOn w:val="Normal"/>
+    <w:uiPriority w:val="34"/>
+    <w:qFormat/>
+    <w:rsid w:val="00523CE1"/>
+    <w:pPr>
+      <w:ind w:left="720"/>
+      <w:contextualSpacing/>
+    </w:pPr>
+  </w:style>
+  <w:style w:type="character" w:customStyle="1" w:styleId="Heading2Char">
+    <w:name w:val="Heading 2 Char"/>
+    <w:basedOn w:val="DefaultParagraphFont"/>
+    <w:link w:val="Heading2"/>
+    <w:uiPriority w:val="9"/>
+    <w:rsid w:val="00523CE1"/>
+    <w:rPr>
+      <w:rFonts w:asciiTheme="majorHAnsi" w:eastAsiaTheme="majorEastAsia" w:hAnsiTheme="majorHAnsi" w:cstheme="majorBidi"/>
+      <w:color w:val="2E74B5" w:themeColor="accent1" w:themeShade="BF"/>
+      <w:sz w:val="26"/>
+      <w:szCs w:val="26"/>
+    </w:rPr>
+  </w:style>
+</w:styles>
+</file>
+
+<file path=word/stylesWithEffects.xml><?xml version="1.0" encoding="utf-8"?>
+<w:styles xmlns:wpc="http://schemas.microsoft.com/office/word/2010/wordprocessingCanvas" xmlns:mo="http://schemas.microsoft.com/office/mac/office/2008/main" xmlns:mc="http://schemas.openxmlformats.org/markup-compatibility/2006" xmlns:mv="urn:schemas-microsoft-com:mac:vml" xmlns:o="urn:schemas-microsoft-com:office:office" xmlns:r="http://schemas.openxmlformats.org/officeDocument/2006/relationships" xmlns:m="http://schemas.openxmlformats.org/officeDocument/2006/math" xmlns:v="urn:schemas-microsoft-com:vml" xmlns:wp14="http://schemas.microsoft.com/office/word/2010/wordprocessingDrawing" xmlns:wp="http://schemas.openxmlformats.org/drawingml/2006/wordprocessingDrawing" xmlns:w10="urn:schemas-microsoft-com:office:word" xmlns:w="http://schemas.openxmlformats.org/wordprocessingml/2006/main" xmlns:w14="http://schemas.microsoft.com/office/word/2010/wordml" xmlns:wpg="http://schemas.microsoft.com/office/word/2010/wordprocessingGroup" xmlns:wpi="http://schemas.microsoft.com/office/word/2010/wordprocessingInk" xmlns:wne="http://schemas.microsoft.com/office/word/2006/wordml" xmlns:wps="http://schemas.microsoft.com/office/word/2010/wordprocessingShape" mc:Ignorable="w14 wp14">
+  <w:docDefaults>
+    <w:rPrDefault>
+      <w:rPr>
+        <w:rFonts w:asciiTheme="minorHAnsi" w:eastAsiaTheme="minorHAnsi" w:hAnsiTheme="minorHAnsi" w:cstheme="minorBidi"/>
+        <w:sz w:val="22"/>
+        <w:szCs w:val="22"/>
+        <w:lang w:val="sv-SE" w:eastAsia="en-US" w:bidi="ar-SA"/>
+      </w:rPr>
+    </w:rPrDefault>
+    <w:pPrDefault>
+      <w:pPr>
+        <w:spacing w:after="160" w:line="259" w:lineRule="auto"/>
+      </w:pPr>
+    </w:pPrDefault>
+  </w:docDefaults>
+  <w:latentStyles w:defLockedState="0" w:defUIPriority="99" w:defSemiHidden="1" w:defUnhideWhenUsed="1" w:defQFormat="0" w:count="276">
+    <w:lsdException w:name="Normal" w:semiHidden="0" w:uiPriority="0" w:unhideWhenUsed="0" w:qFormat="1"/>
+    <w:lsdException w:name="heading 1" w:semiHidden="0" w:uiPriority="9" w:unhideWhenUsed="0" w:qFormat="1"/>
+    <w:lsdException w:name="heading 2" w:uiPriority="9" w:qFormat="1"/>
+    <w:lsdException w:name="heading 3" w:uiPriority="9" w:qFormat="1"/>
+    <w:lsdException w:name="heading 4" w:uiPriority="9" w:qFormat="1"/>
+    <w:lsdException w:name="heading 5" w:uiPriority="9" w:qFormat="1"/>
+    <w:lsdException w:name="heading 6" w:uiPriority="9" w:qFormat="1"/>
+    <w:lsdException w:name="heading 7" w:uiPriority="9" w:qFormat="1"/>
+    <w:lsdException w:name="heading 8" w:uiPriority="9" w:qFormat="1"/>
+    <w:lsdException w:name="heading 9" w:uiPriority="9" w:qFormat="1"/>
+    <w:lsdException w:name="toc 1" w:uiPriority="39"/>
+    <w:lsdException w:name="toc 2" w:uiPriority="39"/>
+    <w:lsdException w:name="toc 3" w:uiPriority="39"/>
+    <w:lsdException w:name="toc 4" w:uiPriority="39"/>
+    <w:lsdException w:name="toc 5" w:uiPriority="39"/>
+    <w:lsdException w:name="toc 6" w:uiPriority="39"/>
+    <w:lsdException w:name="toc 7" w:uiPriority="39"/>
+    <w:lsdException w:name="toc 8" w:uiPriority="39"/>
+    <w:lsdException w:name="toc 9" w:uiPriority="39"/>
+    <w:lsdException w:name="caption" w:uiPriority="35" w:qFormat="1"/>
+    <w:lsdException w:name="Title" w:semiHidden="0" w:uiPriority="10" w:unhideWhenUsed="0" w:qFormat="1"/>
+    <w:lsdException w:name="Default Paragraph Font" w:uiPriority="1"/>
+    <w:lsdException w:name="Subtitle" w:semiHidden="0" w:uiPriority="11" w:unhideWhenUsed="0" w:qFormat="1"/>
+    <w:lsdException w:name="Strong" w:semiHidden="0" w:uiPriority="22" w:unhideWhenUsed="0" w:qFormat="1"/>
+    <w:lsdException w:name="Emphasis" w:semiHidden="0" w:uiPriority="20" w:unhideWhenUsed="0" w:qFormat="1"/>
+    <w:lsdException w:name="Table Grid" w:semiHidden="0" w:uiPriority="39" w:unhideWhenUsed="0"/>
+    <w:lsdException w:name="Note Level 1" w:semiHidden="0" w:unhideWhenUsed="0"/>
+    <w:lsdException w:name="Note Level 2" w:semiHidden="0" w:unhideWhenUsed="0"/>
+    <w:lsdException w:name="Note Level 3" w:semiHidden="0" w:unhideWhenUsed="0"/>
+    <w:lsdException w:name="Note Level 4" w:semiHidden="0" w:unhideWhenUsed="0"/>
+    <w:lsdException w:name="Note Level 5" w:semiHidden="0" w:unhideWhenUsed="0"/>
+    <w:lsdException w:name="Note Level 6" w:semiHidden="0" w:unhideWhenUsed="0"/>
+    <w:lsdException w:name="Note Level 7" w:semiHidden="0" w:unhideWhenUsed="0"/>
+    <w:lsdException w:name="Note Level 8" w:semiHidden="0" w:unhideWhenUsed="0"/>
+    <w:lsdException w:name="Note Level 9" w:semiHidden="0" w:unhideWhenUsed="0"/>
+    <w:lsdException w:name="Placeholder Text" w:unhideWhenUsed="0"/>
+    <w:lsdException w:name="No Spacing" w:semiHidden="0" w:uiPriority="1" w:unhideWhenUsed="0" w:qFormat="1"/>
+    <w:lsdException w:name="Light Shading" w:semiHidden="0" w:uiPriority="60" w:unhideWhenUsed="0"/>
+    <w:lsdException w:name="Light List" w:semiHidden="0" w:uiPriority="61" w:unhideWhenUsed="0"/>
+    <w:lsdException w:name="Light Grid" w:semiHidden="0" w:uiPriority="62" w:unhideWhenUsed="0"/>
+    <w:lsdException w:name="Medium Shading 1" w:semiHidden="0" w:uiPriority="63" w:unhideWhenUsed="0"/>
+    <w:lsdException w:name="Medium Shading 2" w:semiHidden="0" w:uiPriority="64" w:unhideWhenUsed="0"/>
+    <w:lsdException w:name="Medium List 1" w:semiHidden="0" w:uiPriority="65" w:unhideWhenUsed="0"/>
+    <w:lsdException w:name="Medium List 2" w:semiHidden="0" w:uiPriority="66" w:unhideWhenUsed="0"/>
+    <w:lsdException w:name="Medium Grid 1" w:semiHidden="0" w:uiPriority="67" w:unhideWhenUsed="0"/>
+    <w:lsdException w:name="Medium Grid 2" w:semiHidden="0" w:uiPriority="68" w:unhideWhenUsed="0"/>
+    <w:lsdException w:name="Medium Grid 3" w:semiHidden="0" w:uiPriority="69" w:unhideWhenUsed="0"/>
+    <w:lsdException w:name="Dark List" w:semiHidden="0" w:uiPriority="70" w:unhideWhenUsed="0"/>
+    <w:lsdException w:name="Colorful Shading" w:semiHidden="0" w:uiPriority="71" w:unhideWhenUsed="0"/>
+    <w:lsdException w:name="Colorful List" w:semiHidden="0" w:uiPriority="72" w:unhideWhenUsed="0"/>
+    <w:lsdException w:name="Colorful Grid" w:semiHidden="0" w:uiPriority="73" w:unhideWhenUsed="0"/>
+    <w:lsdException w:name="Light Shading Accent 1" w:semiHidden="0" w:uiPriority="60" w:unhideWhenUsed="0"/>
+    <w:lsdException w:name="Light List Accent 1" w:semiHidden="0" w:uiPriority="61" w:unhideWhenUsed="0"/>
+    <w:lsdException w:name="Light Grid Accent 1" w:semiHidden="0" w:uiPriority="62" w:unhideWhenUsed="0"/>
+    <w:lsdException w:name="Medium Shading 1 Accent 1" w:semiHidden="0" w:uiPriority="63" w:unhideWhenUsed="0"/>
+    <w:lsdException w:name="Medium Shading 2 Accent 1" w:semiHidden="0" w:uiPriority="64" w:unhideWhenUsed="0"/>
+    <w:lsdException w:name="Medium List 1 Accent 1" w:semiHidden="0" w:uiPriority="65" w:unhideWhenUsed="0"/>
+    <w:lsdException w:name="Revision" w:unhideWhenUsed="0"/>
+    <w:lsdException w:name="List Paragraph" w:semiHidden="0" w:uiPriority="34" w:unhideWhenUsed="0" w:qFormat="1"/>
+    <w:lsdException w:name="Quote" w:semiHidden="0" w:uiPriority="29" w:unhideWhenUsed="0" w:qFormat="1"/>
+    <w:lsdException w:name="Intense Quote" w:semiHidden="0" w:uiPriority="30" w:unhideWhenUsed="0" w:qFormat="1"/>
+    <w:lsdException w:name="Medium List 2 Accent 1" w:semiHidden="0" w:uiPriority="66" w:unhideWhenUsed="0"/>
+    <w:lsdException w:name="Medium Grid 1 Accent 1" w:semiHidden="0" w:uiPriority="67" w:unhideWhenUsed="0"/>
+    <w:lsdException w:name="Medium Grid 2 Accent 1" w:semiHidden="0" w:uiPriority="68" w:unhideWhenUsed="0"/>
+    <w:lsdException w:name="Medium Grid 3 Accent 1" w:semiHidden="0" w:uiPriority="69" w:unhideWhenUsed="0"/>
+    <w:lsdException w:name="Dark List Accent 1" w:semiHidden="0" w:uiPriority="70" w:unhideWhenUsed="0"/>
+    <w:lsdException w:name="Colorful Shading Accent 1" w:semiHidden="0" w:uiPriority="71" w:unhideWhenUsed="0"/>
+    <w:lsdException w:name="Colorful List Accent 1" w:semiHidden="0" w:uiPriority="72" w:unhideWhenUsed="0"/>
+    <w:lsdException w:name="Colorful Grid Accent 1" w:semiHidden="0" w:uiPriority="73" w:unhideWhenUsed="0"/>
+    <w:lsdException w:name="Light Shading Accent 2" w:semiHidden="0" w:uiPriority="60" w:unhideWhenUsed="0"/>
+    <w:lsdException w:name="Light List Accent 2" w:semiHidden="0" w:uiPriority="61" w:unhideWhenUsed="0"/>
+    <w:lsdException w:name="Light Grid Accent 2" w:semiHidden="0" w:uiPriority="62" w:unhideWhenUsed="0"/>
+    <w:lsdException w:name="Medium Shading 1 Accent 2" w:semiHidden="0" w:uiPriority="63" w:unhideWhenUsed="0"/>
+    <w:lsdException w:name="Medium Shading 2 Accent 2" w:semiHidden="0" w:uiPriority="64" w:unhideWhenUsed="0"/>
+    <w:lsdException w:name="Medium List 1 Accent 2" w:semiHidden="0" w:uiPriority="65" w:unhideWhenUsed="0"/>
+    <w:lsdException w:name="Medium List 2 Accent 2" w:semiHidden="0" w:uiPriority="66" w:unhideWhenUsed="0"/>
+    <w:lsdException w:name="Medium Grid 1 Accent 2" w:semiHidden="0" w:uiPriority="67" w:unhideWhenUsed="0"/>
+    <w:lsdException w:name="Medium Grid 2 Accent 2" w:semiHidden="0" w:uiPriority="68" w:unhideWhenUsed="0"/>
+    <w:lsdException w:name="Medium Grid 3 Accent 2" w:semiHidden="0" w:uiPriority="69" w:unhideWhenUsed="0"/>
+    <w:lsdException w:name="Dark List Accent 2" w:semiHidden="0" w:uiPriority="70" w:unhideWhenUsed="0"/>
+    <w:lsdException w:name="Colorful Shading Accent 2" w:semiHidden="0" w:uiPriority="71" w:unhideWhenUsed="0"/>
+    <w:lsdException w:name="Colorful List Accent 2" w:semiHidden="0" w:uiPriority="72" w:unhideWhenUsed="0"/>
+    <w:lsdException w:name="Colorful Grid Accent 2" w:semiHidden="0" w:uiPriority="73" w:unhideWhenUsed="0"/>
+    <w:lsdException w:name="Light Shading Accent 3" w:semiHidden="0" w:uiPriority="60" w:unhideWhenUsed="0"/>
+    <w:lsdException w:name="Light List Accent 3" w:semiHidden="0" w:uiPriority="61" w:unhideWhenUsed="0"/>
+    <w:lsdException w:name="Light Grid Accent 3" w:semiHidden="0" w:uiPriority="62" w:unhideWhenUsed="0"/>
+    <w:lsdException w:name="Medium Shading 1 Accent 3" w:semiHidden="0" w:uiPriority="63" w:unhideWhenUsed="0"/>
+    <w:lsdException w:name="Medium Shading 2 Accent 3" w:semiHidden="0" w:uiPriority="64" w:unhideWhenUsed="0"/>
+    <w:lsdException w:name="Medium List 1 Accent 3" w:semiHidden="0" w:uiPriority="65" w:unhideWhenUsed="0"/>
+    <w:lsdException w:name="Medium List 2 Accent 3" w:semiHidden="0" w:uiPriority="66" w:unhideWhenUsed="0"/>
+    <w:lsdException w:name="Medium Grid 1 Accent 3" w:semiHidden="0" w:uiPriority="67" w:unhideWhenUsed="0"/>
+    <w:lsdException w:name="Medium Grid 2 Accent 3" w:semiHidden="0" w:uiPriority="68" w:unhideWhenUsed="0"/>
+    <w:lsdException w:name="Medium Grid 3 Accent 3" w:semiHidden="0" w:uiPriority="69" w:unhideWhenUsed="0"/>
+    <w:lsdException w:name="Dark List Accent 3" w:semiHidden="0" w:uiPriority="70" w:unhideWhenUsed="0"/>
+    <w:lsdException w:name="Colorful Shading Accent 3" w:semiHidden="0" w:uiPriority="71" w:unhideWhenUsed="0"/>
+    <w:lsdException w:name="Colorful List Accent 3" w:semiHidden="0" w:uiPriority="72" w:unhideWhenUsed="0"/>
+    <w:lsdException w:name="Colorful Grid Accent 3" w:semiHidden="0" w:uiPriority="73" w:unhideWhenUsed="0"/>
+    <w:lsdException w:name="Light Shading Accent 4" w:semiHidden="0" w:uiPriority="60" w:unhideWhenUsed="0"/>
+    <w:lsdException w:name="Light List Accent 4" w:semiHidden="0" w:uiPriority="61" w:unhideWhenUsed="0"/>
+    <w:lsdException w:name="Light Grid Accent 4" w:semiHidden="0" w:uiPriority="62" w:unhideWhenUsed="0"/>
+    <w:lsdException w:name="Medium Shading 1 Accent 4" w:semiHidden="0" w:uiPriority="63" w:unhideWhenUsed="0"/>
+    <w:lsdException w:name="Medium Shading 2 Accent 4" w:semiHidden="0" w:uiPriority="64" w:unhideWhenUsed="0"/>
+    <w:lsdException w:name="Medium List 1 Accent 4" w:semiHidden="0" w:uiPriority="65" w:unhideWhenUsed="0"/>
+    <w:lsdException w:name="Medium List 2 Accent 4" w:semiHidden="0" w:uiPriority="66" w:unhideWhenUsed="0"/>
+    <w:lsdException w:name="Medium Grid 1 Accent 4" w:semiHidden="0" w:uiPriority="67" w:unhideWhenUsed="0"/>
+    <w:lsdException w:name="Medium Grid 2 Accent 4" w:semiHidden="0" w:uiPriority="68" w:unhideWhenUsed="0"/>
+    <w:lsdException w:name="Medium Grid 3 Accent 4" w:semiHidden="0" w:uiPriority="69" w:unhideWhenUsed="0"/>
+    <w:lsdException w:name="Dark List Accent 4" w:semiHidden="0" w:uiPriority="70" w:unhideWhenUsed="0"/>
+    <w:lsdException w:name="Colorful Shading Accent 4" w:semiHidden="0" w:uiPriority="71" w:unhideWhenUsed="0"/>
+    <w:lsdException w:name="Colorful List Accent 4" w:semiHidden="0" w:uiPriority="72" w:unhideWhenUsed="0"/>
+    <w:lsdException w:name="Colorful Grid Accent 4" w:semiHidden="0" w:uiPriority="73" w:unhideWhenUsed="0"/>
+    <w:lsdException w:name="Light Shading Accent 5" w:semiHidden="0" w:uiPriority="60" w:unhideWhenUsed="0"/>
+    <w:lsdException w:name="Light List Accent 5" w:semiHidden="0" w:uiPriority="61" w:unhideWhenUsed="0"/>
+    <w:lsdException w:name="Light Grid Accent 5" w:semiHidden="0" w:uiPriority="62" w:unhideWhenUsed="0"/>
+    <w:lsdException w:name="Medium Shading 1 Accent 5" w:semiHidden="0" w:uiPriority="63" w:unhideWhenUsed="0"/>
+    <w:lsdException w:name="Medium Shading 2 Accent 5" w:semiHidden="0" w:uiPriority="64" w:unhideWhenUsed="0"/>
+    <w:lsdException w:name="Medium List 1 Accent 5" w:semiHidden="0" w:uiPriority="65" w:unhideWhenUsed="0"/>
+    <w:lsdException w:name="Medium List 2 Accent 5" w:semiHidden="0" w:uiPriority="66" w:unhideWhenUsed="0"/>
+    <w:lsdException w:name="Medium Grid 1 Accent 5" w:semiHidden="0" w:uiPriority="67" w:unhideWhenUsed="0"/>
+    <w:lsdException w:name="Medium Grid 2 Accent 5" w:semiHidden="0" w:uiPriority="68" w:unhideWhenUsed="0"/>
+    <w:lsdException w:name="Medium Grid 3 Accent 5" w:semiHidden="0" w:uiPriority="69" w:unhideWhenUsed="0"/>
+    <w:lsdException w:name="Dark List Accent 5" w:semiHidden="0" w:uiPriority="70" w:unhideWhenUsed="0"/>
+    <w:lsdException w:name="Colorful Shading Accent 5" w:semiHidden="0" w:uiPriority="71" w:unhideWhenUsed="0"/>
+    <w:lsdException w:name="Colorful List Accent 5" w:semiHidden="0" w:uiPriority="72" w:unhideWhenUsed="0"/>
+    <w:lsdException w:name="Colorful Grid Accent 5" w:semiHidden="0" w:uiPriority="73" w:unhideWhenUsed="0"/>
+    <w:lsdException w:name="Light Shading Accent 6" w:semiHidden="0" w:uiPriority="60" w:unhideWhenUsed="0"/>
+    <w:lsdException w:name="Light List Accent 6" w:semiHidden="0" w:uiPriority="61" w:unhideWhenUsed="0"/>
+    <w:lsdException w:name="Light Grid Accent 6" w:semiHidden="0" w:uiPriority="62" w:unhideWhenUsed="0"/>
+    <w:lsdException w:name="Medium Shading 1 Accent 6" w:semiHidden="0" w:uiPriority="63" w:unhideWhenUsed="0"/>
+    <w:lsdException w:name="Medium Shading 2 Accent 6" w:semiHidden="0" w:uiPriority="64" w:unhideWhenUsed="0"/>
+    <w:lsdException w:name="Medium List 1 Accent 6" w:semiHidden="0" w:uiPriority="65" w:unhideWhenUsed="0"/>
+    <w:lsdException w:name="Medium List 2 Accent 6" w:semiHidden="0" w:uiPriority="66" w:unhideWhenUsed="0"/>
+    <w:lsdException w:name="Medium Grid 1 Accent 6" w:semiHidden="0" w:uiPriority="67" w:unhideWhenUsed="0"/>
+    <w:lsdException w:name="Medium Grid 2 Accent 6" w:semiHidden="0" w:uiPriority="68" w:unhideWhenUsed="0"/>
+    <w:lsdException w:name="Medium Grid 3 Accent 6" w:semiHidden="0" w:uiPriority="69" w:unhideWhenUsed="0"/>
+    <w:lsdException w:name="Dark List Accent 6" w:semiHidden="0" w:uiPriority="70" w:unhideWhenUsed="0"/>
+    <w:lsdException w:name="Colorful Shading Accent 6" w:semiHidden="0" w:uiPriority="71" w:unhideWhenUsed="0"/>
+    <w:lsdException w:name="Colorful List Accent 6" w:semiHidden="0" w:uiPriority="72" w:unhideWhenUsed="0"/>
+    <w:lsdException w:name="Colorful Grid Accent 6" w:semiHidden="0" w:uiPriority="73" w:unhideWhenUsed="0"/>
+    <w:lsdException w:name="Subtle Emphasis" w:semiHidden="0" w:uiPriority="19" w:unhideWhenUsed="0" w:qFormat="1"/>
+    <w:lsdException w:name="Intense Emphasis" w:semiHidden="0" w:uiPriority="21" w:unhideWhenUsed="0" w:qFormat="1"/>
+    <w:lsdException w:name="Subtle Reference" w:semiHidden="0" w:uiPriority="31" w:unhideWhenUsed="0" w:qFormat="1"/>
+    <w:lsdException w:name="Intense Reference" w:semiHidden="0" w:uiPriority="32" w:unhideWhenUsed="0" w:qFormat="1"/>
+    <w:lsdException w:name="Book Title" w:semiHidden="0" w:uiPriority="33" w:unhideWhenUsed="0" w:qFormat="1"/>
+    <w:lsdException w:name="Bibliography" w:uiPriority="37"/>
+    <w:lsdException w:name="TOC Heading" w:uiPriority="39" w:qFormat="1"/>
   </w:latentStyles>
   <w:style w:type="paragraph" w:default="1" w:styleId="Normal">
     <w:name w:val="Normal"/>
@@ -2126,7 +2934,7 @@
     </a:clrScheme>
     <a:fontScheme name="Office">
       <a:majorFont>
-        <a:latin typeface="Calibri Light" panose="020F0302020204030204"/>
+        <a:latin typeface="Calibri Light"/>
         <a:ea typeface=""/>
         <a:cs typeface=""/>
         <a:font script="Jpan" typeface="ＭＳ ゴシック"/>
@@ -2161,7 +2969,7 @@
         <a:font script="Geor" typeface="Sylfaen"/>
       </a:majorFont>
       <a:minorFont>
-        <a:latin typeface="Calibri" panose="020F0502020204030204"/>
+        <a:latin typeface="Calibri"/>
         <a:ea typeface=""/>
         <a:cs typeface=""/>
         <a:font script="Jpan" typeface="ＭＳ 明朝"/>
@@ -2338,7 +3146,7 @@
   <a:extraClrSchemeLst/>
   <a:extLst>
     <a:ext uri="{05A4C25C-085E-4340-85A3-A5531E510DB2}">
-      <thm15:themeFamily xmlns:thm15="http://schemas.microsoft.com/office/thememl/2012/main" name="Office Theme" id="{62F939B6-93AF-4DB8-9C6B-D6C7DFDC589F}" vid="{4A3C46E8-61CC-4603-A589-7422A47A8E4A}"/>
+      <thm15:themeFamily xmlns:thm15="http://schemas.microsoft.com/office/thememl/2012/main" xmlns="" name="Office Theme" id="{62F939B6-93AF-4DB8-9C6B-D6C7DFDC589F}" vid="{4A3C46E8-61CC-4603-A589-7422A47A8E4A}"/>
     </a:ext>
   </a:extLst>
 </a:theme>

</xml_diff>

<commit_message>
Lagt till mockups för hemsida och uppdaterat loggfilen för hela veckans aktiviteter
</commit_message>
<xml_diff>
--- a/Övrigt/Loggfiler/Loggbok.docx
+++ b/Övrigt/Loggfiler/Loggbok.docx
@@ -1,40 +1,22 @@
 
 <file path=word/document.xml><?xml version="1.0" encoding="utf-8"?>
-<w:document xmlns:wpc="http://schemas.microsoft.com/office/word/2010/wordprocessingCanvas" xmlns:mo="http://schemas.microsoft.com/office/mac/office/2008/main" xmlns:mc="http://schemas.openxmlformats.org/markup-compatibility/2006" xmlns:mv="urn:schemas-microsoft-com:mac:vml" xmlns:o="urn:schemas-microsoft-com:office:office" xmlns:r="http://schemas.openxmlformats.org/officeDocument/2006/relationships" xmlns:m="http://schemas.openxmlformats.org/officeDocument/2006/math" xmlns:v="urn:schemas-microsoft-com:vml" xmlns:wp14="http://schemas.microsoft.com/office/word/2010/wordprocessingDrawing" xmlns:wp="http://schemas.openxmlformats.org/drawingml/2006/wordprocessingDrawing" xmlns:w10="urn:schemas-microsoft-com:office:word" xmlns:w="http://schemas.openxmlformats.org/wordprocessingml/2006/main" xmlns:w14="http://schemas.microsoft.com/office/word/2010/wordml" xmlns:wpg="http://schemas.microsoft.com/office/word/2010/wordprocessingGroup" xmlns:wpi="http://schemas.microsoft.com/office/word/2010/wordprocessingInk" xmlns:wne="http://schemas.microsoft.com/office/word/2006/wordml" xmlns:wps="http://schemas.microsoft.com/office/word/2010/wordprocessingShape" mc:Ignorable="w14 wp14">
+<w:document xmlns:wpc="http://schemas.microsoft.com/office/word/2010/wordprocessingCanvas" xmlns:mc="http://schemas.openxmlformats.org/markup-compatibility/2006" xmlns:o="urn:schemas-microsoft-com:office:office" xmlns:r="http://schemas.openxmlformats.org/officeDocument/2006/relationships" xmlns:m="http://schemas.openxmlformats.org/officeDocument/2006/math" xmlns:v="urn:schemas-microsoft-com:vml" xmlns:wp14="http://schemas.microsoft.com/office/word/2010/wordprocessingDrawing" xmlns:wp="http://schemas.openxmlformats.org/drawingml/2006/wordprocessingDrawing" xmlns:w10="urn:schemas-microsoft-com:office:word" xmlns:w="http://schemas.openxmlformats.org/wordprocessingml/2006/main" xmlns:w14="http://schemas.microsoft.com/office/word/2010/wordml" xmlns:w15="http://schemas.microsoft.com/office/word/2012/wordml" xmlns:wpg="http://schemas.microsoft.com/office/word/2010/wordprocessingGroup" xmlns:wpi="http://schemas.microsoft.com/office/word/2010/wordprocessingInk" xmlns:wne="http://schemas.microsoft.com/office/word/2006/wordml" xmlns:wps="http://schemas.microsoft.com/office/word/2010/wordprocessingShape" mc:Ignorable="w14 w15 wp14">
   <w:body>
     <w:p>
       <w:pPr>
         <w:pStyle w:val="Title"/>
       </w:pPr>
       <w:r>
-        <w:t>Loggbok (</w:t>
-      </w:r>
-      <w:proofErr w:type="spellStart"/>
-      <w:r>
-        <w:t>miun</w:t>
-      </w:r>
-      <w:proofErr w:type="spellEnd"/>
-      <w:r>
-        <w:t>-java-</w:t>
-      </w:r>
-      <w:proofErr w:type="spellStart"/>
-      <w:r>
-        <w:t>project</w:t>
-      </w:r>
-      <w:proofErr w:type="spellEnd"/>
-      <w:r>
-        <w:t>)</w:t>
+        <w:t>Loggbok (miun-java-project)</w:t>
       </w:r>
     </w:p>
     <w:p>
       <w:pPr>
         <w:pStyle w:val="Heading1"/>
       </w:pPr>
-      <w:proofErr w:type="gramStart"/>
       <w:r>
         <w:t>17-01-23</w:t>
       </w:r>
-      <w:proofErr w:type="gramEnd"/>
     </w:p>
     <w:p>
       <w:pPr>
@@ -129,26 +111,16 @@
         </w:numPr>
       </w:pPr>
       <w:r>
-        <w:t xml:space="preserve">Fördjupning av vissa </w:t>
-      </w:r>
-      <w:proofErr w:type="spellStart"/>
-      <w:r>
-        <w:t>biblotek</w:t>
-      </w:r>
-      <w:proofErr w:type="spellEnd"/>
-      <w:r>
-        <w:t>.</w:t>
+        <w:t>Fördjupning av vissa biblotek.</w:t>
       </w:r>
     </w:p>
     <w:p>
       <w:pPr>
         <w:pStyle w:val="Heading1"/>
       </w:pPr>
-      <w:proofErr w:type="gramStart"/>
       <w:r>
         <w:t>17-01-24</w:t>
       </w:r>
-      <w:proofErr w:type="gramEnd"/>
     </w:p>
     <w:p>
       <w:pPr>
@@ -167,15 +139,7 @@
         </w:numPr>
       </w:pPr>
       <w:r>
-        <w:t xml:space="preserve">Testat gjort en simpel applikation till Android med Android Studio. En </w:t>
-      </w:r>
-      <w:proofErr w:type="spellStart"/>
-      <w:r>
-        <w:t>modoluskalkylator</w:t>
-      </w:r>
-      <w:proofErr w:type="spellEnd"/>
-      <w:r>
-        <w:t>.</w:t>
+        <w:t>Testat gjort en simpel applikation till Android med Android Studio. En modoluskalkylator.</w:t>
       </w:r>
     </w:p>
     <w:p>
@@ -239,26 +203,16 @@
         </w:numPr>
       </w:pPr>
       <w:r>
-        <w:t xml:space="preserve">Fördjupning av vissa </w:t>
-      </w:r>
-      <w:proofErr w:type="spellStart"/>
-      <w:r>
-        <w:t>biblotek</w:t>
-      </w:r>
-      <w:proofErr w:type="spellEnd"/>
-      <w:r>
-        <w:t>.</w:t>
+        <w:t>Fördjupning av vissa biblotek.</w:t>
       </w:r>
     </w:p>
     <w:p>
       <w:pPr>
         <w:pStyle w:val="Heading1"/>
       </w:pPr>
-      <w:proofErr w:type="gramStart"/>
       <w:r>
         <w:t>17-01-25</w:t>
       </w:r>
-      <w:proofErr w:type="gramEnd"/>
     </w:p>
     <w:p>
       <w:pPr>
@@ -283,23 +237,7 @@
         <w:t>ått</w:t>
       </w:r>
       <w:r>
-        <w:t xml:space="preserve"> igenom hur man använder </w:t>
-      </w:r>
-      <w:proofErr w:type="spellStart"/>
-      <w:r>
-        <w:t>Github</w:t>
-      </w:r>
-      <w:proofErr w:type="spellEnd"/>
-      <w:r>
-        <w:t xml:space="preserve"> och Git </w:t>
-      </w:r>
-      <w:proofErr w:type="spellStart"/>
-      <w:r>
-        <w:t>bash</w:t>
-      </w:r>
-      <w:proofErr w:type="spellEnd"/>
-      <w:r>
-        <w:t>.</w:t>
+        <w:t xml:space="preserve"> igenom hur man använder Github och Git bash.</w:t>
       </w:r>
     </w:p>
     <w:p>
@@ -362,24 +300,17 @@
           <w:numId w:val="4"/>
         </w:numPr>
       </w:pPr>
-      <w:proofErr w:type="spellStart"/>
-      <w:r>
-        <w:t>Labboration</w:t>
-      </w:r>
-      <w:proofErr w:type="spellEnd"/>
-      <w:r>
-        <w:t xml:space="preserve"> 2 och 3.</w:t>
+      <w:r>
+        <w:t>Labboration 2 och 3.</w:t>
       </w:r>
     </w:p>
     <w:p>
       <w:pPr>
         <w:pStyle w:val="Heading1"/>
       </w:pPr>
-      <w:proofErr w:type="gramStart"/>
       <w:r>
         <w:t>17-01-26</w:t>
       </w:r>
-      <w:proofErr w:type="gramEnd"/>
     </w:p>
     <w:p>
       <w:pPr>
@@ -398,23 +329,7 @@
         </w:numPr>
       </w:pPr>
       <w:r>
-        <w:t xml:space="preserve">Mer genomgång av </w:t>
-      </w:r>
-      <w:proofErr w:type="spellStart"/>
-      <w:r>
-        <w:t>github</w:t>
-      </w:r>
-      <w:proofErr w:type="spellEnd"/>
-      <w:r>
-        <w:t xml:space="preserve"> och </w:t>
-      </w:r>
-      <w:proofErr w:type="spellStart"/>
-      <w:r>
-        <w:t>git</w:t>
-      </w:r>
-      <w:proofErr w:type="spellEnd"/>
-      <w:r>
-        <w:t>.</w:t>
+        <w:t>Mer genomgång av github och git.</w:t>
       </w:r>
     </w:p>
     <w:p>
@@ -425,13 +340,8 @@
           <w:numId w:val="1"/>
         </w:numPr>
       </w:pPr>
-      <w:proofErr w:type="spellStart"/>
-      <w:r>
-        <w:t>Disskussion</w:t>
-      </w:r>
-      <w:proofErr w:type="spellEnd"/>
-      <w:r>
-        <w:t xml:space="preserve"> av möjliga lösningar innan möte med ”Anders”.</w:t>
+      <w:r>
+        <w:t>Disskussion av möjliga lösningar innan möte med ”Anders”.</w:t>
       </w:r>
     </w:p>
     <w:p>
@@ -443,23 +353,7 @@
         </w:numPr>
       </w:pPr>
       <w:r>
-        <w:t xml:space="preserve">Testat simpelt program i </w:t>
-      </w:r>
-      <w:proofErr w:type="spellStart"/>
-      <w:r>
-        <w:t>Netbeans</w:t>
-      </w:r>
-      <w:proofErr w:type="spellEnd"/>
-      <w:r>
-        <w:t xml:space="preserve"> från föreläsning med JQL och </w:t>
-      </w:r>
-      <w:proofErr w:type="spellStart"/>
-      <w:r>
-        <w:t>Glassfish</w:t>
-      </w:r>
-      <w:proofErr w:type="spellEnd"/>
-      <w:r>
-        <w:t>.</w:t>
+        <w:t>Testat simpelt program i Netbeans från föreläsning med JQL och Glassfish.</w:t>
       </w:r>
     </w:p>
     <w:p>
@@ -470,13 +364,8 @@
           <w:numId w:val="1"/>
         </w:numPr>
       </w:pPr>
-      <w:proofErr w:type="spellStart"/>
-      <w:r>
-        <w:t>Förberätt</w:t>
-      </w:r>
-      <w:proofErr w:type="spellEnd"/>
-      <w:r>
-        <w:t xml:space="preserve"> frågor till ”Anders”.</w:t>
+      <w:r>
+        <w:t>Förberätt frågor till ”Anders”.</w:t>
       </w:r>
     </w:p>
     <w:p>
@@ -501,23 +390,7 @@
         </w:numPr>
       </w:pPr>
       <w:r>
-        <w:t xml:space="preserve">Lagt upp en grundläggande </w:t>
-      </w:r>
-      <w:proofErr w:type="spellStart"/>
-      <w:r>
-        <w:t>idékarta</w:t>
-      </w:r>
-      <w:proofErr w:type="spellEnd"/>
-      <w:r>
-        <w:t xml:space="preserve"> på </w:t>
-      </w:r>
-      <w:proofErr w:type="spellStart"/>
-      <w:r>
-        <w:t>GitHub</w:t>
-      </w:r>
-      <w:proofErr w:type="spellEnd"/>
-      <w:r>
-        <w:t>.</w:t>
+        <w:t>Lagt upp en grundläggande idékarta på GitHub.</w:t>
       </w:r>
     </w:p>
     <w:p>
@@ -537,15 +410,7 @@
         </w:numPr>
       </w:pPr>
       <w:r>
-        <w:t xml:space="preserve">Systemet skall bestå av </w:t>
-      </w:r>
-      <w:proofErr w:type="spellStart"/>
-      <w:r>
-        <w:t>förljande</w:t>
-      </w:r>
-      <w:proofErr w:type="spellEnd"/>
-      <w:r>
-        <w:t>:</w:t>
+        <w:t>Systemet skall bestå av förljande:</w:t>
       </w:r>
     </w:p>
     <w:p>
@@ -568,24 +433,11 @@
           <w:numId w:val="2"/>
         </w:numPr>
       </w:pPr>
-      <w:proofErr w:type="spellStart"/>
-      <w:r>
-        <w:t>Restauranhemsida</w:t>
-      </w:r>
-      <w:proofErr w:type="spellEnd"/>
-      <w:r>
-        <w:t xml:space="preserve"> – Som </w:t>
-      </w:r>
-      <w:r>
-        <w:t xml:space="preserve">visar veckans lunch/middagsmeny. Lunch alla dagar i veckan men middag endast tisdag till lördag. Poster för möjliga band som ska spela. Bildflöde med bilder från </w:t>
-      </w:r>
-      <w:proofErr w:type="spellStart"/>
-      <w:r>
-        <w:t>t.ex</w:t>
-      </w:r>
-      <w:proofErr w:type="spellEnd"/>
-      <w:r>
-        <w:t xml:space="preserve"> spelningar.</w:t>
+      <w:r>
+        <w:t xml:space="preserve">Restauranhemsida – Som </w:t>
+      </w:r>
+      <w:r>
+        <w:t>visar veckans lunch/middagsmeny. Lunch alla dagar i veckan men middag endast tisdag till lördag. Poster för möjliga band som ska spela. Bildflöde med bilder från t.ex spelningar.</w:t>
       </w:r>
     </w:p>
     <w:p>
@@ -597,15 +449,7 @@
         </w:numPr>
       </w:pPr>
       <w:r>
-        <w:t xml:space="preserve">Servitrisapplikation – En </w:t>
-      </w:r>
-      <w:proofErr w:type="spellStart"/>
-      <w:r>
-        <w:t>app</w:t>
-      </w:r>
-      <w:proofErr w:type="spellEnd"/>
-      <w:r>
-        <w:t xml:space="preserve"> som servitriser tar hjälp av om vad bordet beställer för mat.</w:t>
+        <w:t>Servitrisapplikation – En app som servitriser tar hjälp av om vad bordet beställer för mat.</w:t>
       </w:r>
     </w:p>
     <w:p>
@@ -616,21 +460,8 @@
           <w:numId w:val="2"/>
         </w:numPr>
       </w:pPr>
-      <w:proofErr w:type="spellStart"/>
-      <w:r>
-        <w:t>Kökapplikation</w:t>
-      </w:r>
-      <w:proofErr w:type="spellEnd"/>
-      <w:r>
-        <w:t xml:space="preserve"> – Skall visas på en </w:t>
-      </w:r>
-      <w:proofErr w:type="spellStart"/>
-      <w:r>
-        <w:t>tablet</w:t>
-      </w:r>
-      <w:proofErr w:type="spellEnd"/>
-      <w:r>
-        <w:t xml:space="preserve"> vilka maträtter borden beställt. Skall visa detta på ett bra och tydligt sätt så kocken vet när han ska börja laga vissa rätter.</w:t>
+      <w:r>
+        <w:t>Kökapplikation – Skall visas på en tablet vilka maträtter borden beställt. Skall visa detta på ett bra och tydligt sätt så kocken vet när han ska börja laga vissa rätter.</w:t>
       </w:r>
     </w:p>
     <w:p>
@@ -654,15 +485,7 @@
         </w:numPr>
       </w:pPr>
       <w:r>
-        <w:t xml:space="preserve">Databas – Som lagrar och ändrar information, och ger ut information till </w:t>
-      </w:r>
-      <w:proofErr w:type="spellStart"/>
-      <w:r>
-        <w:t>appar</w:t>
-      </w:r>
-      <w:proofErr w:type="spellEnd"/>
-      <w:r>
-        <w:t xml:space="preserve"> och hemsidor.</w:t>
+        <w:t>Databas – Som lagrar och ändrar information, och ger ut information till appar och hemsidor.</w:t>
       </w:r>
     </w:p>
     <w:p>
@@ -694,15 +517,7 @@
         </w:numPr>
       </w:pPr>
       <w:r>
-        <w:t xml:space="preserve">Skissa på </w:t>
-      </w:r>
-      <w:proofErr w:type="spellStart"/>
-      <w:r>
-        <w:t>utsenden</w:t>
-      </w:r>
-      <w:proofErr w:type="spellEnd"/>
-      <w:r>
-        <w:t xml:space="preserve"> på hemsida</w:t>
+        <w:t>Skissa på utsenden på hemsida</w:t>
       </w:r>
     </w:p>
     <w:p>
@@ -726,15 +541,7 @@
         </w:numPr>
       </w:pPr>
       <w:r>
-        <w:t xml:space="preserve">Presentera dessa på ett sätt som förklarar för ”Anders” hur </w:t>
-      </w:r>
-      <w:proofErr w:type="spellStart"/>
-      <w:r>
-        <w:t>arbetsproscessen</w:t>
-      </w:r>
-      <w:proofErr w:type="spellEnd"/>
-      <w:r>
-        <w:t xml:space="preserve"> skulle ändras.</w:t>
+        <w:t>Presentera dessa på ett sätt som förklarar för ”Anders” hur arbetsproscessen skulle ändras.</w:t>
       </w:r>
     </w:p>
     <w:p>
@@ -746,31 +553,7 @@
         </w:numPr>
       </w:pPr>
       <w:r>
-        <w:t xml:space="preserve">Testa gör ett enkelt system som använder en server, </w:t>
-      </w:r>
-      <w:proofErr w:type="spellStart"/>
-      <w:r>
-        <w:t>android</w:t>
-      </w:r>
-      <w:proofErr w:type="spellEnd"/>
-      <w:r>
-        <w:t xml:space="preserve"> </w:t>
-      </w:r>
-      <w:proofErr w:type="spellStart"/>
-      <w:r>
-        <w:t>app</w:t>
-      </w:r>
-      <w:proofErr w:type="spellEnd"/>
-      <w:r>
-        <w:t xml:space="preserve"> och en hemsida för att </w:t>
-      </w:r>
-      <w:proofErr w:type="spellStart"/>
-      <w:r>
-        <w:t>kommunisera</w:t>
-      </w:r>
-      <w:proofErr w:type="spellEnd"/>
-      <w:r>
-        <w:t>.</w:t>
+        <w:t>Testa gör ett enkelt system som använder en server, android app och en hemsida för att kommunisera.</w:t>
       </w:r>
     </w:p>
     <w:p>
@@ -789,11 +572,9 @@
       <w:pPr>
         <w:pStyle w:val="Heading1"/>
       </w:pPr>
-      <w:proofErr w:type="gramStart"/>
       <w:r>
         <w:t>17-01-27</w:t>
       </w:r>
-      <w:proofErr w:type="gramEnd"/>
     </w:p>
     <w:p>
       <w:pPr>
@@ -836,13 +617,8 @@
         </w:numPr>
       </w:pPr>
       <w:r>
-        <w:t>Små detaljidéer för schema-</w:t>
-      </w:r>
-      <w:proofErr w:type="spellStart"/>
-      <w:r>
-        <w:t>appen</w:t>
-      </w:r>
-      <w:proofErr w:type="spellEnd"/>
+        <w:t>Små detaljidéer för schema-appen</w:t>
+      </w:r>
     </w:p>
     <w:p>
       <w:pPr>
@@ -885,15 +661,7 @@
         </w:numPr>
       </w:pPr>
       <w:r>
-        <w:t xml:space="preserve">Jocke kommer fokusera på att göra </w:t>
-      </w:r>
-      <w:proofErr w:type="spellStart"/>
-      <w:r>
-        <w:t>mockups</w:t>
-      </w:r>
-      <w:proofErr w:type="spellEnd"/>
-      <w:r>
-        <w:t xml:space="preserve"> till nästa träff med ”Anders”.</w:t>
+        <w:t>Jocke kommer fokusera på att göra mockups till nästa träff med ”Anders”.</w:t>
       </w:r>
     </w:p>
     <w:p>
@@ -905,29 +673,717 @@
         </w:numPr>
       </w:pPr>
       <w:r>
-        <w:t xml:space="preserve">Databasen bör innehålla anställda, lunch och al carte meny, </w:t>
-      </w:r>
-      <w:proofErr w:type="spellStart"/>
-      <w:r>
-        <w:t>ev</w:t>
-      </w:r>
-      <w:proofErr w:type="spellEnd"/>
-      <w:r>
-        <w:t xml:space="preserve"> (videos och bilde</w:t>
+        <w:t>Databasen bör innehålla anställda, lunch och al carte meny, ev (videos och bilder), schema och affisher.</w:t>
+      </w:r>
+    </w:p>
+    <w:p>
+      <w:pPr>
+        <w:pStyle w:val="Heading2"/>
+      </w:pPr>
+      <w:r>
+        <w:t>Fokus</w:t>
+      </w:r>
+    </w:p>
+    <w:p>
+      <w:pPr>
+        <w:pStyle w:val="ListParagraph"/>
+        <w:numPr>
+          <w:ilvl w:val="0"/>
+          <w:numId w:val="11"/>
+        </w:numPr>
+      </w:pPr>
+      <w:r>
+        <w:t>Laboration 2 och 3</w:t>
+      </w:r>
+    </w:p>
+    <w:p>
+      <w:pPr>
+        <w:pStyle w:val="ListParagraph"/>
+        <w:numPr>
+          <w:ilvl w:val="0"/>
+          <w:numId w:val="11"/>
+        </w:numPr>
+      </w:pPr>
+      <w:r>
+        <w:t>Skapa ett simpelt system för att testa sammankoppling av alla delar ( android, databas samt webb).</w:t>
+      </w:r>
+    </w:p>
+    <w:p>
+      <w:pPr>
+        <w:pStyle w:val="Heading1"/>
+      </w:pPr>
+      <w:r>
+        <w:lastRenderedPageBreak/>
+        <w:t>17-01-</w:t>
+      </w:r>
+      <w:r>
+        <w:t>30</w:t>
+      </w:r>
+    </w:p>
+    <w:p>
+      <w:pPr>
+        <w:pStyle w:val="Heading2"/>
+      </w:pPr>
+      <w:r>
+        <w:t>Händelser</w:t>
+      </w:r>
+    </w:p>
+    <w:p>
+      <w:pPr>
+        <w:pStyle w:val="ListParagraph"/>
+        <w:numPr>
+          <w:ilvl w:val="0"/>
+          <w:numId w:val="9"/>
+        </w:numPr>
+      </w:pPr>
+      <w:r>
+        <w:t>Påbörjat ett testprojekt som ska samankoppla alla element som projektet kräver</w:t>
+      </w:r>
+    </w:p>
+    <w:p>
+      <w:pPr>
+        <w:pStyle w:val="ListParagraph"/>
+        <w:numPr>
+          <w:ilvl w:val="0"/>
+          <w:numId w:val="9"/>
+        </w:numPr>
+      </w:pPr>
+      <w:r>
+        <w:t>Frågade Martin om hjälp med sessionsböna</w:t>
+      </w:r>
+    </w:p>
+    <w:p>
+      <w:pPr>
+        <w:pStyle w:val="ListParagraph"/>
+        <w:numPr>
+          <w:ilvl w:val="0"/>
+          <w:numId w:val="9"/>
+        </w:numPr>
+      </w:pPr>
+      <w:r>
+        <w:t>Fixade till sessionsböna</w:t>
+      </w:r>
+    </w:p>
+    <w:p>
+      <w:pPr>
+        <w:pStyle w:val="Heading2"/>
+      </w:pPr>
+      <w:r>
+        <w:t>Slutsatser</w:t>
+      </w:r>
+    </w:p>
+    <w:p>
+      <w:pPr>
+        <w:pStyle w:val="ListParagraph"/>
+        <w:numPr>
+          <w:ilvl w:val="0"/>
+          <w:numId w:val="10"/>
+        </w:numPr>
+      </w:pPr>
+      <w:r>
+        <w:t>Fått klart hur saker är sammankopplat i netbeans</w:t>
+      </w:r>
+    </w:p>
+    <w:p>
+      <w:pPr>
+        <w:pStyle w:val="Heading2"/>
+      </w:pPr>
+      <w:r>
+        <w:t>Fokus</w:t>
+      </w:r>
+    </w:p>
+    <w:p>
+      <w:pPr>
+        <w:pStyle w:val="ListParagraph"/>
+        <w:numPr>
+          <w:ilvl w:val="0"/>
+          <w:numId w:val="11"/>
+        </w:numPr>
+      </w:pPr>
+      <w:r>
+        <w:t>Laboration 2 och 3</w:t>
+      </w:r>
+    </w:p>
+    <w:p>
+      <w:pPr>
+        <w:pStyle w:val="ListParagraph"/>
+        <w:numPr>
+          <w:ilvl w:val="0"/>
+          <w:numId w:val="11"/>
+        </w:numPr>
+      </w:pPr>
+      <w:r>
+        <w:t>Utveckla testprojektet till ett simpelt loggsystem</w:t>
+      </w:r>
+    </w:p>
+    <w:p>
+      <w:pPr>
+        <w:pStyle w:val="ListParagraph"/>
+        <w:numPr>
+          <w:ilvl w:val="0"/>
+          <w:numId w:val="11"/>
+        </w:numPr>
+      </w:pPr>
+      <w:r>
+        <w:t>Ta reda på hur man kopplar ihop Netbeansprojektet med Android studio</w:t>
+      </w:r>
+    </w:p>
+    <w:p>
+      <w:pPr>
+        <w:pStyle w:val="Heading1"/>
+      </w:pPr>
+      <w:r>
+        <w:t>17-01-</w:t>
+      </w:r>
+      <w:r>
+        <w:t>31</w:t>
+      </w:r>
+    </w:p>
+    <w:p>
+      <w:pPr>
+        <w:pStyle w:val="Heading2"/>
+      </w:pPr>
+      <w:r>
+        <w:t>Händelser</w:t>
+      </w:r>
+    </w:p>
+    <w:p>
+      <w:pPr>
+        <w:pStyle w:val="ListParagraph"/>
+        <w:numPr>
+          <w:ilvl w:val="0"/>
+          <w:numId w:val="9"/>
+        </w:numPr>
+      </w:pPr>
+      <w:r>
+        <w:t xml:space="preserve">Påbörjat ett testprojekt </w:t>
+      </w:r>
+      <w:r>
+        <w:t>för att göra det till ett loggsystem</w:t>
+      </w:r>
+    </w:p>
+    <w:p>
+      <w:pPr>
+        <w:pStyle w:val="ListParagraph"/>
+        <w:numPr>
+          <w:ilvl w:val="0"/>
+          <w:numId w:val="9"/>
+        </w:numPr>
+      </w:pPr>
+      <w:r>
+        <w:t>Fick till skicka och hämta information från databasen. Fick inte till &lt;br/&gt; från function och formulär</w:t>
+      </w:r>
+    </w:p>
+    <w:p>
+      <w:pPr>
+        <w:pStyle w:val="Heading2"/>
+      </w:pPr>
+      <w:r>
+        <w:t>Slutsatser</w:t>
+      </w:r>
+    </w:p>
+    <w:p>
+      <w:pPr>
+        <w:pStyle w:val="ListParagraph"/>
+        <w:numPr>
+          <w:ilvl w:val="0"/>
+          <w:numId w:val="10"/>
+        </w:numPr>
+      </w:pPr>
+      <w:r>
+        <w:t>Fått grundläggande kunskaper om xhtml</w:t>
+      </w:r>
+    </w:p>
+    <w:p>
+      <w:pPr>
+        <w:pStyle w:val="ListParagraph"/>
+        <w:numPr>
+          <w:ilvl w:val="0"/>
+          <w:numId w:val="10"/>
+        </w:numPr>
+      </w:pPr>
+      <w:r>
+        <w:t>Förståelse för hur man använder java bönor i xhtml-kod</w:t>
+      </w:r>
+    </w:p>
+    <w:p>
+      <w:pPr>
+        <w:pStyle w:val="Heading2"/>
+      </w:pPr>
+      <w:r>
+        <w:t>Fokus</w:t>
+      </w:r>
+    </w:p>
+    <w:p>
+      <w:pPr>
+        <w:pStyle w:val="ListParagraph"/>
+        <w:numPr>
+          <w:ilvl w:val="0"/>
+          <w:numId w:val="11"/>
+        </w:numPr>
+      </w:pPr>
+      <w:r>
+        <w:t>Laboration 2 och 3</w:t>
+      </w:r>
+    </w:p>
+    <w:p>
+      <w:pPr>
+        <w:pStyle w:val="ListParagraph"/>
+        <w:numPr>
+          <w:ilvl w:val="0"/>
+          <w:numId w:val="11"/>
+        </w:numPr>
+      </w:pPr>
+      <w:r>
+        <w:t>Få till &lt;br/&gt; och ett formulär</w:t>
+      </w:r>
+    </w:p>
+    <w:p>
+      <w:pPr>
+        <w:pStyle w:val="ListParagraph"/>
+        <w:numPr>
+          <w:ilvl w:val="0"/>
+          <w:numId w:val="11"/>
+        </w:numPr>
+      </w:pPr>
+      <w:r>
+        <w:t>Ta reda på hur man kopplar ihop Netbeansprojektet med Android studio</w:t>
+      </w:r>
+    </w:p>
+    <w:p>
+      <w:pPr>
+        <w:pStyle w:val="Heading1"/>
+      </w:pPr>
+      <w:r>
+        <w:t>17-02</w:t>
+      </w:r>
+      <w:r>
+        <w:t>-</w:t>
+      </w:r>
+      <w:r>
+        <w:t>01</w:t>
+      </w:r>
+    </w:p>
+    <w:p>
+      <w:pPr>
+        <w:pStyle w:val="Heading2"/>
+      </w:pPr>
+      <w:r>
+        <w:t>Händelser</w:t>
+      </w:r>
+    </w:p>
+    <w:p>
+      <w:pPr>
+        <w:pStyle w:val="ListParagraph"/>
+        <w:numPr>
+          <w:ilvl w:val="0"/>
+          <w:numId w:val="9"/>
+        </w:numPr>
+      </w:pPr>
+      <w:r>
+        <w:t>Fick till &lt;br/&gt;</w:t>
+      </w:r>
+    </w:p>
+    <w:p>
+      <w:pPr>
+        <w:pStyle w:val="ListParagraph"/>
+        <w:numPr>
+          <w:ilvl w:val="0"/>
+          <w:numId w:val="9"/>
+        </w:numPr>
+      </w:pPr>
+      <w:r>
+        <w:t>Börjat fundera på hur vi ska styra upp projektet per team efter lektion med Lisa</w:t>
+      </w:r>
+    </w:p>
+    <w:p>
+      <w:pPr>
+        <w:pStyle w:val="Heading2"/>
+      </w:pPr>
+      <w:r>
+        <w:t>Slutsatser</w:t>
+      </w:r>
+    </w:p>
+    <w:p>
+      <w:pPr>
+        <w:pStyle w:val="ListParagraph"/>
+        <w:numPr>
+          <w:ilvl w:val="0"/>
+          <w:numId w:val="10"/>
+        </w:numPr>
+      </w:pPr>
+      <w:r>
+        <w:t>Lärt oss hur man importerar biblotek i xhtml</w:t>
+      </w:r>
+    </w:p>
+    <w:p>
+      <w:pPr>
+        <w:pStyle w:val="ListParagraph"/>
+        <w:numPr>
+          <w:ilvl w:val="0"/>
+          <w:numId w:val="10"/>
+        </w:numPr>
+      </w:pPr>
+      <w:r>
+        <w:t>Lärt oss om eXtream Programing (XP)</w:t>
+      </w:r>
+    </w:p>
+    <w:p>
+      <w:pPr>
+        <w:pStyle w:val="ListParagraph"/>
+        <w:numPr>
+          <w:ilvl w:val="0"/>
+          <w:numId w:val="10"/>
+        </w:numPr>
+      </w:pPr>
+      <w:r>
+        <w:t>Lärt oss om scrum</w:t>
+      </w:r>
+    </w:p>
+    <w:p>
+      <w:pPr>
+        <w:pStyle w:val="ListParagraph"/>
+        <w:numPr>
+          <w:ilvl w:val="0"/>
+          <w:numId w:val="10"/>
+        </w:numPr>
+      </w:pPr>
+      <w:r>
+        <w:t>Lärt oss om agila arbetsmetoder</w:t>
+      </w:r>
+    </w:p>
+    <w:p>
+      <w:pPr>
+        <w:pStyle w:val="ListParagraph"/>
+        <w:numPr>
+          <w:ilvl w:val="0"/>
+          <w:numId w:val="10"/>
+        </w:numPr>
+      </w:pPr>
+      <w:r>
+        <w:t xml:space="preserve">Lärt oss om vad en Full Stack Developer är </w:t>
+      </w:r>
+    </w:p>
+    <w:p>
+      <w:pPr>
+        <w:pStyle w:val="Heading2"/>
+        <w:tabs>
+          <w:tab w:val="left" w:pos="1815"/>
+        </w:tabs>
+      </w:pPr>
+      <w:r>
+        <w:t>Fokus</w:t>
+      </w:r>
+      <w:r>
+        <w:tab/>
+      </w:r>
+    </w:p>
+    <w:p>
+      <w:pPr>
+        <w:pStyle w:val="ListParagraph"/>
+        <w:numPr>
+          <w:ilvl w:val="0"/>
+          <w:numId w:val="11"/>
+        </w:numPr>
+      </w:pPr>
+      <w:r>
+        <w:t>Laboration 2 och 3</w:t>
+      </w:r>
+    </w:p>
+    <w:p>
+      <w:pPr>
+        <w:pStyle w:val="ListParagraph"/>
+        <w:numPr>
+          <w:ilvl w:val="0"/>
+          <w:numId w:val="11"/>
+        </w:numPr>
+      </w:pPr>
+      <w:r>
+        <w:t>Diskutera vad vi ska ha för team-struktur</w:t>
+      </w:r>
+    </w:p>
+    <w:p>
+      <w:pPr>
+        <w:pStyle w:val="ListParagraph"/>
+        <w:numPr>
+          <w:ilvl w:val="0"/>
+          <w:numId w:val="11"/>
+        </w:numPr>
+      </w:pPr>
+      <w:r>
+        <w:t>F</w:t>
+      </w:r>
+      <w:r>
+        <w:t>å</w:t>
+      </w:r>
+      <w:r>
+        <w:t xml:space="preserve"> till</w:t>
+      </w:r>
+      <w:r>
+        <w:t xml:space="preserve"> ett formulär</w:t>
+      </w:r>
+    </w:p>
+    <w:p>
+      <w:pPr>
+        <w:pStyle w:val="ListParagraph"/>
+        <w:numPr>
+          <w:ilvl w:val="0"/>
+          <w:numId w:val="11"/>
+        </w:numPr>
+      </w:pPr>
+      <w:r>
+        <w:t>Ta reda på hur man kopplar ihop Netbeansprojektet med Android studio</w:t>
+      </w:r>
+    </w:p>
+    <w:p>
+      <w:pPr>
+        <w:pStyle w:val="ListParagraph"/>
+      </w:pPr>
+    </w:p>
+    <w:p>
+      <w:pPr>
+        <w:pStyle w:val="Heading1"/>
+      </w:pPr>
+      <w:r>
+        <w:lastRenderedPageBreak/>
+        <w:t>17-02-</w:t>
+      </w:r>
+      <w:r>
+        <w:t>02</w:t>
+      </w:r>
+    </w:p>
+    <w:p>
+      <w:pPr>
+        <w:pStyle w:val="Heading2"/>
+      </w:pPr>
+      <w:r>
+        <w:t>Händelser</w:t>
+      </w:r>
+    </w:p>
+    <w:p>
+      <w:pPr>
+        <w:pStyle w:val="ListParagraph"/>
+        <w:numPr>
+          <w:ilvl w:val="0"/>
+          <w:numId w:val="9"/>
+        </w:numPr>
+      </w:pPr>
+      <w:r>
+        <w:t>Fick formulär för att lägga in textrader och namn på webbsidan.</w:t>
+      </w:r>
+    </w:p>
+    <w:p>
+      <w:pPr>
+        <w:pStyle w:val="ListParagraph"/>
+        <w:numPr>
+          <w:ilvl w:val="0"/>
+          <w:numId w:val="9"/>
+        </w:numPr>
+      </w:pPr>
+      <w:r>
+        <w:t>Försökt få till uppkoppling mot android app utan lyckat försök.</w:t>
+      </w:r>
+    </w:p>
+    <w:p>
+      <w:pPr>
+        <w:pStyle w:val="Heading2"/>
+      </w:pPr>
+      <w:r>
+        <w:t>Slutsatser</w:t>
+      </w:r>
+    </w:p>
+    <w:p>
+      <w:pPr>
+        <w:pStyle w:val="ListParagraph"/>
+        <w:numPr>
+          <w:ilvl w:val="0"/>
+          <w:numId w:val="10"/>
+        </w:numPr>
+      </w:pPr>
+      <w:r>
+        <w:t>Behöver be Martin om mer instruktioner för att att kunna koppla ihop en android applikation med resterande delar av systemet.</w:t>
+      </w:r>
+    </w:p>
+    <w:p>
+      <w:pPr>
+        <w:pStyle w:val="ListParagraph"/>
+        <w:numPr>
+          <w:ilvl w:val="0"/>
+          <w:numId w:val="10"/>
+        </w:numPr>
+      </w:pPr>
+      <w:r>
+        <w:t>Vi vet hur man använder funktioner i formulär.</w:t>
+      </w:r>
+    </w:p>
+    <w:p>
+      <w:pPr>
+        <w:ind w:left="360"/>
+      </w:pPr>
+    </w:p>
+    <w:p>
+      <w:pPr>
+        <w:pStyle w:val="Heading2"/>
+      </w:pPr>
+      <w:r>
+        <w:t>Fokus</w:t>
+      </w:r>
+    </w:p>
+    <w:p>
+      <w:pPr>
+        <w:pStyle w:val="ListParagraph"/>
+        <w:numPr>
+          <w:ilvl w:val="0"/>
+          <w:numId w:val="12"/>
+        </w:numPr>
+      </w:pPr>
+      <w:r>
+        <w:t>Laboration 2 och 3</w:t>
+      </w:r>
+    </w:p>
+    <w:p>
+      <w:pPr>
+        <w:pStyle w:val="ListParagraph"/>
+        <w:numPr>
+          <w:ilvl w:val="0"/>
+          <w:numId w:val="12"/>
+        </w:numPr>
+      </w:pPr>
+      <w:r>
+        <w:t xml:space="preserve">Skapa </w:t>
+      </w:r>
+      <w:r>
+        <w:t>arbetsflöde, backlogg, team rules, mockups, prioriteringslista</w:t>
+      </w:r>
+    </w:p>
+    <w:p>
+      <w:pPr>
+        <w:pStyle w:val="ListParagraph"/>
+        <w:numPr>
+          <w:ilvl w:val="0"/>
+          <w:numId w:val="12"/>
+        </w:numPr>
+      </w:pPr>
+      <w:r>
+        <w:t>Ta reda på hur man kopplar ihop Netbeansprojektet med Android studio</w:t>
+      </w:r>
+    </w:p>
+    <w:p>
+      <w:pPr>
+        <w:pStyle w:val="ListParagraph"/>
+      </w:pPr>
+    </w:p>
+    <w:p>
+      <w:pPr>
+        <w:pStyle w:val="ListParagraph"/>
+      </w:pPr>
+    </w:p>
+    <w:p>
+      <w:pPr>
+        <w:pStyle w:val="ListParagraph"/>
+      </w:pPr>
+    </w:p>
+    <w:p>
+      <w:pPr>
+        <w:pStyle w:val="ListParagraph"/>
+      </w:pPr>
+    </w:p>
+    <w:p>
+      <w:pPr>
+        <w:pStyle w:val="ListParagraph"/>
+      </w:pPr>
+    </w:p>
+    <w:p>
+      <w:pPr>
+        <w:pStyle w:val="Heading1"/>
+      </w:pPr>
+      <w:r>
+        <w:t>17-02-</w:t>
+      </w:r>
+      <w:r>
+        <w:t>03</w:t>
+      </w:r>
+    </w:p>
+    <w:p>
+      <w:pPr>
+        <w:pStyle w:val="Heading2"/>
+      </w:pPr>
+      <w:r>
+        <w:t>Händelser</w:t>
+      </w:r>
+    </w:p>
+    <w:p>
+      <w:pPr>
+        <w:pStyle w:val="ListParagraph"/>
+        <w:numPr>
+          <w:ilvl w:val="0"/>
+          <w:numId w:val="9"/>
+        </w:numPr>
+      </w:pPr>
+      <w:r>
+        <w:t>Skapat ett arbetsflöde över hur systemet kring beställning och matlagning skall opereras.</w:t>
+      </w:r>
+    </w:p>
+    <w:p>
+      <w:pPr>
+        <w:pStyle w:val="ListParagraph"/>
+        <w:numPr>
+          <w:ilvl w:val="0"/>
+          <w:numId w:val="9"/>
+        </w:numPr>
+      </w:pPr>
+      <w:r>
+        <w:t>Joakim har skapat mockups till träffen med ”Anders” på måndag, mockupsen är för hemsidan.</w:t>
+      </w:r>
+    </w:p>
+    <w:p>
+      <w:pPr>
+        <w:pStyle w:val="ListParagraph"/>
+        <w:numPr>
+          <w:ilvl w:val="0"/>
+          <w:numId w:val="9"/>
+        </w:numPr>
+      </w:pPr>
+      <w:r>
+        <w:t>Skapat en prioritetslista som vi skall be ”Anders” fylla i den ordning han vill ha delar av projektet gjorda.</w:t>
+      </w:r>
+    </w:p>
+    <w:p>
+      <w:pPr>
+        <w:pStyle w:val="Heading2"/>
+      </w:pPr>
+      <w:r>
+        <w:t>Slutsatser</w:t>
+      </w:r>
+    </w:p>
+    <w:p>
+      <w:pPr>
+        <w:pStyle w:val="ListParagraph"/>
+        <w:numPr>
+          <w:ilvl w:val="0"/>
+          <w:numId w:val="10"/>
+        </w:numPr>
+      </w:pPr>
+      <w:r>
+        <w:t>Förberett allting för kommande vecka, ett bra arbetsflöde.</w:t>
+      </w:r>
+    </w:p>
+    <w:p>
+      <w:pPr>
+        <w:pStyle w:val="ListParagraph"/>
+        <w:numPr>
+          <w:ilvl w:val="0"/>
+          <w:numId w:val="10"/>
+        </w:numPr>
+      </w:pPr>
+      <w:r>
+        <w:t>En förbered prioriteringslista utan nummerering som vi skall skriva ut så att martin kan få</w:t>
+      </w:r>
+      <w:r>
+        <w:t xml:space="preserve"> numrera ordning på.</w:t>
       </w:r>
       <w:bookmarkStart w:id="0" w:name="_GoBack"/>
       <w:bookmarkEnd w:id="0"/>
-      <w:r>
-        <w:t xml:space="preserve">r), schema och </w:t>
-      </w:r>
-      <w:proofErr w:type="spellStart"/>
-      <w:r>
-        <w:t>affisher</w:t>
-      </w:r>
-      <w:proofErr w:type="spellEnd"/>
-      <w:r>
-        <w:t>.</w:t>
-      </w:r>
     </w:p>
     <w:p>
       <w:pPr>
@@ -942,7 +1398,7 @@
         <w:pStyle w:val="ListParagraph"/>
         <w:numPr>
           <w:ilvl w:val="0"/>
-          <w:numId w:val="11"/>
+          <w:numId w:val="12"/>
         </w:numPr>
       </w:pPr>
       <w:r>
@@ -954,25 +1410,22 @@
         <w:pStyle w:val="ListParagraph"/>
         <w:numPr>
           <w:ilvl w:val="0"/>
-          <w:numId w:val="11"/>
-        </w:numPr>
-      </w:pPr>
-      <w:r>
-        <w:t xml:space="preserve">Skapa ett simpelt system för att testa sammankoppling av alla </w:t>
-      </w:r>
-      <w:proofErr w:type="gramStart"/>
-      <w:r>
-        <w:t xml:space="preserve">delar ( </w:t>
-      </w:r>
-      <w:proofErr w:type="spellStart"/>
-      <w:r>
-        <w:t>android</w:t>
-      </w:r>
-      <w:proofErr w:type="spellEnd"/>
-      <w:proofErr w:type="gramEnd"/>
-      <w:r>
-        <w:t>, databas samt webb).</w:t>
-      </w:r>
+          <w:numId w:val="12"/>
+        </w:numPr>
+      </w:pPr>
+      <w:r>
+        <w:t>Ta reda på hur man kopplar ihop Netbeansprojektet med Android studio</w:t>
+      </w:r>
+    </w:p>
+    <w:p>
+      <w:pPr>
+        <w:pStyle w:val="ListParagraph"/>
+      </w:pPr>
+    </w:p>
+    <w:p>
+      <w:pPr>
+        <w:pStyle w:val="ListParagraph"/>
+      </w:pPr>
     </w:p>
     <w:sectPr>
       <w:pgSz w:w="11906" w:h="16838"/>
@@ -985,8 +1438,8 @@
 </file>
 
 <file path=word/numbering.xml><?xml version="1.0" encoding="utf-8"?>
-<w:numbering xmlns:wpc="http://schemas.microsoft.com/office/word/2010/wordprocessingCanvas" xmlns:mo="http://schemas.microsoft.com/office/mac/office/2008/main" xmlns:mc="http://schemas.openxmlformats.org/markup-compatibility/2006" xmlns:mv="urn:schemas-microsoft-com:mac:vml" xmlns:o="urn:schemas-microsoft-com:office:office" xmlns:r="http://schemas.openxmlformats.org/officeDocument/2006/relationships" xmlns:m="http://schemas.openxmlformats.org/officeDocument/2006/math" xmlns:v="urn:schemas-microsoft-com:vml" xmlns:wp14="http://schemas.microsoft.com/office/word/2010/wordprocessingDrawing" xmlns:wp="http://schemas.openxmlformats.org/drawingml/2006/wordprocessingDrawing" xmlns:w10="urn:schemas-microsoft-com:office:word" xmlns:w="http://schemas.openxmlformats.org/wordprocessingml/2006/main" xmlns:w14="http://schemas.microsoft.com/office/word/2010/wordml" xmlns:wpg="http://schemas.microsoft.com/office/word/2010/wordprocessingGroup" xmlns:wpi="http://schemas.microsoft.com/office/word/2010/wordprocessingInk" xmlns:wne="http://schemas.microsoft.com/office/word/2006/wordml" xmlns:wps="http://schemas.microsoft.com/office/word/2010/wordprocessingShape" mc:Ignorable="w14 wp14">
-  <w:abstractNum w:abstractNumId="0">
+<w:numbering xmlns:wpc="http://schemas.microsoft.com/office/word/2010/wordprocessingCanvas" xmlns:mc="http://schemas.openxmlformats.org/markup-compatibility/2006" xmlns:o="urn:schemas-microsoft-com:office:office" xmlns:r="http://schemas.openxmlformats.org/officeDocument/2006/relationships" xmlns:m="http://schemas.openxmlformats.org/officeDocument/2006/math" xmlns:v="urn:schemas-microsoft-com:vml" xmlns:wp14="http://schemas.microsoft.com/office/word/2010/wordprocessingDrawing" xmlns:wp="http://schemas.openxmlformats.org/drawingml/2006/wordprocessingDrawing" xmlns:w10="urn:schemas-microsoft-com:office:word" xmlns:w="http://schemas.openxmlformats.org/wordprocessingml/2006/main" xmlns:w14="http://schemas.microsoft.com/office/word/2010/wordml" xmlns:w15="http://schemas.microsoft.com/office/word/2012/wordml" xmlns:wpg="http://schemas.microsoft.com/office/word/2010/wordprocessingGroup" xmlns:wpi="http://schemas.microsoft.com/office/word/2010/wordprocessingInk" xmlns:wne="http://schemas.microsoft.com/office/word/2006/wordml" xmlns:wps="http://schemas.microsoft.com/office/word/2010/wordprocessingShape" mc:Ignorable="w14 w15 wp14">
+  <w:abstractNum w:abstractNumId="0" w15:restartNumberingAfterBreak="0">
     <w:nsid w:val="04F3013C"/>
     <w:multiLevelType w:val="hybridMultilevel"/>
     <w:tmpl w:val="0C603EDC"/>
@@ -1099,7 +1552,7 @@
       </w:rPr>
     </w:lvl>
   </w:abstractNum>
-  <w:abstractNum w:abstractNumId="1">
+  <w:abstractNum w:abstractNumId="1" w15:restartNumberingAfterBreak="0">
     <w:nsid w:val="054E2E6C"/>
     <w:multiLevelType w:val="hybridMultilevel"/>
     <w:tmpl w:val="C0E80EFA"/>
@@ -1212,7 +1665,120 @@
       </w:rPr>
     </w:lvl>
   </w:abstractNum>
-  <w:abstractNum w:abstractNumId="2">
+  <w:abstractNum w:abstractNumId="2" w15:restartNumberingAfterBreak="0">
+    <w:nsid w:val="0D367A09"/>
+    <w:multiLevelType w:val="hybridMultilevel"/>
+    <w:tmpl w:val="E62E09B0"/>
+    <w:lvl w:ilvl="0" w:tplc="041D0001">
+      <w:start w:val="1"/>
+      <w:numFmt w:val="bullet"/>
+      <w:lvlText w:val=""/>
+      <w:lvlJc w:val="left"/>
+      <w:pPr>
+        <w:ind w:left="720" w:hanging="360"/>
+      </w:pPr>
+      <w:rPr>
+        <w:rFonts w:ascii="Symbol" w:hAnsi="Symbol" w:hint="default"/>
+      </w:rPr>
+    </w:lvl>
+    <w:lvl w:ilvl="1" w:tplc="041D0003" w:tentative="1">
+      <w:start w:val="1"/>
+      <w:numFmt w:val="bullet"/>
+      <w:lvlText w:val="o"/>
+      <w:lvlJc w:val="left"/>
+      <w:pPr>
+        <w:ind w:left="1440" w:hanging="360"/>
+      </w:pPr>
+      <w:rPr>
+        <w:rFonts w:ascii="Courier New" w:hAnsi="Courier New" w:cs="Courier New" w:hint="default"/>
+      </w:rPr>
+    </w:lvl>
+    <w:lvl w:ilvl="2" w:tplc="041D0005" w:tentative="1">
+      <w:start w:val="1"/>
+      <w:numFmt w:val="bullet"/>
+      <w:lvlText w:val=""/>
+      <w:lvlJc w:val="left"/>
+      <w:pPr>
+        <w:ind w:left="2160" w:hanging="360"/>
+      </w:pPr>
+      <w:rPr>
+        <w:rFonts w:ascii="Wingdings" w:hAnsi="Wingdings" w:hint="default"/>
+      </w:rPr>
+    </w:lvl>
+    <w:lvl w:ilvl="3" w:tplc="041D0001" w:tentative="1">
+      <w:start w:val="1"/>
+      <w:numFmt w:val="bullet"/>
+      <w:lvlText w:val=""/>
+      <w:lvlJc w:val="left"/>
+      <w:pPr>
+        <w:ind w:left="2880" w:hanging="360"/>
+      </w:pPr>
+      <w:rPr>
+        <w:rFonts w:ascii="Symbol" w:hAnsi="Symbol" w:hint="default"/>
+      </w:rPr>
+    </w:lvl>
+    <w:lvl w:ilvl="4" w:tplc="041D0003" w:tentative="1">
+      <w:start w:val="1"/>
+      <w:numFmt w:val="bullet"/>
+      <w:lvlText w:val="o"/>
+      <w:lvlJc w:val="left"/>
+      <w:pPr>
+        <w:ind w:left="3600" w:hanging="360"/>
+      </w:pPr>
+      <w:rPr>
+        <w:rFonts w:ascii="Courier New" w:hAnsi="Courier New" w:cs="Courier New" w:hint="default"/>
+      </w:rPr>
+    </w:lvl>
+    <w:lvl w:ilvl="5" w:tplc="041D0005" w:tentative="1">
+      <w:start w:val="1"/>
+      <w:numFmt w:val="bullet"/>
+      <w:lvlText w:val=""/>
+      <w:lvlJc w:val="left"/>
+      <w:pPr>
+        <w:ind w:left="4320" w:hanging="360"/>
+      </w:pPr>
+      <w:rPr>
+        <w:rFonts w:ascii="Wingdings" w:hAnsi="Wingdings" w:hint="default"/>
+      </w:rPr>
+    </w:lvl>
+    <w:lvl w:ilvl="6" w:tplc="041D0001" w:tentative="1">
+      <w:start w:val="1"/>
+      <w:numFmt w:val="bullet"/>
+      <w:lvlText w:val=""/>
+      <w:lvlJc w:val="left"/>
+      <w:pPr>
+        <w:ind w:left="5040" w:hanging="360"/>
+      </w:pPr>
+      <w:rPr>
+        <w:rFonts w:ascii="Symbol" w:hAnsi="Symbol" w:hint="default"/>
+      </w:rPr>
+    </w:lvl>
+    <w:lvl w:ilvl="7" w:tplc="041D0003" w:tentative="1">
+      <w:start w:val="1"/>
+      <w:numFmt w:val="bullet"/>
+      <w:lvlText w:val="o"/>
+      <w:lvlJc w:val="left"/>
+      <w:pPr>
+        <w:ind w:left="5760" w:hanging="360"/>
+      </w:pPr>
+      <w:rPr>
+        <w:rFonts w:ascii="Courier New" w:hAnsi="Courier New" w:cs="Courier New" w:hint="default"/>
+      </w:rPr>
+    </w:lvl>
+    <w:lvl w:ilvl="8" w:tplc="041D0005" w:tentative="1">
+      <w:start w:val="1"/>
+      <w:numFmt w:val="bullet"/>
+      <w:lvlText w:val=""/>
+      <w:lvlJc w:val="left"/>
+      <w:pPr>
+        <w:ind w:left="6480" w:hanging="360"/>
+      </w:pPr>
+      <w:rPr>
+        <w:rFonts w:ascii="Wingdings" w:hAnsi="Wingdings" w:hint="default"/>
+      </w:rPr>
+    </w:lvl>
+  </w:abstractNum>
+  <w:abstractNum w:abstractNumId="3" w15:restartNumberingAfterBreak="0">
     <w:nsid w:val="2C0A49FE"/>
     <w:multiLevelType w:val="hybridMultilevel"/>
     <w:tmpl w:val="95821700"/>
@@ -1325,7 +1891,7 @@
       </w:rPr>
     </w:lvl>
   </w:abstractNum>
-  <w:abstractNum w:abstractNumId="3">
+  <w:abstractNum w:abstractNumId="4" w15:restartNumberingAfterBreak="0">
     <w:nsid w:val="36022937"/>
     <w:multiLevelType w:val="hybridMultilevel"/>
     <w:tmpl w:val="C32270BE"/>
@@ -1438,7 +2004,7 @@
       </w:rPr>
     </w:lvl>
   </w:abstractNum>
-  <w:abstractNum w:abstractNumId="4">
+  <w:abstractNum w:abstractNumId="5" w15:restartNumberingAfterBreak="0">
     <w:nsid w:val="5193316C"/>
     <w:multiLevelType w:val="hybridMultilevel"/>
     <w:tmpl w:val="6354FBE0"/>
@@ -1551,7 +2117,7 @@
       </w:rPr>
     </w:lvl>
   </w:abstractNum>
-  <w:abstractNum w:abstractNumId="5">
+  <w:abstractNum w:abstractNumId="6" w15:restartNumberingAfterBreak="0">
     <w:nsid w:val="53A51FB2"/>
     <w:multiLevelType w:val="hybridMultilevel"/>
     <w:tmpl w:val="AA4CA854"/>
@@ -1664,7 +2230,7 @@
       </w:rPr>
     </w:lvl>
   </w:abstractNum>
-  <w:abstractNum w:abstractNumId="6">
+  <w:abstractNum w:abstractNumId="7" w15:restartNumberingAfterBreak="0">
     <w:nsid w:val="609037AC"/>
     <w:multiLevelType w:val="hybridMultilevel"/>
     <w:tmpl w:val="F4228168"/>
@@ -1777,7 +2343,7 @@
       </w:rPr>
     </w:lvl>
   </w:abstractNum>
-  <w:abstractNum w:abstractNumId="7">
+  <w:abstractNum w:abstractNumId="8" w15:restartNumberingAfterBreak="0">
     <w:nsid w:val="618E5233"/>
     <w:multiLevelType w:val="hybridMultilevel"/>
     <w:tmpl w:val="4BDA4136"/>
@@ -1890,7 +2456,7 @@
       </w:rPr>
     </w:lvl>
   </w:abstractNum>
-  <w:abstractNum w:abstractNumId="8">
+  <w:abstractNum w:abstractNumId="9" w15:restartNumberingAfterBreak="0">
     <w:nsid w:val="64BA7DF4"/>
     <w:multiLevelType w:val="hybridMultilevel"/>
     <w:tmpl w:val="9F1A1E2E"/>
@@ -2003,7 +2569,7 @@
       </w:rPr>
     </w:lvl>
   </w:abstractNum>
-  <w:abstractNum w:abstractNumId="9">
+  <w:abstractNum w:abstractNumId="10" w15:restartNumberingAfterBreak="0">
     <w:nsid w:val="79E76C35"/>
     <w:multiLevelType w:val="hybridMultilevel"/>
     <w:tmpl w:val="0410481C"/>
@@ -2116,7 +2682,7 @@
       </w:rPr>
     </w:lvl>
   </w:abstractNum>
-  <w:abstractNum w:abstractNumId="10">
+  <w:abstractNum w:abstractNumId="11" w15:restartNumberingAfterBreak="0">
     <w:nsid w:val="7E914BD7"/>
     <w:multiLevelType w:val="hybridMultilevel"/>
     <w:tmpl w:val="0A5A69A4"/>
@@ -2230,43 +2796,46 @@
     </w:lvl>
   </w:abstractNum>
   <w:num w:numId="1">
-    <w:abstractNumId w:val="2"/>
+    <w:abstractNumId w:val="3"/>
   </w:num>
   <w:num w:numId="2">
-    <w:abstractNumId w:val="10"/>
+    <w:abstractNumId w:val="11"/>
   </w:num>
   <w:num w:numId="3">
-    <w:abstractNumId w:val="4"/>
+    <w:abstractNumId w:val="5"/>
   </w:num>
   <w:num w:numId="4">
-    <w:abstractNumId w:val="5"/>
+    <w:abstractNumId w:val="6"/>
   </w:num>
   <w:num w:numId="5">
-    <w:abstractNumId w:val="6"/>
+    <w:abstractNumId w:val="7"/>
   </w:num>
   <w:num w:numId="6">
     <w:abstractNumId w:val="1"/>
   </w:num>
   <w:num w:numId="7">
-    <w:abstractNumId w:val="7"/>
+    <w:abstractNumId w:val="8"/>
   </w:num>
   <w:num w:numId="8">
-    <w:abstractNumId w:val="3"/>
+    <w:abstractNumId w:val="4"/>
   </w:num>
   <w:num w:numId="9">
     <w:abstractNumId w:val="0"/>
   </w:num>
   <w:num w:numId="10">
-    <w:abstractNumId w:val="8"/>
+    <w:abstractNumId w:val="9"/>
   </w:num>
   <w:num w:numId="11">
-    <w:abstractNumId w:val="9"/>
+    <w:abstractNumId w:val="10"/>
+  </w:num>
+  <w:num w:numId="12">
+    <w:abstractNumId w:val="2"/>
   </w:num>
 </w:numbering>
 </file>
 
 <file path=word/styles.xml><?xml version="1.0" encoding="utf-8"?>
-<w:styles xmlns:mc="http://schemas.openxmlformats.org/markup-compatibility/2006" xmlns:r="http://schemas.openxmlformats.org/officeDocument/2006/relationships" xmlns:w="http://schemas.openxmlformats.org/wordprocessingml/2006/main" xmlns:w14="http://schemas.microsoft.com/office/word/2010/wordml" mc:Ignorable="w14">
+<w:styles xmlns:mc="http://schemas.openxmlformats.org/markup-compatibility/2006" xmlns:r="http://schemas.openxmlformats.org/officeDocument/2006/relationships" xmlns:w="http://schemas.openxmlformats.org/wordprocessingml/2006/main" xmlns:w14="http://schemas.microsoft.com/office/word/2010/wordml" xmlns:w15="http://schemas.microsoft.com/office/word/2012/wordml" mc:Ignorable="w14 w15">
   <w:docDefaults>
     <w:rPrDefault>
       <w:rPr>
@@ -2282,466 +2851,369 @@
       </w:pPr>
     </w:pPrDefault>
   </w:docDefaults>
-  <w:latentStyles w:defLockedState="0" w:defUIPriority="99" w:defSemiHidden="1" w:defUnhideWhenUsed="1" w:defQFormat="0" w:count="276">
-    <w:lsdException w:name="Normal" w:semiHidden="0" w:uiPriority="0" w:unhideWhenUsed="0" w:qFormat="1"/>
-    <w:lsdException w:name="heading 1" w:semiHidden="0" w:uiPriority="9" w:unhideWhenUsed="0" w:qFormat="1"/>
-    <w:lsdException w:name="heading 2" w:uiPriority="9" w:qFormat="1"/>
-    <w:lsdException w:name="heading 3" w:uiPriority="9" w:qFormat="1"/>
-    <w:lsdException w:name="heading 4" w:uiPriority="9" w:qFormat="1"/>
-    <w:lsdException w:name="heading 5" w:uiPriority="9" w:qFormat="1"/>
-    <w:lsdException w:name="heading 6" w:uiPriority="9" w:qFormat="1"/>
-    <w:lsdException w:name="heading 7" w:uiPriority="9" w:qFormat="1"/>
-    <w:lsdException w:name="heading 8" w:uiPriority="9" w:qFormat="1"/>
-    <w:lsdException w:name="heading 9" w:uiPriority="9" w:qFormat="1"/>
-    <w:lsdException w:name="toc 1" w:uiPriority="39"/>
-    <w:lsdException w:name="toc 2" w:uiPriority="39"/>
-    <w:lsdException w:name="toc 3" w:uiPriority="39"/>
-    <w:lsdException w:name="toc 4" w:uiPriority="39"/>
-    <w:lsdException w:name="toc 5" w:uiPriority="39"/>
-    <w:lsdException w:name="toc 6" w:uiPriority="39"/>
-    <w:lsdException w:name="toc 7" w:uiPriority="39"/>
-    <w:lsdException w:name="toc 8" w:uiPriority="39"/>
-    <w:lsdException w:name="toc 9" w:uiPriority="39"/>
-    <w:lsdException w:name="caption" w:uiPriority="35" w:qFormat="1"/>
-    <w:lsdException w:name="Title" w:semiHidden="0" w:uiPriority="10" w:unhideWhenUsed="0" w:qFormat="1"/>
-    <w:lsdException w:name="Default Paragraph Font" w:uiPriority="1"/>
-    <w:lsdException w:name="Subtitle" w:semiHidden="0" w:uiPriority="11" w:unhideWhenUsed="0" w:qFormat="1"/>
-    <w:lsdException w:name="Strong" w:semiHidden="0" w:uiPriority="22" w:unhideWhenUsed="0" w:qFormat="1"/>
-    <w:lsdException w:name="Emphasis" w:semiHidden="0" w:uiPriority="20" w:unhideWhenUsed="0" w:qFormat="1"/>
-    <w:lsdException w:name="Table Grid" w:semiHidden="0" w:uiPriority="39" w:unhideWhenUsed="0"/>
-    <w:lsdException w:name="Note Level 1" w:semiHidden="0" w:unhideWhenUsed="0"/>
-    <w:lsdException w:name="Note Level 2" w:semiHidden="0" w:unhideWhenUsed="0"/>
-    <w:lsdException w:name="Note Level 3" w:semiHidden="0" w:unhideWhenUsed="0"/>
-    <w:lsdException w:name="Note Level 4" w:semiHidden="0" w:unhideWhenUsed="0"/>
-    <w:lsdException w:name="Note Level 5" w:semiHidden="0" w:unhideWhenUsed="0"/>
-    <w:lsdException w:name="Note Level 6" w:semiHidden="0" w:unhideWhenUsed="0"/>
-    <w:lsdException w:name="Note Level 7" w:semiHidden="0" w:unhideWhenUsed="0"/>
-    <w:lsdException w:name="Note Level 8" w:semiHidden="0" w:unhideWhenUsed="0"/>
-    <w:lsdException w:name="Note Level 9" w:semiHidden="0" w:unhideWhenUsed="0"/>
-    <w:lsdException w:name="Placeholder Text" w:unhideWhenUsed="0"/>
-    <w:lsdException w:name="No Spacing" w:semiHidden="0" w:uiPriority="1" w:unhideWhenUsed="0" w:qFormat="1"/>
-    <w:lsdException w:name="Light Shading" w:semiHidden="0" w:uiPriority="60" w:unhideWhenUsed="0"/>
-    <w:lsdException w:name="Light List" w:semiHidden="0" w:uiPriority="61" w:unhideWhenUsed="0"/>
-    <w:lsdException w:name="Light Grid" w:semiHidden="0" w:uiPriority="62" w:unhideWhenUsed="0"/>
-    <w:lsdException w:name="Medium Shading 1" w:semiHidden="0" w:uiPriority="63" w:unhideWhenUsed="0"/>
-    <w:lsdException w:name="Medium Shading 2" w:semiHidden="0" w:uiPriority="64" w:unhideWhenUsed="0"/>
-    <w:lsdException w:name="Medium List 1" w:semiHidden="0" w:uiPriority="65" w:unhideWhenUsed="0"/>
-    <w:lsdException w:name="Medium List 2" w:semiHidden="0" w:uiPriority="66" w:unhideWhenUsed="0"/>
-    <w:lsdException w:name="Medium Grid 1" w:semiHidden="0" w:uiPriority="67" w:unhideWhenUsed="0"/>
-    <w:lsdException w:name="Medium Grid 2" w:semiHidden="0" w:uiPriority="68" w:unhideWhenUsed="0"/>
-    <w:lsdException w:name="Medium Grid 3" w:semiHidden="0" w:uiPriority="69" w:unhideWhenUsed="0"/>
-    <w:lsdException w:name="Dark List" w:semiHidden="0" w:uiPriority="70" w:unhideWhenUsed="0"/>
-    <w:lsdException w:name="Colorful Shading" w:semiHidden="0" w:uiPriority="71" w:unhideWhenUsed="0"/>
-    <w:lsdException w:name="Colorful List" w:semiHidden="0" w:uiPriority="72" w:unhideWhenUsed="0"/>
-    <w:lsdException w:name="Colorful Grid" w:semiHidden="0" w:uiPriority="73" w:unhideWhenUsed="0"/>
-    <w:lsdException w:name="Light Shading Accent 1" w:semiHidden="0" w:uiPriority="60" w:unhideWhenUsed="0"/>
-    <w:lsdException w:name="Light List Accent 1" w:semiHidden="0" w:uiPriority="61" w:unhideWhenUsed="0"/>
-    <w:lsdException w:name="Light Grid Accent 1" w:semiHidden="0" w:uiPriority="62" w:unhideWhenUsed="0"/>
-    <w:lsdException w:name="Medium Shading 1 Accent 1" w:semiHidden="0" w:uiPriority="63" w:unhideWhenUsed="0"/>
-    <w:lsdException w:name="Medium Shading 2 Accent 1" w:semiHidden="0" w:uiPriority="64" w:unhideWhenUsed="0"/>
-    <w:lsdException w:name="Medium List 1 Accent 1" w:semiHidden="0" w:uiPriority="65" w:unhideWhenUsed="0"/>
-    <w:lsdException w:name="Revision" w:unhideWhenUsed="0"/>
-    <w:lsdException w:name="List Paragraph" w:semiHidden="0" w:uiPriority="34" w:unhideWhenUsed="0" w:qFormat="1"/>
-    <w:lsdException w:name="Quote" w:semiHidden="0" w:uiPriority="29" w:unhideWhenUsed="0" w:qFormat="1"/>
-    <w:lsdException w:name="Intense Quote" w:semiHidden="0" w:uiPriority="30" w:unhideWhenUsed="0" w:qFormat="1"/>
-    <w:lsdException w:name="Medium List 2 Accent 1" w:semiHidden="0" w:uiPriority="66" w:unhideWhenUsed="0"/>
-    <w:lsdException w:name="Medium Grid 1 Accent 1" w:semiHidden="0" w:uiPriority="67" w:unhideWhenUsed="0"/>
-    <w:lsdException w:name="Medium Grid 2 Accent 1" w:semiHidden="0" w:uiPriority="68" w:unhideWhenUsed="0"/>
-    <w:lsdException w:name="Medium Grid 3 Accent 1" w:semiHidden="0" w:uiPriority="69" w:unhideWhenUsed="0"/>
-    <w:lsdException w:name="Dark List Accent 1" w:semiHidden="0" w:uiPriority="70" w:unhideWhenUsed="0"/>
-    <w:lsdException w:name="Colorful Shading Accent 1" w:semiHidden="0" w:uiPriority="71" w:unhideWhenUsed="0"/>
-    <w:lsdException w:name="Colorful List Accent 1" w:semiHidden="0" w:uiPriority="72" w:unhideWhenUsed="0"/>
-    <w:lsdException w:name="Colorful Grid Accent 1" w:semiHidden="0" w:uiPriority="73" w:unhideWhenUsed="0"/>
-    <w:lsdException w:name="Light Shading Accent 2" w:semiHidden="0" w:uiPriority="60" w:unhideWhenUsed="0"/>
-    <w:lsdException w:name="Light List Accent 2" w:semiHidden="0" w:uiPriority="61" w:unhideWhenUsed="0"/>
-    <w:lsdException w:name="Light Grid Accent 2" w:semiHidden="0" w:uiPriority="62" w:unhideWhenUsed="0"/>
-    <w:lsdException w:name="Medium Shading 1 Accent 2" w:semiHidden="0" w:uiPriority="63" w:unhideWhenUsed="0"/>
-    <w:lsdException w:name="Medium Shading 2 Accent 2" w:semiHidden="0" w:uiPriority="64" w:unhideWhenUsed="0"/>
-    <w:lsdException w:name="Medium List 1 Accent 2" w:semiHidden="0" w:uiPriority="65" w:unhideWhenUsed="0"/>
-    <w:lsdException w:name="Medium List 2 Accent 2" w:semiHidden="0" w:uiPriority="66" w:unhideWhenUsed="0"/>
-    <w:lsdException w:name="Medium Grid 1 Accent 2" w:semiHidden="0" w:uiPriority="67" w:unhideWhenUsed="0"/>
-    <w:lsdException w:name="Medium Grid 2 Accent 2" w:semiHidden="0" w:uiPriority="68" w:unhideWhenUsed="0"/>
-    <w:lsdException w:name="Medium Grid 3 Accent 2" w:semiHidden="0" w:uiPriority="69" w:unhideWhenUsed="0"/>
-    <w:lsdException w:name="Dark List Accent 2" w:semiHidden="0" w:uiPriority="70" w:unhideWhenUsed="0"/>
-    <w:lsdException w:name="Colorful Shading Accent 2" w:semiHidden="0" w:uiPriority="71" w:unhideWhenUsed="0"/>
-    <w:lsdException w:name="Colorful List Accent 2" w:semiHidden="0" w:uiPriority="72" w:unhideWhenUsed="0"/>
-    <w:lsdException w:name="Colorful Grid Accent 2" w:semiHidden="0" w:uiPriority="73" w:unhideWhenUsed="0"/>
-    <w:lsdException w:name="Light Shading Accent 3" w:semiHidden="0" w:uiPriority="60" w:unhideWhenUsed="0"/>
-    <w:lsdException w:name="Light List Accent 3" w:semiHidden="0" w:uiPriority="61" w:unhideWhenUsed="0"/>
-    <w:lsdException w:name="Light Grid Accent 3" w:semiHidden="0" w:uiPriority="62" w:unhideWhenUsed="0"/>
-    <w:lsdException w:name="Medium Shading 1 Accent 3" w:semiHidden="0" w:uiPriority="63" w:unhideWhenUsed="0"/>
-    <w:lsdException w:name="Medium Shading 2 Accent 3" w:semiHidden="0" w:uiPriority="64" w:unhideWhenUsed="0"/>
-    <w:lsdException w:name="Medium List 1 Accent 3" w:semiHidden="0" w:uiPriority="65" w:unhideWhenUsed="0"/>
-    <w:lsdException w:name="Medium List 2 Accent 3" w:semiHidden="0" w:uiPriority="66" w:unhideWhenUsed="0"/>
-    <w:lsdException w:name="Medium Grid 1 Accent 3" w:semiHidden="0" w:uiPriority="67" w:unhideWhenUsed="0"/>
-    <w:lsdException w:name="Medium Grid 2 Accent 3" w:semiHidden="0" w:uiPriority="68" w:unhideWhenUsed="0"/>
-    <w:lsdException w:name="Medium Grid 3 Accent 3" w:semiHidden="0" w:uiPriority="69" w:unhideWhenUsed="0"/>
-    <w:lsdException w:name="Dark List Accent 3" w:semiHidden="0" w:uiPriority="70" w:unhideWhenUsed="0"/>
-    <w:lsdException w:name="Colorful Shading Accent 3" w:semiHidden="0" w:uiPriority="71" w:unhideWhenUsed="0"/>
-    <w:lsdException w:name="Colorful List Accent 3" w:semiHidden="0" w:uiPriority="72" w:unhideWhenUsed="0"/>
-    <w:lsdException w:name="Colorful Grid Accent 3" w:semiHidden="0" w:uiPriority="73" w:unhideWhenUsed="0"/>
-    <w:lsdException w:name="Light Shading Accent 4" w:semiHidden="0" w:uiPriority="60" w:unhideWhenUsed="0"/>
-    <w:lsdException w:name="Light List Accent 4" w:semiHidden="0" w:uiPriority="61" w:unhideWhenUsed="0"/>
-    <w:lsdException w:name="Light Grid Accent 4" w:semiHidden="0" w:uiPriority="62" w:unhideWhenUsed="0"/>
-    <w:lsdException w:name="Medium Shading 1 Accent 4" w:semiHidden="0" w:uiPriority="63" w:unhideWhenUsed="0"/>
-    <w:lsdException w:name="Medium Shading 2 Accent 4" w:semiHidden="0" w:uiPriority="64" w:unhideWhenUsed="0"/>
-    <w:lsdException w:name="Medium List 1 Accent 4" w:semiHidden="0" w:uiPriority="65" w:unhideWhenUsed="0"/>
-    <w:lsdException w:name="Medium List 2 Accent 4" w:semiHidden="0" w:uiPriority="66" w:unhideWhenUsed="0"/>
-    <w:lsdException w:name="Medium Grid 1 Accent 4" w:semiHidden="0" w:uiPriority="67" w:unhideWhenUsed="0"/>
-    <w:lsdException w:name="Medium Grid 2 Accent 4" w:semiHidden="0" w:uiPriority="68" w:unhideWhenUsed="0"/>
-    <w:lsdException w:name="Medium Grid 3 Accent 4" w:semiHidden="0" w:uiPriority="69" w:unhideWhenUsed="0"/>
-    <w:lsdException w:name="Dark List Accent 4" w:semiHidden="0" w:uiPriority="70" w:unhideWhenUsed="0"/>
-    <w:lsdException w:name="Colorful Shading Accent 4" w:semiHidden="0" w:uiPriority="71" w:unhideWhenUsed="0"/>
-    <w:lsdException w:name="Colorful List Accent 4" w:semiHidden="0" w:uiPriority="72" w:unhideWhenUsed="0"/>
-    <w:lsdException w:name="Colorful Grid Accent 4" w:semiHidden="0" w:uiPriority="73" w:unhideWhenUsed="0"/>
-    <w:lsdException w:name="Light Shading Accent 5" w:semiHidden="0" w:uiPriority="60" w:unhideWhenUsed="0"/>
-    <w:lsdException w:name="Light List Accent 5" w:semiHidden="0" w:uiPriority="61" w:unhideWhenUsed="0"/>
-    <w:lsdException w:name="Light Grid Accent 5" w:semiHidden="0" w:uiPriority="62" w:unhideWhenUsed="0"/>
-    <w:lsdException w:name="Medium Shading 1 Accent 5" w:semiHidden="0" w:uiPriority="63" w:unhideWhenUsed="0"/>
-    <w:lsdException w:name="Medium Shading 2 Accent 5" w:semiHidden="0" w:uiPriority="64" w:unhideWhenUsed="0"/>
-    <w:lsdException w:name="Medium List 1 Accent 5" w:semiHidden="0" w:uiPriority="65" w:unhideWhenUsed="0"/>
-    <w:lsdException w:name="Medium List 2 Accent 5" w:semiHidden="0" w:uiPriority="66" w:unhideWhenUsed="0"/>
-    <w:lsdException w:name="Medium Grid 1 Accent 5" w:semiHidden="0" w:uiPriority="67" w:unhideWhenUsed="0"/>
-    <w:lsdException w:name="Medium Grid 2 Accent 5" w:semiHidden="0" w:uiPriority="68" w:unhideWhenUsed="0"/>
-    <w:lsdException w:name="Medium Grid 3 Accent 5" w:semiHidden="0" w:uiPriority="69" w:unhideWhenUsed="0"/>
-    <w:lsdException w:name="Dark List Accent 5" w:semiHidden="0" w:uiPriority="70" w:unhideWhenUsed="0"/>
-    <w:lsdException w:name="Colorful Shading Accent 5" w:semiHidden="0" w:uiPriority="71" w:unhideWhenUsed="0"/>
-    <w:lsdException w:name="Colorful List Accent 5" w:semiHidden="0" w:uiPriority="72" w:unhideWhenUsed="0"/>
-    <w:lsdException w:name="Colorful Grid Accent 5" w:semiHidden="0" w:uiPriority="73" w:unhideWhenUsed="0"/>
-    <w:lsdException w:name="Light Shading Accent 6" w:semiHidden="0" w:uiPriority="60" w:unhideWhenUsed="0"/>
-    <w:lsdException w:name="Light List Accent 6" w:semiHidden="0" w:uiPriority="61" w:unhideWhenUsed="0"/>
-    <w:lsdException w:name="Light Grid Accent 6" w:semiHidden="0" w:uiPriority="62" w:unhideWhenUsed="0"/>
-    <w:lsdException w:name="Medium Shading 1 Accent 6" w:semiHidden="0" w:uiPriority="63" w:unhideWhenUsed="0"/>
-    <w:lsdException w:name="Medium Shading 2 Accent 6" w:semiHidden="0" w:uiPriority="64" w:unhideWhenUsed="0"/>
-    <w:lsdException w:name="Medium List 1 Accent 6" w:semiHidden="0" w:uiPriority="65" w:unhideWhenUsed="0"/>
-    <w:lsdException w:name="Medium List 2 Accent 6" w:semiHidden="0" w:uiPriority="66" w:unhideWhenUsed="0"/>
-    <w:lsdException w:name="Medium Grid 1 Accent 6" w:semiHidden="0" w:uiPriority="67" w:unhideWhenUsed="0"/>
-    <w:lsdException w:name="Medium Grid 2 Accent 6" w:semiHidden="0" w:uiPriority="68" w:unhideWhenUsed="0"/>
-    <w:lsdException w:name="Medium Grid 3 Accent 6" w:semiHidden="0" w:uiPriority="69" w:unhideWhenUsed="0"/>
-    <w:lsdException w:name="Dark List Accent 6" w:semiHidden="0" w:uiPriority="70" w:unhideWhenUsed="0"/>
-    <w:lsdException w:name="Colorful Shading Accent 6" w:semiHidden="0" w:uiPriority="71" w:unhideWhenUsed="0"/>
-    <w:lsdException w:name="Colorful List Accent 6" w:semiHidden="0" w:uiPriority="72" w:unhideWhenUsed="0"/>
-    <w:lsdException w:name="Colorful Grid Accent 6" w:semiHidden="0" w:uiPriority="73" w:unhideWhenUsed="0"/>
-    <w:lsdException w:name="Subtle Emphasis" w:semiHidden="0" w:uiPriority="19" w:unhideWhenUsed="0" w:qFormat="1"/>
-    <w:lsdException w:name="Intense Emphasis" w:semiHidden="0" w:uiPriority="21" w:unhideWhenUsed="0" w:qFormat="1"/>
-    <w:lsdException w:name="Subtle Reference" w:semiHidden="0" w:uiPriority="31" w:unhideWhenUsed="0" w:qFormat="1"/>
-    <w:lsdException w:name="Intense Reference" w:semiHidden="0" w:uiPriority="32" w:unhideWhenUsed="0" w:qFormat="1"/>
-    <w:lsdException w:name="Book Title" w:semiHidden="0" w:uiPriority="33" w:unhideWhenUsed="0" w:qFormat="1"/>
-    <w:lsdException w:name="Bibliography" w:uiPriority="37"/>
-    <w:lsdException w:name="TOC Heading" w:uiPriority="39" w:qFormat="1"/>
-  </w:latentStyles>
-  <w:style w:type="paragraph" w:default="1" w:styleId="Normal">
-    <w:name w:val="Normal"/>
-    <w:qFormat/>
-  </w:style>
-  <w:style w:type="paragraph" w:styleId="Heading1">
-    <w:name w:val="heading 1"/>
-    <w:basedOn w:val="Normal"/>
-    <w:next w:val="Normal"/>
-    <w:link w:val="Heading1Char"/>
-    <w:uiPriority w:val="9"/>
-    <w:qFormat/>
-    <w:rsid w:val="00523CE1"/>
-    <w:pPr>
-      <w:keepNext/>
-      <w:keepLines/>
-      <w:spacing w:before="240" w:after="0"/>
-      <w:outlineLvl w:val="0"/>
-    </w:pPr>
-    <w:rPr>
-      <w:rFonts w:asciiTheme="majorHAnsi" w:eastAsiaTheme="majorEastAsia" w:hAnsiTheme="majorHAnsi" w:cstheme="majorBidi"/>
-      <w:color w:val="2E74B5" w:themeColor="accent1" w:themeShade="BF"/>
-      <w:sz w:val="32"/>
-      <w:szCs w:val="32"/>
-    </w:rPr>
-  </w:style>
-  <w:style w:type="paragraph" w:styleId="Heading2">
-    <w:name w:val="heading 2"/>
-    <w:basedOn w:val="Normal"/>
-    <w:next w:val="Normal"/>
-    <w:link w:val="Heading2Char"/>
-    <w:uiPriority w:val="9"/>
-    <w:unhideWhenUsed/>
-    <w:qFormat/>
-    <w:rsid w:val="00523CE1"/>
-    <w:pPr>
-      <w:keepNext/>
-      <w:keepLines/>
-      <w:spacing w:before="40" w:after="0"/>
-      <w:outlineLvl w:val="1"/>
-    </w:pPr>
-    <w:rPr>
-      <w:rFonts w:asciiTheme="majorHAnsi" w:eastAsiaTheme="majorEastAsia" w:hAnsiTheme="majorHAnsi" w:cstheme="majorBidi"/>
-      <w:color w:val="2E74B5" w:themeColor="accent1" w:themeShade="BF"/>
-      <w:sz w:val="26"/>
-      <w:szCs w:val="26"/>
-    </w:rPr>
-  </w:style>
-  <w:style w:type="character" w:default="1" w:styleId="DefaultParagraphFont">
-    <w:name w:val="Default Paragraph Font"/>
-    <w:uiPriority w:val="1"/>
-    <w:semiHidden/>
-    <w:unhideWhenUsed/>
-  </w:style>
-  <w:style w:type="table" w:default="1" w:styleId="TableNormal">
-    <w:name w:val="Normal Table"/>
-    <w:uiPriority w:val="99"/>
-    <w:semiHidden/>
-    <w:unhideWhenUsed/>
-    <w:tblPr>
-      <w:tblInd w:w="0" w:type="dxa"/>
-      <w:tblCellMar>
-        <w:top w:w="0" w:type="dxa"/>
-        <w:left w:w="108" w:type="dxa"/>
-        <w:bottom w:w="0" w:type="dxa"/>
-        <w:right w:w="108" w:type="dxa"/>
-      </w:tblCellMar>
-    </w:tblPr>
-  </w:style>
-  <w:style w:type="numbering" w:default="1" w:styleId="NoList">
-    <w:name w:val="No List"/>
-    <w:uiPriority w:val="99"/>
-    <w:semiHidden/>
-    <w:unhideWhenUsed/>
-  </w:style>
-  <w:style w:type="paragraph" w:styleId="Title">
-    <w:name w:val="Title"/>
-    <w:basedOn w:val="Normal"/>
-    <w:next w:val="Normal"/>
-    <w:link w:val="TitleChar"/>
-    <w:uiPriority w:val="10"/>
-    <w:qFormat/>
-    <w:rsid w:val="00523CE1"/>
-    <w:pPr>
-      <w:spacing w:after="0" w:line="240" w:lineRule="auto"/>
-      <w:contextualSpacing/>
-    </w:pPr>
-    <w:rPr>
-      <w:rFonts w:asciiTheme="majorHAnsi" w:eastAsiaTheme="majorEastAsia" w:hAnsiTheme="majorHAnsi" w:cstheme="majorBidi"/>
-      <w:spacing w:val="-10"/>
-      <w:kern w:val="28"/>
-      <w:sz w:val="56"/>
-      <w:szCs w:val="56"/>
-    </w:rPr>
-  </w:style>
-  <w:style w:type="character" w:customStyle="1" w:styleId="TitleChar">
-    <w:name w:val="Title Char"/>
-    <w:basedOn w:val="DefaultParagraphFont"/>
-    <w:link w:val="Title"/>
-    <w:uiPriority w:val="10"/>
-    <w:rsid w:val="00523CE1"/>
-    <w:rPr>
-      <w:rFonts w:asciiTheme="majorHAnsi" w:eastAsiaTheme="majorEastAsia" w:hAnsiTheme="majorHAnsi" w:cstheme="majorBidi"/>
-      <w:spacing w:val="-10"/>
-      <w:kern w:val="28"/>
-      <w:sz w:val="56"/>
-      <w:szCs w:val="56"/>
-    </w:rPr>
-  </w:style>
-  <w:style w:type="character" w:customStyle="1" w:styleId="Heading1Char">
-    <w:name w:val="Heading 1 Char"/>
-    <w:basedOn w:val="DefaultParagraphFont"/>
-    <w:link w:val="Heading1"/>
-    <w:uiPriority w:val="9"/>
-    <w:rsid w:val="00523CE1"/>
-    <w:rPr>
-      <w:rFonts w:asciiTheme="majorHAnsi" w:eastAsiaTheme="majorEastAsia" w:hAnsiTheme="majorHAnsi" w:cstheme="majorBidi"/>
-      <w:color w:val="2E74B5" w:themeColor="accent1" w:themeShade="BF"/>
-      <w:sz w:val="32"/>
-      <w:szCs w:val="32"/>
-    </w:rPr>
-  </w:style>
-  <w:style w:type="paragraph" w:styleId="ListParagraph">
-    <w:name w:val="List Paragraph"/>
-    <w:basedOn w:val="Normal"/>
-    <w:uiPriority w:val="34"/>
-    <w:qFormat/>
-    <w:rsid w:val="00523CE1"/>
-    <w:pPr>
-      <w:ind w:left="720"/>
-      <w:contextualSpacing/>
-    </w:pPr>
-  </w:style>
-  <w:style w:type="character" w:customStyle="1" w:styleId="Heading2Char">
-    <w:name w:val="Heading 2 Char"/>
-    <w:basedOn w:val="DefaultParagraphFont"/>
-    <w:link w:val="Heading2"/>
-    <w:uiPriority w:val="9"/>
-    <w:rsid w:val="00523CE1"/>
-    <w:rPr>
-      <w:rFonts w:asciiTheme="majorHAnsi" w:eastAsiaTheme="majorEastAsia" w:hAnsiTheme="majorHAnsi" w:cstheme="majorBidi"/>
-      <w:color w:val="2E74B5" w:themeColor="accent1" w:themeShade="BF"/>
-      <w:sz w:val="26"/>
-      <w:szCs w:val="26"/>
-    </w:rPr>
-  </w:style>
-</w:styles>
-</file>
-
-<file path=word/stylesWithEffects.xml><?xml version="1.0" encoding="utf-8"?>
-<w:styles xmlns:wpc="http://schemas.microsoft.com/office/word/2010/wordprocessingCanvas" xmlns:mo="http://schemas.microsoft.com/office/mac/office/2008/main" xmlns:mc="http://schemas.openxmlformats.org/markup-compatibility/2006" xmlns:mv="urn:schemas-microsoft-com:mac:vml" xmlns:o="urn:schemas-microsoft-com:office:office" xmlns:r="http://schemas.openxmlformats.org/officeDocument/2006/relationships" xmlns:m="http://schemas.openxmlformats.org/officeDocument/2006/math" xmlns:v="urn:schemas-microsoft-com:vml" xmlns:wp14="http://schemas.microsoft.com/office/word/2010/wordprocessingDrawing" xmlns:wp="http://schemas.openxmlformats.org/drawingml/2006/wordprocessingDrawing" xmlns:w10="urn:schemas-microsoft-com:office:word" xmlns:w="http://schemas.openxmlformats.org/wordprocessingml/2006/main" xmlns:w14="http://schemas.microsoft.com/office/word/2010/wordml" xmlns:wpg="http://schemas.microsoft.com/office/word/2010/wordprocessingGroup" xmlns:wpi="http://schemas.microsoft.com/office/word/2010/wordprocessingInk" xmlns:wne="http://schemas.microsoft.com/office/word/2006/wordml" xmlns:wps="http://schemas.microsoft.com/office/word/2010/wordprocessingShape" mc:Ignorable="w14 wp14">
-  <w:docDefaults>
-    <w:rPrDefault>
-      <w:rPr>
-        <w:rFonts w:asciiTheme="minorHAnsi" w:eastAsiaTheme="minorHAnsi" w:hAnsiTheme="minorHAnsi" w:cstheme="minorBidi"/>
-        <w:sz w:val="22"/>
-        <w:szCs w:val="22"/>
-        <w:lang w:val="sv-SE" w:eastAsia="en-US" w:bidi="ar-SA"/>
-      </w:rPr>
-    </w:rPrDefault>
-    <w:pPrDefault>
-      <w:pPr>
-        <w:spacing w:after="160" w:line="259" w:lineRule="auto"/>
-      </w:pPr>
-    </w:pPrDefault>
-  </w:docDefaults>
-  <w:latentStyles w:defLockedState="0" w:defUIPriority="99" w:defSemiHidden="1" w:defUnhideWhenUsed="1" w:defQFormat="0" w:count="276">
-    <w:lsdException w:name="Normal" w:semiHidden="0" w:uiPriority="0" w:unhideWhenUsed="0" w:qFormat="1"/>
-    <w:lsdException w:name="heading 1" w:semiHidden="0" w:uiPriority="9" w:unhideWhenUsed="0" w:qFormat="1"/>
-    <w:lsdException w:name="heading 2" w:uiPriority="9" w:qFormat="1"/>
-    <w:lsdException w:name="heading 3" w:uiPriority="9" w:qFormat="1"/>
-    <w:lsdException w:name="heading 4" w:uiPriority="9" w:qFormat="1"/>
-    <w:lsdException w:name="heading 5" w:uiPriority="9" w:qFormat="1"/>
-    <w:lsdException w:name="heading 6" w:uiPriority="9" w:qFormat="1"/>
-    <w:lsdException w:name="heading 7" w:uiPriority="9" w:qFormat="1"/>
-    <w:lsdException w:name="heading 8" w:uiPriority="9" w:qFormat="1"/>
-    <w:lsdException w:name="heading 9" w:uiPriority="9" w:qFormat="1"/>
-    <w:lsdException w:name="toc 1" w:uiPriority="39"/>
-    <w:lsdException w:name="toc 2" w:uiPriority="39"/>
-    <w:lsdException w:name="toc 3" w:uiPriority="39"/>
-    <w:lsdException w:name="toc 4" w:uiPriority="39"/>
-    <w:lsdException w:name="toc 5" w:uiPriority="39"/>
-    <w:lsdException w:name="toc 6" w:uiPriority="39"/>
-    <w:lsdException w:name="toc 7" w:uiPriority="39"/>
-    <w:lsdException w:name="toc 8" w:uiPriority="39"/>
-    <w:lsdException w:name="toc 9" w:uiPriority="39"/>
-    <w:lsdException w:name="caption" w:uiPriority="35" w:qFormat="1"/>
-    <w:lsdException w:name="Title" w:semiHidden="0" w:uiPriority="10" w:unhideWhenUsed="0" w:qFormat="1"/>
-    <w:lsdException w:name="Default Paragraph Font" w:uiPriority="1"/>
-    <w:lsdException w:name="Subtitle" w:semiHidden="0" w:uiPriority="11" w:unhideWhenUsed="0" w:qFormat="1"/>
-    <w:lsdException w:name="Strong" w:semiHidden="0" w:uiPriority="22" w:unhideWhenUsed="0" w:qFormat="1"/>
-    <w:lsdException w:name="Emphasis" w:semiHidden="0" w:uiPriority="20" w:unhideWhenUsed="0" w:qFormat="1"/>
-    <w:lsdException w:name="Table Grid" w:semiHidden="0" w:uiPriority="39" w:unhideWhenUsed="0"/>
-    <w:lsdException w:name="Note Level 1" w:semiHidden="0" w:unhideWhenUsed="0"/>
-    <w:lsdException w:name="Note Level 2" w:semiHidden="0" w:unhideWhenUsed="0"/>
-    <w:lsdException w:name="Note Level 3" w:semiHidden="0" w:unhideWhenUsed="0"/>
-    <w:lsdException w:name="Note Level 4" w:semiHidden="0" w:unhideWhenUsed="0"/>
-    <w:lsdException w:name="Note Level 5" w:semiHidden="0" w:unhideWhenUsed="0"/>
-    <w:lsdException w:name="Note Level 6" w:semiHidden="0" w:unhideWhenUsed="0"/>
-    <w:lsdException w:name="Note Level 7" w:semiHidden="0" w:unhideWhenUsed="0"/>
-    <w:lsdException w:name="Note Level 8" w:semiHidden="0" w:unhideWhenUsed="0"/>
-    <w:lsdException w:name="Note Level 9" w:semiHidden="0" w:unhideWhenUsed="0"/>
-    <w:lsdException w:name="Placeholder Text" w:unhideWhenUsed="0"/>
-    <w:lsdException w:name="No Spacing" w:semiHidden="0" w:uiPriority="1" w:unhideWhenUsed="0" w:qFormat="1"/>
-    <w:lsdException w:name="Light Shading" w:semiHidden="0" w:uiPriority="60" w:unhideWhenUsed="0"/>
-    <w:lsdException w:name="Light List" w:semiHidden="0" w:uiPriority="61" w:unhideWhenUsed="0"/>
-    <w:lsdException w:name="Light Grid" w:semiHidden="0" w:uiPriority="62" w:unhideWhenUsed="0"/>
-    <w:lsdException w:name="Medium Shading 1" w:semiHidden="0" w:uiPriority="63" w:unhideWhenUsed="0"/>
-    <w:lsdException w:name="Medium Shading 2" w:semiHidden="0" w:uiPriority="64" w:unhideWhenUsed="0"/>
-    <w:lsdException w:name="Medium List 1" w:semiHidden="0" w:uiPriority="65" w:unhideWhenUsed="0"/>
-    <w:lsdException w:name="Medium List 2" w:semiHidden="0" w:uiPriority="66" w:unhideWhenUsed="0"/>
-    <w:lsdException w:name="Medium Grid 1" w:semiHidden="0" w:uiPriority="67" w:unhideWhenUsed="0"/>
-    <w:lsdException w:name="Medium Grid 2" w:semiHidden="0" w:uiPriority="68" w:unhideWhenUsed="0"/>
-    <w:lsdException w:name="Medium Grid 3" w:semiHidden="0" w:uiPriority="69" w:unhideWhenUsed="0"/>
-    <w:lsdException w:name="Dark List" w:semiHidden="0" w:uiPriority="70" w:unhideWhenUsed="0"/>
-    <w:lsdException w:name="Colorful Shading" w:semiHidden="0" w:uiPriority="71" w:unhideWhenUsed="0"/>
-    <w:lsdException w:name="Colorful List" w:semiHidden="0" w:uiPriority="72" w:unhideWhenUsed="0"/>
-    <w:lsdException w:name="Colorful Grid" w:semiHidden="0" w:uiPriority="73" w:unhideWhenUsed="0"/>
-    <w:lsdException w:name="Light Shading Accent 1" w:semiHidden="0" w:uiPriority="60" w:unhideWhenUsed="0"/>
-    <w:lsdException w:name="Light List Accent 1" w:semiHidden="0" w:uiPriority="61" w:unhideWhenUsed="0"/>
-    <w:lsdException w:name="Light Grid Accent 1" w:semiHidden="0" w:uiPriority="62" w:unhideWhenUsed="0"/>
-    <w:lsdException w:name="Medium Shading 1 Accent 1" w:semiHidden="0" w:uiPriority="63" w:unhideWhenUsed="0"/>
-    <w:lsdException w:name="Medium Shading 2 Accent 1" w:semiHidden="0" w:uiPriority="64" w:unhideWhenUsed="0"/>
-    <w:lsdException w:name="Medium List 1 Accent 1" w:semiHidden="0" w:uiPriority="65" w:unhideWhenUsed="0"/>
-    <w:lsdException w:name="Revision" w:unhideWhenUsed="0"/>
-    <w:lsdException w:name="List Paragraph" w:semiHidden="0" w:uiPriority="34" w:unhideWhenUsed="0" w:qFormat="1"/>
-    <w:lsdException w:name="Quote" w:semiHidden="0" w:uiPriority="29" w:unhideWhenUsed="0" w:qFormat="1"/>
-    <w:lsdException w:name="Intense Quote" w:semiHidden="0" w:uiPriority="30" w:unhideWhenUsed="0" w:qFormat="1"/>
-    <w:lsdException w:name="Medium List 2 Accent 1" w:semiHidden="0" w:uiPriority="66" w:unhideWhenUsed="0"/>
-    <w:lsdException w:name="Medium Grid 1 Accent 1" w:semiHidden="0" w:uiPriority="67" w:unhideWhenUsed="0"/>
-    <w:lsdException w:name="Medium Grid 2 Accent 1" w:semiHidden="0" w:uiPriority="68" w:unhideWhenUsed="0"/>
-    <w:lsdException w:name="Medium Grid 3 Accent 1" w:semiHidden="0" w:uiPriority="69" w:unhideWhenUsed="0"/>
-    <w:lsdException w:name="Dark List Accent 1" w:semiHidden="0" w:uiPriority="70" w:unhideWhenUsed="0"/>
-    <w:lsdException w:name="Colorful Shading Accent 1" w:semiHidden="0" w:uiPriority="71" w:unhideWhenUsed="0"/>
-    <w:lsdException w:name="Colorful List Accent 1" w:semiHidden="0" w:uiPriority="72" w:unhideWhenUsed="0"/>
-    <w:lsdException w:name="Colorful Grid Accent 1" w:semiHidden="0" w:uiPriority="73" w:unhideWhenUsed="0"/>
-    <w:lsdException w:name="Light Shading Accent 2" w:semiHidden="0" w:uiPriority="60" w:unhideWhenUsed="0"/>
-    <w:lsdException w:name="Light List Accent 2" w:semiHidden="0" w:uiPriority="61" w:unhideWhenUsed="0"/>
-    <w:lsdException w:name="Light Grid Accent 2" w:semiHidden="0" w:uiPriority="62" w:unhideWhenUsed="0"/>
-    <w:lsdException w:name="Medium Shading 1 Accent 2" w:semiHidden="0" w:uiPriority="63" w:unhideWhenUsed="0"/>
-    <w:lsdException w:name="Medium Shading 2 Accent 2" w:semiHidden="0" w:uiPriority="64" w:unhideWhenUsed="0"/>
-    <w:lsdException w:name="Medium List 1 Accent 2" w:semiHidden="0" w:uiPriority="65" w:unhideWhenUsed="0"/>
-    <w:lsdException w:name="Medium List 2 Accent 2" w:semiHidden="0" w:uiPriority="66" w:unhideWhenUsed="0"/>
-    <w:lsdException w:name="Medium Grid 1 Accent 2" w:semiHidden="0" w:uiPriority="67" w:unhideWhenUsed="0"/>
-    <w:lsdException w:name="Medium Grid 2 Accent 2" w:semiHidden="0" w:uiPriority="68" w:unhideWhenUsed="0"/>
-    <w:lsdException w:name="Medium Grid 3 Accent 2" w:semiHidden="0" w:uiPriority="69" w:unhideWhenUsed="0"/>
-    <w:lsdException w:name="Dark List Accent 2" w:semiHidden="0" w:uiPriority="70" w:unhideWhenUsed="0"/>
-    <w:lsdException w:name="Colorful Shading Accent 2" w:semiHidden="0" w:uiPriority="71" w:unhideWhenUsed="0"/>
-    <w:lsdException w:name="Colorful List Accent 2" w:semiHidden="0" w:uiPriority="72" w:unhideWhenUsed="0"/>
-    <w:lsdException w:name="Colorful Grid Accent 2" w:semiHidden="0" w:uiPriority="73" w:unhideWhenUsed="0"/>
-    <w:lsdException w:name="Light Shading Accent 3" w:semiHidden="0" w:uiPriority="60" w:unhideWhenUsed="0"/>
-    <w:lsdException w:name="Light List Accent 3" w:semiHidden="0" w:uiPriority="61" w:unhideWhenUsed="0"/>
-    <w:lsdException w:name="Light Grid Accent 3" w:semiHidden="0" w:uiPriority="62" w:unhideWhenUsed="0"/>
-    <w:lsdException w:name="Medium Shading 1 Accent 3" w:semiHidden="0" w:uiPriority="63" w:unhideWhenUsed="0"/>
-    <w:lsdException w:name="Medium Shading 2 Accent 3" w:semiHidden="0" w:uiPriority="64" w:unhideWhenUsed="0"/>
-    <w:lsdException w:name="Medium List 1 Accent 3" w:semiHidden="0" w:uiPriority="65" w:unhideWhenUsed="0"/>
-    <w:lsdException w:name="Medium List 2 Accent 3" w:semiHidden="0" w:uiPriority="66" w:unhideWhenUsed="0"/>
-    <w:lsdException w:name="Medium Grid 1 Accent 3" w:semiHidden="0" w:uiPriority="67" w:unhideWhenUsed="0"/>
-    <w:lsdException w:name="Medium Grid 2 Accent 3" w:semiHidden="0" w:uiPriority="68" w:unhideWhenUsed="0"/>
-    <w:lsdException w:name="Medium Grid 3 Accent 3" w:semiHidden="0" w:uiPriority="69" w:unhideWhenUsed="0"/>
-    <w:lsdException w:name="Dark List Accent 3" w:semiHidden="0" w:uiPriority="70" w:unhideWhenUsed="0"/>
-    <w:lsdException w:name="Colorful Shading Accent 3" w:semiHidden="0" w:uiPriority="71" w:unhideWhenUsed="0"/>
-    <w:lsdException w:name="Colorful List Accent 3" w:semiHidden="0" w:uiPriority="72" w:unhideWhenUsed="0"/>
-    <w:lsdException w:name="Colorful Grid Accent 3" w:semiHidden="0" w:uiPriority="73" w:unhideWhenUsed="0"/>
-    <w:lsdException w:name="Light Shading Accent 4" w:semiHidden="0" w:uiPriority="60" w:unhideWhenUsed="0"/>
-    <w:lsdException w:name="Light List Accent 4" w:semiHidden="0" w:uiPriority="61" w:unhideWhenUsed="0"/>
-    <w:lsdException w:name="Light Grid Accent 4" w:semiHidden="0" w:uiPriority="62" w:unhideWhenUsed="0"/>
-    <w:lsdException w:name="Medium Shading 1 Accent 4" w:semiHidden="0" w:uiPriority="63" w:unhideWhenUsed="0"/>
-    <w:lsdException w:name="Medium Shading 2 Accent 4" w:semiHidden="0" w:uiPriority="64" w:unhideWhenUsed="0"/>
-    <w:lsdException w:name="Medium List 1 Accent 4" w:semiHidden="0" w:uiPriority="65" w:unhideWhenUsed="0"/>
-    <w:lsdException w:name="Medium List 2 Accent 4" w:semiHidden="0" w:uiPriority="66" w:unhideWhenUsed="0"/>
-    <w:lsdException w:name="Medium Grid 1 Accent 4" w:semiHidden="0" w:uiPriority="67" w:unhideWhenUsed="0"/>
-    <w:lsdException w:name="Medium Grid 2 Accent 4" w:semiHidden="0" w:uiPriority="68" w:unhideWhenUsed="0"/>
-    <w:lsdException w:name="Medium Grid 3 Accent 4" w:semiHidden="0" w:uiPriority="69" w:unhideWhenUsed="0"/>
-    <w:lsdException w:name="Dark List Accent 4" w:semiHidden="0" w:uiPriority="70" w:unhideWhenUsed="0"/>
-    <w:lsdException w:name="Colorful Shading Accent 4" w:semiHidden="0" w:uiPriority="71" w:unhideWhenUsed="0"/>
-    <w:lsdException w:name="Colorful List Accent 4" w:semiHidden="0" w:uiPriority="72" w:unhideWhenUsed="0"/>
-    <w:lsdException w:name="Colorful Grid Accent 4" w:semiHidden="0" w:uiPriority="73" w:unhideWhenUsed="0"/>
-    <w:lsdException w:name="Light Shading Accent 5" w:semiHidden="0" w:uiPriority="60" w:unhideWhenUsed="0"/>
-    <w:lsdException w:name="Light List Accent 5" w:semiHidden="0" w:uiPriority="61" w:unhideWhenUsed="0"/>
-    <w:lsdException w:name="Light Grid Accent 5" w:semiHidden="0" w:uiPriority="62" w:unhideWhenUsed="0"/>
-    <w:lsdException w:name="Medium Shading 1 Accent 5" w:semiHidden="0" w:uiPriority="63" w:unhideWhenUsed="0"/>
-    <w:lsdException w:name="Medium Shading 2 Accent 5" w:semiHidden="0" w:uiPriority="64" w:unhideWhenUsed="0"/>
-    <w:lsdException w:name="Medium List 1 Accent 5" w:semiHidden="0" w:uiPriority="65" w:unhideWhenUsed="0"/>
-    <w:lsdException w:name="Medium List 2 Accent 5" w:semiHidden="0" w:uiPriority="66" w:unhideWhenUsed="0"/>
-    <w:lsdException w:name="Medium Grid 1 Accent 5" w:semiHidden="0" w:uiPriority="67" w:unhideWhenUsed="0"/>
-    <w:lsdException w:name="Medium Grid 2 Accent 5" w:semiHidden="0" w:uiPriority="68" w:unhideWhenUsed="0"/>
-    <w:lsdException w:name="Medium Grid 3 Accent 5" w:semiHidden="0" w:uiPriority="69" w:unhideWhenUsed="0"/>
-    <w:lsdException w:name="Dark List Accent 5" w:semiHidden="0" w:uiPriority="70" w:unhideWhenUsed="0"/>
-    <w:lsdException w:name="Colorful Shading Accent 5" w:semiHidden="0" w:uiPriority="71" w:unhideWhenUsed="0"/>
-    <w:lsdException w:name="Colorful List Accent 5" w:semiHidden="0" w:uiPriority="72" w:unhideWhenUsed="0"/>
-    <w:lsdException w:name="Colorful Grid Accent 5" w:semiHidden="0" w:uiPriority="73" w:unhideWhenUsed="0"/>
-    <w:lsdException w:name="Light Shading Accent 6" w:semiHidden="0" w:uiPriority="60" w:unhideWhenUsed="0"/>
-    <w:lsdException w:name="Light List Accent 6" w:semiHidden="0" w:uiPriority="61" w:unhideWhenUsed="0"/>
-    <w:lsdException w:name="Light Grid Accent 6" w:semiHidden="0" w:uiPriority="62" w:unhideWhenUsed="0"/>
-    <w:lsdException w:name="Medium Shading 1 Accent 6" w:semiHidden="0" w:uiPriority="63" w:unhideWhenUsed="0"/>
-    <w:lsdException w:name="Medium Shading 2 Accent 6" w:semiHidden="0" w:uiPriority="64" w:unhideWhenUsed="0"/>
-    <w:lsdException w:name="Medium List 1 Accent 6" w:semiHidden="0" w:uiPriority="65" w:unhideWhenUsed="0"/>
-    <w:lsdException w:name="Medium List 2 Accent 6" w:semiHidden="0" w:uiPriority="66" w:unhideWhenUsed="0"/>
-    <w:lsdException w:name="Medium Grid 1 Accent 6" w:semiHidden="0" w:uiPriority="67" w:unhideWhenUsed="0"/>
-    <w:lsdException w:name="Medium Grid 2 Accent 6" w:semiHidden="0" w:uiPriority="68" w:unhideWhenUsed="0"/>
-    <w:lsdException w:name="Medium Grid 3 Accent 6" w:semiHidden="0" w:uiPriority="69" w:unhideWhenUsed="0"/>
-    <w:lsdException w:name="Dark List Accent 6" w:semiHidden="0" w:uiPriority="70" w:unhideWhenUsed="0"/>
-    <w:lsdException w:name="Colorful Shading Accent 6" w:semiHidden="0" w:uiPriority="71" w:unhideWhenUsed="0"/>
-    <w:lsdException w:name="Colorful List Accent 6" w:semiHidden="0" w:uiPriority="72" w:unhideWhenUsed="0"/>
-    <w:lsdException w:name="Colorful Grid Accent 6" w:semiHidden="0" w:uiPriority="73" w:unhideWhenUsed="0"/>
-    <w:lsdException w:name="Subtle Emphasis" w:semiHidden="0" w:uiPriority="19" w:unhideWhenUsed="0" w:qFormat="1"/>
-    <w:lsdException w:name="Intense Emphasis" w:semiHidden="0" w:uiPriority="21" w:unhideWhenUsed="0" w:qFormat="1"/>
-    <w:lsdException w:name="Subtle Reference" w:semiHidden="0" w:uiPriority="31" w:unhideWhenUsed="0" w:qFormat="1"/>
-    <w:lsdException w:name="Intense Reference" w:semiHidden="0" w:uiPriority="32" w:unhideWhenUsed="0" w:qFormat="1"/>
-    <w:lsdException w:name="Book Title" w:semiHidden="0" w:uiPriority="33" w:unhideWhenUsed="0" w:qFormat="1"/>
-    <w:lsdException w:name="Bibliography" w:uiPriority="37"/>
-    <w:lsdException w:name="TOC Heading" w:uiPriority="39" w:qFormat="1"/>
+  <w:latentStyles w:defLockedState="0" w:defUIPriority="99" w:defSemiHidden="0" w:defUnhideWhenUsed="0" w:defQFormat="0" w:count="371">
+    <w:lsdException w:name="Normal" w:uiPriority="0" w:qFormat="1"/>
+    <w:lsdException w:name="heading 1" w:uiPriority="9" w:qFormat="1"/>
+    <w:lsdException w:name="heading 2" w:semiHidden="1" w:uiPriority="9" w:unhideWhenUsed="1" w:qFormat="1"/>
+    <w:lsdException w:name="heading 3" w:semiHidden="1" w:uiPriority="9" w:unhideWhenUsed="1" w:qFormat="1"/>
+    <w:lsdException w:name="heading 4" w:semiHidden="1" w:uiPriority="9" w:unhideWhenUsed="1" w:qFormat="1"/>
+    <w:lsdException w:name="heading 5" w:semiHidden="1" w:uiPriority="9" w:unhideWhenUsed="1" w:qFormat="1"/>
+    <w:lsdException w:name="heading 6" w:semiHidden="1" w:uiPriority="9" w:unhideWhenUsed="1" w:qFormat="1"/>
+    <w:lsdException w:name="heading 7" w:semiHidden="1" w:uiPriority="9" w:unhideWhenUsed="1" w:qFormat="1"/>
+    <w:lsdException w:name="heading 8" w:semiHidden="1" w:uiPriority="9" w:unhideWhenUsed="1" w:qFormat="1"/>
+    <w:lsdException w:name="heading 9" w:semiHidden="1" w:uiPriority="9" w:unhideWhenUsed="1" w:qFormat="1"/>
+    <w:lsdException w:name="index 1" w:semiHidden="1" w:unhideWhenUsed="1"/>
+    <w:lsdException w:name="index 2" w:semiHidden="1" w:unhideWhenUsed="1"/>
+    <w:lsdException w:name="index 3" w:semiHidden="1" w:unhideWhenUsed="1"/>
+    <w:lsdException w:name="index 4" w:semiHidden="1" w:unhideWhenUsed="1"/>
+    <w:lsdException w:name="index 5" w:semiHidden="1" w:unhideWhenUsed="1"/>
+    <w:lsdException w:name="index 6" w:semiHidden="1" w:unhideWhenUsed="1"/>
+    <w:lsdException w:name="index 7" w:semiHidden="1" w:unhideWhenUsed="1"/>
+    <w:lsdException w:name="index 8" w:semiHidden="1" w:unhideWhenUsed="1"/>
+    <w:lsdException w:name="index 9" w:semiHidden="1" w:unhideWhenUsed="1"/>
+    <w:lsdException w:name="toc 1" w:semiHidden="1" w:uiPriority="39" w:unhideWhenUsed="1"/>
+    <w:lsdException w:name="toc 2" w:semiHidden="1" w:uiPriority="39" w:unhideWhenUsed="1"/>
+    <w:lsdException w:name="toc 3" w:semiHidden="1" w:uiPriority="39" w:unhideWhenUsed="1"/>
+    <w:lsdException w:name="toc 4" w:semiHidden="1" w:uiPriority="39" w:unhideWhenUsed="1"/>
+    <w:lsdException w:name="toc 5" w:semiHidden="1" w:uiPriority="39" w:unhideWhenUsed="1"/>
+    <w:lsdException w:name="toc 6" w:semiHidden="1" w:uiPriority="39" w:unhideWhenUsed="1"/>
+    <w:lsdException w:name="toc 7" w:semiHidden="1" w:uiPriority="39" w:unhideWhenUsed="1"/>
+    <w:lsdException w:name="toc 8" w:semiHidden="1" w:uiPriority="39" w:unhideWhenUsed="1"/>
+    <w:lsdException w:name="toc 9" w:semiHidden="1" w:uiPriority="39" w:unhideWhenUsed="1"/>
+    <w:lsdException w:name="Normal Indent" w:semiHidden="1" w:unhideWhenUsed="1"/>
+    <w:lsdException w:name="footnote text" w:semiHidden="1" w:unhideWhenUsed="1"/>
+    <w:lsdException w:name="annotation text" w:semiHidden="1" w:unhideWhenUsed="1"/>
+    <w:lsdException w:name="header" w:semiHidden="1" w:unhideWhenUsed="1"/>
+    <w:lsdException w:name="footer" w:semiHidden="1" w:unhideWhenUsed="1"/>
+    <w:lsdException w:name="index heading" w:semiHidden="1" w:unhideWhenUsed="1"/>
+    <w:lsdException w:name="caption" w:semiHidden="1" w:uiPriority="35" w:unhideWhenUsed="1" w:qFormat="1"/>
+    <w:lsdException w:name="table of figures" w:semiHidden="1" w:unhideWhenUsed="1"/>
+    <w:lsdException w:name="envelope address" w:semiHidden="1" w:unhideWhenUsed="1"/>
+    <w:lsdException w:name="envelope return" w:semiHidden="1" w:unhideWhenUsed="1"/>
+    <w:lsdException w:name="footnote reference" w:semiHidden="1" w:unhideWhenUsed="1"/>
+    <w:lsdException w:name="annotation reference" w:semiHidden="1" w:unhideWhenUsed="1"/>
+    <w:lsdException w:name="line number" w:semiHidden="1" w:unhideWhenUsed="1"/>
+    <w:lsdException w:name="page number" w:semiHidden="1" w:unhideWhenUsed="1"/>
+    <w:lsdException w:name="endnote reference" w:semiHidden="1" w:unhideWhenUsed="1"/>
+    <w:lsdException w:name="endnote text" w:semiHidden="1" w:unhideWhenUsed="1"/>
+    <w:lsdException w:name="table of authorities" w:semiHidden="1" w:unhideWhenUsed="1"/>
+    <w:lsdException w:name="macro" w:semiHidden="1" w:unhideWhenUsed="1"/>
+    <w:lsdException w:name="toa heading" w:semiHidden="1" w:unhideWhenUsed="1"/>
+    <w:lsdException w:name="List" w:semiHidden="1" w:unhideWhenUsed="1"/>
+    <w:lsdException w:name="List Bullet" w:semiHidden="1" w:unhideWhenUsed="1"/>
+    <w:lsdException w:name="List Number" w:semiHidden="1" w:unhideWhenUsed="1"/>
+    <w:lsdException w:name="List 2" w:semiHidden="1" w:unhideWhenUsed="1"/>
+    <w:lsdException w:name="List 3" w:semiHidden="1" w:unhideWhenUsed="1"/>
+    <w:lsdException w:name="List 4" w:semiHidden="1" w:unhideWhenUsed="1"/>
+    <w:lsdException w:name="List 5" w:semiHidden="1" w:unhideWhenUsed="1"/>
+    <w:lsdException w:name="List Bullet 2" w:semiHidden="1" w:unhideWhenUsed="1"/>
+    <w:lsdException w:name="List Bullet 3" w:semiHidden="1" w:unhideWhenUsed="1"/>
+    <w:lsdException w:name="List Bullet 4" w:semiHidden="1" w:unhideWhenUsed="1"/>
+    <w:lsdException w:name="List Bullet 5" w:semiHidden="1" w:unhideWhenUsed="1"/>
+    <w:lsdException w:name="List Number 2" w:semiHidden="1" w:unhideWhenUsed="1"/>
+    <w:lsdException w:name="List Number 3" w:semiHidden="1" w:unhideWhenUsed="1"/>
+    <w:lsdException w:name="List Number 4" w:semiHidden="1" w:unhideWhenUsed="1"/>
+    <w:lsdException w:name="List Number 5" w:semiHidden="1" w:unhideWhenUsed="1"/>
+    <w:lsdException w:name="Title" w:uiPriority="10" w:qFormat="1"/>
+    <w:lsdException w:name="Closing" w:semiHidden="1" w:unhideWhenUsed="1"/>
+    <w:lsdException w:name="Signature" w:semiHidden="1" w:unhideWhenUsed="1"/>
+    <w:lsdException w:name="Default Paragraph Font" w:semiHidden="1" w:uiPriority="1" w:unhideWhenUsed="1"/>
+    <w:lsdException w:name="Body Text" w:semiHidden="1" w:unhideWhenUsed="1"/>
+    <w:lsdException w:name="Body Text Indent" w:semiHidden="1" w:unhideWhenUsed="1"/>
+    <w:lsdException w:name="List Continue" w:semiHidden="1" w:unhideWhenUsed="1"/>
+    <w:lsdException w:name="List Continue 2" w:semiHidden="1" w:unhideWhenUsed="1"/>
+    <w:lsdException w:name="List Continue 3" w:semiHidden="1" w:unhideWhenUsed="1"/>
+    <w:lsdException w:name="List Continue 4" w:semiHidden="1" w:unhideWhenUsed="1"/>
+    <w:lsdException w:name="List Continue 5" w:semiHidden="1" w:unhideWhenUsed="1"/>
+    <w:lsdException w:name="Message Header" w:semiHidden="1" w:unhideWhenUsed="1"/>
+    <w:lsdException w:name="Subtitle" w:uiPriority="11" w:qFormat="1"/>
+    <w:lsdException w:name="Salutation" w:semiHidden="1" w:unhideWhenUsed="1"/>
+    <w:lsdException w:name="Date" w:semiHidden="1" w:unhideWhenUsed="1"/>
+    <w:lsdException w:name="Body Text First Indent" w:semiHidden="1" w:unhideWhenUsed="1"/>
+    <w:lsdException w:name="Body Text First Indent 2" w:semiHidden="1" w:unhideWhenUsed="1"/>
+    <w:lsdException w:name="Note Heading" w:semiHidden="1" w:unhideWhenUsed="1"/>
+    <w:lsdException w:name="Body Text 2" w:semiHidden="1" w:unhideWhenUsed="1"/>
+    <w:lsdException w:name="Body Text 3" w:semiHidden="1" w:unhideWhenUsed="1"/>
+    <w:lsdException w:name="Body Text Indent 2" w:semiHidden="1" w:unhideWhenUsed="1"/>
+    <w:lsdException w:name="Body Text Indent 3" w:semiHidden="1" w:unhideWhenUsed="1"/>
+    <w:lsdException w:name="Block Text" w:semiHidden="1" w:unhideWhenUsed="1"/>
+    <w:lsdException w:name="Hyperlink" w:semiHidden="1" w:unhideWhenUsed="1"/>
+    <w:lsdException w:name="FollowedHyperlink" w:semiHidden="1" w:unhideWhenUsed="1"/>
+    <w:lsdException w:name="Strong" w:uiPriority="22" w:qFormat="1"/>
+    <w:lsdException w:name="Emphasis" w:uiPriority="20" w:qFormat="1"/>
+    <w:lsdException w:name="Document Map" w:semiHidden="1" w:unhideWhenUsed="1"/>
+    <w:lsdException w:name="Plain Text" w:semiHidden="1" w:unhideWhenUsed="1"/>
+    <w:lsdException w:name="E-mail Signature" w:semiHidden="1" w:unhideWhenUsed="1"/>
+    <w:lsdException w:name="HTML Top of Form" w:semiHidden="1" w:unhideWhenUsed="1"/>
+    <w:lsdException w:name="HTML Bottom of Form" w:semiHidden="1" w:unhideWhenUsed="1"/>
+    <w:lsdException w:name="Normal (Web)" w:semiHidden="1" w:unhideWhenUsed="1"/>
+    <w:lsdException w:name="HTML Acronym" w:semiHidden="1" w:unhideWhenUsed="1"/>
+    <w:lsdException w:name="HTML Address" w:semiHidden="1" w:unhideWhenUsed="1"/>
+    <w:lsdException w:name="HTML Cite" w:semiHidden="1" w:unhideWhenUsed="1"/>
+    <w:lsdException w:name="HTML Code" w:semiHidden="1" w:unhideWhenUsed="1"/>
+    <w:lsdException w:name="HTML Definition" w:semiHidden="1" w:unhideWhenUsed="1"/>
+    <w:lsdException w:name="HTML Keyboard" w:semiHidden="1" w:unhideWhenUsed="1"/>
+    <w:lsdException w:name="HTML Preformatted" w:semiHidden="1" w:unhideWhenUsed="1"/>
+    <w:lsdException w:name="HTML Sample" w:semiHidden="1" w:unhideWhenUsed="1"/>
+    <w:lsdException w:name="HTML Typewriter" w:semiHidden="1" w:unhideWhenUsed="1"/>
+    <w:lsdException w:name="HTML Variable" w:semiHidden="1" w:unhideWhenUsed="1"/>
+    <w:lsdException w:name="Normal Table" w:semiHidden="1" w:unhideWhenUsed="1"/>
+    <w:lsdException w:name="annotation subject" w:semiHidden="1" w:unhideWhenUsed="1"/>
+    <w:lsdException w:name="No List" w:semiHidden="1" w:unhideWhenUsed="1"/>
+    <w:lsdException w:name="Outline List 1" w:semiHidden="1" w:unhideWhenUsed="1"/>
+    <w:lsdException w:name="Outline List 2" w:semiHidden="1" w:unhideWhenUsed="1"/>
+    <w:lsdException w:name="Outline List 3" w:semiHidden="1" w:unhideWhenUsed="1"/>
+    <w:lsdException w:name="Table Simple 1" w:semiHidden="1" w:unhideWhenUsed="1"/>
+    <w:lsdException w:name="Table Simple 2" w:semiHidden="1" w:unhideWhenUsed="1"/>
+    <w:lsdException w:name="Table Simple 3" w:semiHidden="1" w:unhideWhenUsed="1"/>
+    <w:lsdException w:name="Table Classic 1" w:semiHidden="1" w:unhideWhenUsed="1"/>
+    <w:lsdException w:name="Table Classic 2" w:semiHidden="1" w:unhideWhenUsed="1"/>
+    <w:lsdException w:name="Table Classic 3" w:semiHidden="1" w:unhideWhenUsed="1"/>
+    <w:lsdException w:name="Table Classic 4" w:semiHidden="1" w:unhideWhenUsed="1"/>
+    <w:lsdException w:name="Table Colorful 1" w:semiHidden="1" w:unhideWhenUsed="1"/>
+    <w:lsdException w:name="Table Colorful 2" w:semiHidden="1" w:unhideWhenUsed="1"/>
+    <w:lsdException w:name="Table Colorful 3" w:semiHidden="1" w:unhideWhenUsed="1"/>
+    <w:lsdException w:name="Table Columns 1" w:semiHidden="1" w:unhideWhenUsed="1"/>
+    <w:lsdException w:name="Table Columns 2" w:semiHidden="1" w:unhideWhenUsed="1"/>
+    <w:lsdException w:name="Table Columns 3" w:semiHidden="1" w:unhideWhenUsed="1"/>
+    <w:lsdException w:name="Table Columns 4" w:semiHidden="1" w:unhideWhenUsed="1"/>
+    <w:lsdException w:name="Table Columns 5" w:semiHidden="1" w:unhideWhenUsed="1"/>
+    <w:lsdException w:name="Table Grid 1" w:semiHidden="1" w:unhideWhenUsed="1"/>
+    <w:lsdException w:name="Table Grid 2" w:semiHidden="1" w:unhideWhenUsed="1"/>
+    <w:lsdException w:name="Table Grid 3" w:semiHidden="1" w:unhideWhenUsed="1"/>
+    <w:lsdException w:name="Table Grid 4" w:semiHidden="1" w:unhideWhenUsed="1"/>
+    <w:lsdException w:name="Table Grid 5" w:semiHidden="1" w:unhideWhenUsed="1"/>
+    <w:lsdException w:name="Table Grid 6" w:semiHidden="1" w:unhideWhenUsed="1"/>
+    <w:lsdException w:name="Table Grid 7" w:semiHidden="1" w:unhideWhenUsed="1"/>
+    <w:lsdException w:name="Table Grid 8" w:semiHidden="1" w:unhideWhenUsed="1"/>
+    <w:lsdException w:name="Table List 1" w:semiHidden="1" w:unhideWhenUsed="1"/>
+    <w:lsdException w:name="Table List 2" w:semiHidden="1" w:unhideWhenUsed="1"/>
+    <w:lsdException w:name="Table List 3" w:semiHidden="1" w:unhideWhenUsed="1"/>
+    <w:lsdException w:name="Table List 4" w:semiHidden="1" w:unhideWhenUsed="1"/>
+    <w:lsdException w:name="Table List 5" w:semiHidden="1" w:unhideWhenUsed="1"/>
+    <w:lsdException w:name="Table List 6" w:semiHidden="1" w:unhideWhenUsed="1"/>
+    <w:lsdException w:name="Table List 7" w:semiHidden="1" w:unhideWhenUsed="1"/>
+    <w:lsdException w:name="Table List 8" w:semiHidden="1" w:unhideWhenUsed="1"/>
+    <w:lsdException w:name="Table 3D effects 1" w:semiHidden="1" w:unhideWhenUsed="1"/>
+    <w:lsdException w:name="Table 3D effects 2" w:semiHidden="1" w:unhideWhenUsed="1"/>
+    <w:lsdException w:name="Table 3D effects 3" w:semiHidden="1" w:unhideWhenUsed="1"/>
+    <w:lsdException w:name="Table Contemporary" w:semiHidden="1" w:unhideWhenUsed="1"/>
+    <w:lsdException w:name="Table Elegant" w:semiHidden="1" w:unhideWhenUsed="1"/>
+    <w:lsdException w:name="Table Professional" w:semiHidden="1" w:unhideWhenUsed="1"/>
+    <w:lsdException w:name="Table Subtle 1" w:semiHidden="1" w:unhideWhenUsed="1"/>
+    <w:lsdException w:name="Table Subtle 2" w:semiHidden="1" w:unhideWhenUsed="1"/>
+    <w:lsdException w:name="Table Web 1" w:semiHidden="1" w:unhideWhenUsed="1"/>
+    <w:lsdException w:name="Table Web 2" w:semiHidden="1" w:unhideWhenUsed="1"/>
+    <w:lsdException w:name="Table Web 3" w:semiHidden="1" w:unhideWhenUsed="1"/>
+    <w:lsdException w:name="Balloon Text" w:semiHidden="1" w:unhideWhenUsed="1"/>
+    <w:lsdException w:name="Table Grid" w:uiPriority="39"/>
+    <w:lsdException w:name="Table Theme" w:semiHidden="1" w:unhideWhenUsed="1"/>
+    <w:lsdException w:name="Placeholder Text" w:semiHidden="1"/>
+    <w:lsdException w:name="No Spacing" w:uiPriority="1" w:qFormat="1"/>
+    <w:lsdException w:name="Light Shading" w:uiPriority="60"/>
+    <w:lsdException w:name="Light List" w:uiPriority="61"/>
+    <w:lsdException w:name="Light Grid" w:uiPriority="62"/>
+    <w:lsdException w:name="Medium Shading 1" w:uiPriority="63"/>
+    <w:lsdException w:name="Medium Shading 2" w:uiPriority="64"/>
+    <w:lsdException w:name="Medium List 1" w:uiPriority="65"/>
+    <w:lsdException w:name="Medium List 2" w:uiPriority="66"/>
+    <w:lsdException w:name="Medium Grid 1" w:uiPriority="67"/>
+    <w:lsdException w:name="Medium Grid 2" w:uiPriority="68"/>
+    <w:lsdException w:name="Medium Grid 3" w:uiPriority="69"/>
+    <w:lsdException w:name="Dark List" w:uiPriority="70"/>
+    <w:lsdException w:name="Colorful Shading" w:uiPriority="71"/>
+    <w:lsdException w:name="Colorful List" w:uiPriority="72"/>
+    <w:lsdException w:name="Colorful Grid" w:uiPriority="73"/>
+    <w:lsdException w:name="Light Shading Accent 1" w:uiPriority="60"/>
+    <w:lsdException w:name="Light List Accent 1" w:uiPriority="61"/>
+    <w:lsdException w:name="Light Grid Accent 1" w:uiPriority="62"/>
+    <w:lsdException w:name="Medium Shading 1 Accent 1" w:uiPriority="63"/>
+    <w:lsdException w:name="Medium Shading 2 Accent 1" w:uiPriority="64"/>
+    <w:lsdException w:name="Medium List 1 Accent 1" w:uiPriority="65"/>
+    <w:lsdException w:name="Revision" w:semiHidden="1"/>
+    <w:lsdException w:name="List Paragraph" w:uiPriority="34" w:qFormat="1"/>
+    <w:lsdException w:name="Quote" w:uiPriority="29" w:qFormat="1"/>
+    <w:lsdException w:name="Intense Quote" w:uiPriority="30" w:qFormat="1"/>
+    <w:lsdException w:name="Medium List 2 Accent 1" w:uiPriority="66"/>
+    <w:lsdException w:name="Medium Grid 1 Accent 1" w:uiPriority="67"/>
+    <w:lsdException w:name="Medium Grid 2 Accent 1" w:uiPriority="68"/>
+    <w:lsdException w:name="Medium Grid 3 Accent 1" w:uiPriority="69"/>
+    <w:lsdException w:name="Dark List Accent 1" w:uiPriority="70"/>
+    <w:lsdException w:name="Colorful Shading Accent 1" w:uiPriority="71"/>
+    <w:lsdException w:name="Colorful List Accent 1" w:uiPriority="72"/>
+    <w:lsdException w:name="Colorful Grid Accent 1" w:uiPriority="73"/>
+    <w:lsdException w:name="Light Shading Accent 2" w:uiPriority="60"/>
+    <w:lsdException w:name="Light List Accent 2" w:uiPriority="61"/>
+    <w:lsdException w:name="Light Grid Accent 2" w:uiPriority="62"/>
+    <w:lsdException w:name="Medium Shading 1 Accent 2" w:uiPriority="63"/>
+    <w:lsdException w:name="Medium Shading 2 Accent 2" w:uiPriority="64"/>
+    <w:lsdException w:name="Medium List 1 Accent 2" w:uiPriority="65"/>
+    <w:lsdException w:name="Medium List 2 Accent 2" w:uiPriority="66"/>
+    <w:lsdException w:name="Medium Grid 1 Accent 2" w:uiPriority="67"/>
+    <w:lsdException w:name="Medium Grid 2 Accent 2" w:uiPriority="68"/>
+    <w:lsdException w:name="Medium Grid 3 Accent 2" w:uiPriority="69"/>
+    <w:lsdException w:name="Dark List Accent 2" w:uiPriority="70"/>
+    <w:lsdException w:name="Colorful Shading Accent 2" w:uiPriority="71"/>
+    <w:lsdException w:name="Colorful List Accent 2" w:uiPriority="72"/>
+    <w:lsdException w:name="Colorful Grid Accent 2" w:uiPriority="73"/>
+    <w:lsdException w:name="Light Shading Accent 3" w:uiPriority="60"/>
+    <w:lsdException w:name="Light List Accent 3" w:uiPriority="61"/>
+    <w:lsdException w:name="Light Grid Accent 3" w:uiPriority="62"/>
+    <w:lsdException w:name="Medium Shading 1 Accent 3" w:uiPriority="63"/>
+    <w:lsdException w:name="Medium Shading 2 Accent 3" w:uiPriority="64"/>
+    <w:lsdException w:name="Medium List 1 Accent 3" w:uiPriority="65"/>
+    <w:lsdException w:name="Medium List 2 Accent 3" w:uiPriority="66"/>
+    <w:lsdException w:name="Medium Grid 1 Accent 3" w:uiPriority="67"/>
+    <w:lsdException w:name="Medium Grid 2 Accent 3" w:uiPriority="68"/>
+    <w:lsdException w:name="Medium Grid 3 Accent 3" w:uiPriority="69"/>
+    <w:lsdException w:name="Dark List Accent 3" w:uiPriority="70"/>
+    <w:lsdException w:name="Colorful Shading Accent 3" w:uiPriority="71"/>
+    <w:lsdException w:name="Colorful List Accent 3" w:uiPriority="72"/>
+    <w:lsdException w:name="Colorful Grid Accent 3" w:uiPriority="73"/>
+    <w:lsdException w:name="Light Shading Accent 4" w:uiPriority="60"/>
+    <w:lsdException w:name="Light List Accent 4" w:uiPriority="61"/>
+    <w:lsdException w:name="Light Grid Accent 4" w:uiPriority="62"/>
+    <w:lsdException w:name="Medium Shading 1 Accent 4" w:uiPriority="63"/>
+    <w:lsdException w:name="Medium Shading 2 Accent 4" w:uiPriority="64"/>
+    <w:lsdException w:name="Medium List 1 Accent 4" w:uiPriority="65"/>
+    <w:lsdException w:name="Medium List 2 Accent 4" w:uiPriority="66"/>
+    <w:lsdException w:name="Medium Grid 1 Accent 4" w:uiPriority="67"/>
+    <w:lsdException w:name="Medium Grid 2 Accent 4" w:uiPriority="68"/>
+    <w:lsdException w:name="Medium Grid 3 Accent 4" w:uiPriority="69"/>
+    <w:lsdException w:name="Dark List Accent 4" w:uiPriority="70"/>
+    <w:lsdException w:name="Colorful Shading Accent 4" w:uiPriority="71"/>
+    <w:lsdException w:name="Colorful List Accent 4" w:uiPriority="72"/>
+    <w:lsdException w:name="Colorful Grid Accent 4" w:uiPriority="73"/>
+    <w:lsdException w:name="Light Shading Accent 5" w:uiPriority="60"/>
+    <w:lsdException w:name="Light List Accent 5" w:uiPriority="61"/>
+    <w:lsdException w:name="Light Grid Accent 5" w:uiPriority="62"/>
+    <w:lsdException w:name="Medium Shading 1 Accent 5" w:uiPriority="63"/>
+    <w:lsdException w:name="Medium Shading 2 Accent 5" w:uiPriority="64"/>
+    <w:lsdException w:name="Medium List 1 Accent 5" w:uiPriority="65"/>
+    <w:lsdException w:name="Medium List 2 Accent 5" w:uiPriority="66"/>
+    <w:lsdException w:name="Medium Grid 1 Accent 5" w:uiPriority="67"/>
+    <w:lsdException w:name="Medium Grid 2 Accent 5" w:uiPriority="68"/>
+    <w:lsdException w:name="Medium Grid 3 Accent 5" w:uiPriority="69"/>
+    <w:lsdException w:name="Dark List Accent 5" w:uiPriority="70"/>
+    <w:lsdException w:name="Colorful Shading Accent 5" w:uiPriority="71"/>
+    <w:lsdException w:name="Colorful List Accent 5" w:uiPriority="72"/>
+    <w:lsdException w:name="Colorful Grid Accent 5" w:uiPriority="73"/>
+    <w:lsdException w:name="Light Shading Accent 6" w:uiPriority="60"/>
+    <w:lsdException w:name="Light List Accent 6" w:uiPriority="61"/>
+    <w:lsdException w:name="Light Grid Accent 6" w:uiPriority="62"/>
+    <w:lsdException w:name="Medium Shading 1 Accent 6" w:uiPriority="63"/>
+    <w:lsdException w:name="Medium Shading 2 Accent 6" w:uiPriority="64"/>
+    <w:lsdException w:name="Medium List 1 Accent 6" w:uiPriority="65"/>
+    <w:lsdException w:name="Medium List 2 Accent 6" w:uiPriority="66"/>
+    <w:lsdException w:name="Medium Grid 1 Accent 6" w:uiPriority="67"/>
+    <w:lsdException w:name="Medium Grid 2 Accent 6" w:uiPriority="68"/>
+    <w:lsdException w:name="Medium Grid 3 Accent 6" w:uiPriority="69"/>
+    <w:lsdException w:name="Dark List Accent 6" w:uiPriority="70"/>
+    <w:lsdException w:name="Colorful Shading Accent 6" w:uiPriority="71"/>
+    <w:lsdException w:name="Colorful List Accent 6" w:uiPriority="72"/>
+    <w:lsdException w:name="Colorful Grid Accent 6" w:uiPriority="73"/>
+    <w:lsdException w:name="Subtle Emphasis" w:uiPriority="19" w:qFormat="1"/>
+    <w:lsdException w:name="Intense Emphasis" w:uiPriority="21" w:qFormat="1"/>
+    <w:lsdException w:name="Subtle Reference" w:uiPriority="31" w:qFormat="1"/>
+    <w:lsdException w:name="Intense Reference" w:uiPriority="32" w:qFormat="1"/>
+    <w:lsdException w:name="Book Title" w:uiPriority="33" w:qFormat="1"/>
+    <w:lsdException w:name="Bibliography" w:semiHidden="1" w:uiPriority="37" w:unhideWhenUsed="1"/>
+    <w:lsdException w:name="TOC Heading" w:semiHidden="1" w:uiPriority="39" w:unhideWhenUsed="1" w:qFormat="1"/>
+    <w:lsdException w:name="Grid Table 4" w:uiPriority="49"/>
+    <w:lsdException w:name="Grid Table 5 Dark" w:uiPriority="50"/>
+    <w:lsdException w:name="Grid Table 6 Colorful" w:uiPriority="51"/>
+    <w:lsdException w:name="Grid Table 7 Colorful" w:uiPriority="52"/>
+    <w:lsdException w:name="Grid Table 1 Light Accent 1" w:uiPriority="46"/>
+    <w:lsdException w:name="Grid Table 2 Accent 1" w:uiPriority="47"/>
+    <w:lsdException w:name="Grid Table 3 Accent 1" w:uiPriority="48"/>
+    <w:lsdException w:name="Grid Table 4 Accent 1" w:uiPriority="49"/>
+    <w:lsdException w:name="Grid Table 5 Dark Accent 1" w:uiPriority="50"/>
+    <w:lsdException w:name="Grid Table 6 Colorful Accent 1" w:uiPriority="51"/>
+    <w:lsdException w:name="Grid Table 7 Colorful Accent 1" w:uiPriority="52"/>
+    <w:lsdException w:name="Grid Table 1 Light Accent 2" w:uiPriority="46"/>
+    <w:lsdException w:name="Grid Table 2 Accent 2" w:uiPriority="47"/>
+    <w:lsdException w:name="Grid Table 3 Accent 2" w:uiPriority="48"/>
+    <w:lsdException w:name="Grid Table 4 Accent 2" w:uiPriority="49"/>
+    <w:lsdException w:name="Grid Table 5 Dark Accent 2" w:uiPriority="50"/>
+    <w:lsdException w:name="Grid Table 6 Colorful Accent 2" w:uiPriority="51"/>
+    <w:lsdException w:name="Grid Table 7 Colorful Accent 2" w:uiPriority="52"/>
+    <w:lsdException w:name="Grid Table 1 Light Accent 3" w:uiPriority="46"/>
+    <w:lsdException w:name="Grid Table 2 Accent 3" w:uiPriority="47"/>
+    <w:lsdException w:name="Grid Table 3 Accent 3" w:uiPriority="48"/>
+    <w:lsdException w:name="Grid Table 4 Accent 3" w:uiPriority="49"/>
+    <w:lsdException w:name="Grid Table 5 Dark Accent 3" w:uiPriority="50"/>
+    <w:lsdException w:name="Grid Table 6 Colorful Accent 3" w:uiPriority="51"/>
+    <w:lsdException w:name="Grid Table 7 Colorful Accent 3" w:uiPriority="52"/>
+    <w:lsdException w:name="Grid Table 1 Light Accent 4" w:uiPriority="46"/>
+    <w:lsdException w:name="Grid Table 2 Accent 4" w:uiPriority="47"/>
+    <w:lsdException w:name="Grid Table 3 Accent 4" w:uiPriority="48"/>
+    <w:lsdException w:name="Grid Table 4 Accent 4" w:uiPriority="49"/>
+    <w:lsdException w:name="Grid Table 5 Dark Accent 4" w:uiPriority="50"/>
+    <w:lsdException w:name="Grid Table 6 Colorful Accent 4" w:uiPriority="51"/>
+    <w:lsdException w:name="Grid Table 7 Colorful Accent 4" w:uiPriority="52"/>
+    <w:lsdException w:name="Grid Table 1 Light Accent 5" w:uiPriority="46"/>
+    <w:lsdException w:name="Grid Table 2 Accent 5" w:uiPriority="47"/>
+    <w:lsdException w:name="Grid Table 3 Accent 5" w:uiPriority="48"/>
+    <w:lsdException w:name="Grid Table 4 Accent 5" w:uiPriority="49"/>
+    <w:lsdException w:name="Grid Table 5 Dark Accent 5" w:uiPriority="50"/>
+    <w:lsdException w:name="Grid Table 6 Colorful Accent 5" w:uiPriority="51"/>
+    <w:lsdException w:name="Grid Table 7 Colorful Accent 5" w:uiPriority="52"/>
+    <w:lsdException w:name="Grid Table 1 Light Accent 6" w:uiPriority="46"/>
+    <w:lsdException w:name="Grid Table 2 Accent 6" w:uiPriority="47"/>
+    <w:lsdException w:name="Grid Table 3 Accent 6" w:uiPriority="48"/>
+    <w:lsdException w:name="Grid Table 4 Accent 6" w:uiPriority="49"/>
+    <w:lsdException w:name="Grid Table 5 Dark Accent 6" w:uiPriority="50"/>
+    <w:lsdException w:name="Grid Table 6 Colorful Accent 6" w:uiPriority="51"/>
+    <w:lsdException w:name="Grid Table 7 Colorful Accent 6" w:uiPriority="52"/>
+    <w:lsdException w:name="List Table 1 Light" w:uiPriority="46"/>
+    <w:lsdException w:name="List Table 2" w:uiPriority="47"/>
+    <w:lsdException w:name="List Table 3" w:uiPriority="48"/>
+    <w:lsdException w:name="List Table 4" w:uiPriority="49"/>
+    <w:lsdException w:name="List Table 5 Dark" w:uiPriority="50"/>
+    <w:lsdException w:name="List Table 6 Colorful" w:uiPriority="51"/>
+    <w:lsdException w:name="List Table 7 Colorful" w:uiPriority="52"/>
+    <w:lsdException w:name="List Table 1 Light Accent 1" w:uiPriority="46"/>
+    <w:lsdException w:name="List Table 2 Accent 1" w:uiPriority="47"/>
+    <w:lsdException w:name="List Table 3 Accent 1" w:uiPriority="48"/>
+    <w:lsdException w:name="List Table 4 Accent 1" w:uiPriority="49"/>
+    <w:lsdException w:name="List Table 5 Dark Accent 1" w:uiPriority="50"/>
+    <w:lsdException w:name="List Table 6 Colorful Accent 1" w:uiPriority="51"/>
+    <w:lsdException w:name="List Table 7 Colorful Accent 1" w:uiPriority="52"/>
+    <w:lsdException w:name="List Table 1 Light Accent 2" w:uiPriority="46"/>
+    <w:lsdException w:name="List Table 2 Accent 2" w:uiPriority="47"/>
+    <w:lsdException w:name="List Table 3 Accent 2" w:uiPriority="48"/>
+    <w:lsdException w:name="List Table 4 Accent 2" w:uiPriority="49"/>
+    <w:lsdException w:name="List Table 5 Dark Accent 2" w:uiPriority="50"/>
+    <w:lsdException w:name="List Table 6 Colorful Accent 2" w:uiPriority="51"/>
+    <w:lsdException w:name="List Table 7 Colorful Accent 2" w:uiPriority="52"/>
+    <w:lsdException w:name="List Table 1 Light Accent 3" w:uiPriority="46"/>
+    <w:lsdException w:name="List Table 2 Accent 3" w:uiPriority="47"/>
+    <w:lsdException w:name="List Table 3 Accent 3" w:uiPriority="48"/>
+    <w:lsdException w:name="List Table 4 Accent 3" w:uiPriority="49"/>
+    <w:lsdException w:name="List Table 5 Dark Accent 3" w:uiPriority="50"/>
+    <w:lsdException w:name="List Table 6 Colorful Accent 3" w:uiPriority="51"/>
+    <w:lsdException w:name="List Table 7 Colorful Accent 3" w:uiPriority="52"/>
+    <w:lsdException w:name="List Table 1 Light Accent 4" w:uiPriority="46"/>
+    <w:lsdException w:name="List Table 2 Accent 4" w:uiPriority="47"/>
+    <w:lsdException w:name="List Table 3 Accent 4" w:uiPriority="48"/>
+    <w:lsdException w:name="List Table 4 Accent 4" w:uiPriority="49"/>
+    <w:lsdException w:name="List Table 5 Dark Accent 4" w:uiPriority="50"/>
+    <w:lsdException w:name="List Table 6 Colorful Accent 4" w:uiPriority="51"/>
+    <w:lsdException w:name="List Table 7 Colorful Accent 4" w:uiPriority="52"/>
+    <w:lsdException w:name="List Table 1 Light Accent 5" w:uiPriority="46"/>
+    <w:lsdException w:name="List Table 2 Accent 5" w:uiPriority="47"/>
+    <w:lsdException w:name="List Table 3 Accent 5" w:uiPriority="48"/>
+    <w:lsdException w:name="List Table 4 Accent 5" w:uiPriority="49"/>
+    <w:lsdException w:name="List Table 5 Dark Accent 5" w:uiPriority="50"/>
+    <w:lsdException w:name="List Table 6 Colorful Accent 5" w:uiPriority="51"/>
+    <w:lsdException w:name="List Table 7 Colorful Accent 5" w:uiPriority="52"/>
+    <w:lsdException w:name="List Table 1 Light Accent 6" w:uiPriority="46"/>
+    <w:lsdException w:name="List Table 2 Accent 6" w:uiPriority="47"/>
+    <w:lsdException w:name="List Table 3 Accent 6" w:uiPriority="48"/>
+    <w:lsdException w:name="List Table 4 Accent 6" w:uiPriority="49"/>
+    <w:lsdException w:name="List Table 5 Dark Accent 6" w:uiPriority="50"/>
+    <w:lsdException w:name="List Table 6 Colorful Accent 6" w:uiPriority="51"/>
+    <w:lsdException w:name="List Table 7 Colorful Accent 6" w:uiPriority="52"/>
   </w:latentStyles>
   <w:style w:type="paragraph" w:default="1" w:styleId="Normal">
     <w:name w:val="Normal"/>
@@ -3146,7 +3618,7 @@
   <a:extraClrSchemeLst/>
   <a:extLst>
     <a:ext uri="{05A4C25C-085E-4340-85A3-A5531E510DB2}">
-      <thm15:themeFamily xmlns:thm15="http://schemas.microsoft.com/office/thememl/2012/main" xmlns="" name="Office Theme" id="{62F939B6-93AF-4DB8-9C6B-D6C7DFDC589F}" vid="{4A3C46E8-61CC-4603-A589-7422A47A8E4A}"/>
+      <thm15:themeFamily xmlns:thm15="http://schemas.microsoft.com/office/thememl/2012/main" name="Office Theme" id="{62F939B6-93AF-4DB8-9C6B-D6C7DFDC589F}" vid="{4A3C46E8-61CC-4603-A589-7422A47A8E4A}"/>
     </a:ext>
   </a:extLst>
 </a:theme>

</xml_diff>